<commit_message>
Added Parts to Dokumentation
</commit_message>
<xml_diff>
--- a/Dokumentation.docx
+++ b/Dokumentation.docx
@@ -1,6 +1,6 @@
 
 <file path=word/document.xml><?xml version="1.0" encoding="utf-8"?>
-<w:document xmlns:wpc="http://schemas.microsoft.com/office/word/2010/wordprocessingCanvas" xmlns:cx="http://schemas.microsoft.com/office/drawing/2014/chartex" xmlns:cx1="http://schemas.microsoft.com/office/drawing/2015/9/8/chartex" xmlns:cx2="http://schemas.microsoft.com/office/drawing/2015/10/21/chartex" xmlns:cx3="http://schemas.microsoft.com/office/drawing/2016/5/9/chartex" xmlns:cx4="http://schemas.microsoft.com/office/drawing/2016/5/10/chartex" xmlns:cx5="http://schemas.microsoft.com/office/drawing/2016/5/11/chartex" xmlns:cx6="http://schemas.microsoft.com/office/drawing/2016/5/12/chartex" xmlns:cx7="http://schemas.microsoft.com/office/drawing/2016/5/13/chartex" xmlns:cx8="http://schemas.microsoft.com/office/drawing/2016/5/14/chartex" xmlns:mc="http://schemas.openxmlformats.org/markup-compatibility/2006" xmlns:aink="http://schemas.microsoft.com/office/drawing/2016/ink" xmlns:am3d="http://schemas.microsoft.com/office/drawing/2017/model3d" xmlns:o="urn:schemas-microsoft-com:office:office" xmlns:r="http://schemas.openxmlformats.org/officeDocument/2006/relationships" xmlns:m="http://schemas.openxmlformats.org/officeDocument/2006/math" xmlns:v="urn:schemas-microsoft-com:vml" xmlns:wp14="http://schemas.microsoft.com/office/word/2010/wordprocessingDrawing" xmlns:wp="http://schemas.openxmlformats.org/drawingml/2006/wordprocessingDrawing" xmlns:w10="urn:schemas-microsoft-com:office:word" xmlns:w="http://schemas.openxmlformats.org/wordprocessingml/2006/main" xmlns:w14="http://schemas.microsoft.com/office/word/2010/wordml" xmlns:w15="http://schemas.microsoft.com/office/word/2012/wordml" xmlns:w16cid="http://schemas.microsoft.com/office/word/2016/wordml/cid" xmlns:w16se="http://schemas.microsoft.com/office/word/2015/wordml/symex" xmlns:wpg="http://schemas.microsoft.com/office/word/2010/wordprocessingGroup" xmlns:wpi="http://schemas.microsoft.com/office/word/2010/wordprocessingInk" xmlns:wne="http://schemas.microsoft.com/office/word/2006/wordml" xmlns:wps="http://schemas.microsoft.com/office/word/2010/wordprocessingShape" mc:Ignorable="w14 w15 w16se w16cid wp14">
+<w:document xmlns:wpc="http://schemas.microsoft.com/office/word/2010/wordprocessingCanvas" xmlns:cx="http://schemas.microsoft.com/office/drawing/2014/chartex" xmlns:mc="http://schemas.openxmlformats.org/markup-compatibility/2006" xmlns:o="urn:schemas-microsoft-com:office:office" xmlns:r="http://schemas.openxmlformats.org/officeDocument/2006/relationships" xmlns:m="http://schemas.openxmlformats.org/officeDocument/2006/math" xmlns:v="urn:schemas-microsoft-com:vml" xmlns:wp14="http://schemas.microsoft.com/office/word/2010/wordprocessingDrawing" xmlns:wp="http://schemas.openxmlformats.org/drawingml/2006/wordprocessingDrawing" xmlns:w10="urn:schemas-microsoft-com:office:word" xmlns:w="http://schemas.openxmlformats.org/wordprocessingml/2006/main" xmlns:w14="http://schemas.microsoft.com/office/word/2010/wordml" xmlns:w15="http://schemas.microsoft.com/office/word/2012/wordml" xmlns:w16se="http://schemas.microsoft.com/office/word/2015/wordml/symex" xmlns:wpg="http://schemas.microsoft.com/office/word/2010/wordprocessingGroup" xmlns:wpi="http://schemas.microsoft.com/office/word/2010/wordprocessingInk" xmlns:wne="http://schemas.microsoft.com/office/word/2006/wordml" xmlns:wps="http://schemas.microsoft.com/office/word/2010/wordprocessingShape" mc:Ignorable="w14 w15 w16se wp14">
   <w:body>
     <w:sdt>
       <w:sdtPr>
@@ -23,85 +23,173 @@
           <w:r>
             <w:rPr>
               <w:noProof/>
+              <w:lang w:eastAsia="de-DE"/>
             </w:rPr>
-            <w:pict>
-              <v:rect id="Rechteck 6" o:spid="_x0000_s1026" style="position:absolute;margin-left:0;margin-top:0;width:514.8pt;height:421.2pt;z-index:-251656192;visibility:visible;mso-wrap-style:square;mso-width-percent:1100;mso-height-percent:650;mso-top-percent:-50;mso-wrap-distance-left:9pt;mso-wrap-distance-top:0;mso-wrap-distance-right:9pt;mso-wrap-distance-bottom:0;mso-position-horizontal:center;mso-position-horizontal-relative:margin;mso-position-vertical-relative:margin;mso-width-percent:1100;mso-height-percent:650;mso-top-percent:-50;mso-width-relative:margin;mso-height-relative:margin;v-text-anchor:bottom" o:gfxdata="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" fillcolor="#333 [2576]" stroked="f">
-                <v:fill color2="black [960]" rotate="t" focusposition=".5,.5" focussize="" focus="100%" type="gradientRadial"/>
-                <v:textbox inset="18pt,,108pt,7.2pt">
-                  <w:txbxContent>
-                    <w:sdt>
-                      <w:sdtPr>
-                        <w:rPr>
-                          <w:rFonts w:asciiTheme="majorHAnsi" w:eastAsiaTheme="majorEastAsia" w:hAnsiTheme="majorHAnsi" w:cstheme="majorBidi"/>
-                          <w:color w:val="FFFFFF" w:themeColor="background1"/>
-                          <w:sz w:val="84"/>
-                          <w:szCs w:val="84"/>
-                        </w:rPr>
-                        <w:alias w:val="Titel"/>
-                        <w:id w:val="1550341699"/>
-                        <w:dataBinding w:prefixMappings="xmlns:ns0='http://schemas.openxmlformats.org/package/2006/metadata/core-properties' xmlns:ns1='http://purl.org/dc/elements/1.1/'" w:xpath="/ns0:coreProperties[1]/ns1:title[1]" w:storeItemID="{6C3C8BC8-F283-45AE-878A-BAB7291924A1}"/>
-                        <w:text/>
-                      </w:sdtPr>
-                      <w:sdtEndPr/>
-                      <w:sdtContent>
-                        <w:p>
-                          <w:pPr>
-                            <w:pStyle w:val="KeinLeerraum"/>
+            <mc:AlternateContent>
+              <mc:Choice Requires="wps">
+                <w:drawing>
+                  <wp:anchor distT="0" distB="0" distL="114300" distR="114300" simplePos="0" relativeHeight="251660288" behindDoc="1" locked="0" layoutInCell="1" allowOverlap="1">
+                    <wp:simplePos x="0" y="0"/>
+                    <wp:positionH relativeFrom="margin">
+                      <wp:align>center</wp:align>
+                    </wp:positionH>
+                    <mc:AlternateContent>
+                      <mc:Choice Requires="wp14">
+                        <wp:positionV relativeFrom="margin">
+                          <wp14:pctPosVOffset>-5000</wp14:pctPosVOffset>
+                        </wp:positionV>
+                      </mc:Choice>
+                      <mc:Fallback>
+                        <wp:positionV relativeFrom="page">
+                          <wp:posOffset>455930</wp:posOffset>
+                        </wp:positionV>
+                      </mc:Fallback>
+                    </mc:AlternateContent>
+                    <wp:extent cx="6335395" cy="5775325"/>
+                    <wp:effectExtent l="0" t="0" r="0" b="0"/>
+                    <wp:wrapNone/>
+                    <wp:docPr id="382" name="Rechteck 6"/>
+                    <wp:cNvGraphicFramePr>
+                      <a:graphicFrameLocks xmlns:a="http://schemas.openxmlformats.org/drawingml/2006/main"/>
+                    </wp:cNvGraphicFramePr>
+                    <a:graphic xmlns:a="http://schemas.openxmlformats.org/drawingml/2006/main">
+                      <a:graphicData uri="http://schemas.microsoft.com/office/word/2010/wordprocessingShape">
+                        <wps:wsp>
+                          <wps:cNvSpPr>
+                            <a:spLocks noChangeArrowheads="1"/>
+                          </wps:cNvSpPr>
+                          <wps:spPr bwMode="auto">
+                            <a:xfrm>
+                              <a:off x="0" y="0"/>
+                              <a:ext cx="6335395" cy="5775325"/>
+                            </a:xfrm>
+                            <a:prstGeom prst="rect">
+                              <a:avLst/>
+                            </a:prstGeom>
+                            <a:extLst>
+                              <a:ext uri="{53640926-AAD7-44D8-BBD7-CCE9431645EC}">
+                                <a14:shadowObscured xmlns:a14="http://schemas.microsoft.com/office/drawing/2010/main" val="1"/>
+                              </a:ext>
+                            </a:extLst>
+                          </wps:spPr>
+                          <wps:style>
+                            <a:lnRef idx="0">
+                              <a:scrgbClr r="0" g="0" b="0"/>
+                            </a:lnRef>
+                            <a:fillRef idx="1003">
+                              <a:schemeClr val="dk1"/>
+                            </a:fillRef>
+                            <a:effectRef idx="0">
+                              <a:scrgbClr r="0" g="0" b="0"/>
+                            </a:effectRef>
+                            <a:fontRef idx="major"/>
+                          </wps:style>
+                          <wps:txbx>
+                            <w:txbxContent>
+                              <w:sdt>
+                                <w:sdtPr>
+                                  <w:rPr>
+                                    <w:rFonts w:asciiTheme="majorHAnsi" w:eastAsiaTheme="majorEastAsia" w:hAnsiTheme="majorHAnsi" w:cstheme="majorBidi"/>
+                                    <w:color w:val="FFFFFF" w:themeColor="background1"/>
+                                    <w:sz w:val="84"/>
+                                    <w:szCs w:val="84"/>
+                                  </w:rPr>
+                                  <w:alias w:val="Titel"/>
+                                  <w:id w:val="1550341699"/>
+                                  <w:dataBinding w:prefixMappings="xmlns:ns0='http://schemas.openxmlformats.org/package/2006/metadata/core-properties' xmlns:ns1='http://purl.org/dc/elements/1.1/'" w:xpath="/ns0:coreProperties[1]/ns1:title[1]" w:storeItemID="{6C3C8BC8-F283-45AE-878A-BAB7291924A1}"/>
+                                  <w:text/>
+                                </w:sdtPr>
+                                <w:sdtEndPr/>
+                                <w:sdtContent>
+                                  <w:p>
+                                    <w:pPr>
+                                      <w:pStyle w:val="KeinLeerraum"/>
+                                      <w:rPr>
+                                        <w:rFonts w:asciiTheme="majorHAnsi" w:eastAsiaTheme="majorEastAsia" w:hAnsiTheme="majorHAnsi" w:cstheme="majorBidi"/>
+                                        <w:color w:val="FFFFFF" w:themeColor="background1"/>
+                                        <w:sz w:val="84"/>
+                                        <w:szCs w:val="84"/>
+                                      </w:rPr>
+                                    </w:pPr>
+                                    <w:r>
+                                      <w:rPr>
+                                        <w:rFonts w:asciiTheme="majorHAnsi" w:eastAsiaTheme="majorEastAsia" w:hAnsiTheme="majorHAnsi" w:cstheme="majorBidi"/>
+                                        <w:color w:val="FFFFFF" w:themeColor="background1"/>
+                                        <w:sz w:val="84"/>
+                                        <w:szCs w:val="84"/>
+                                      </w:rPr>
+                                      <w:t>Road to Reversi</w:t>
+                                    </w:r>
+                                  </w:p>
+                                </w:sdtContent>
+                              </w:sdt>
+                            </w:txbxContent>
+                          </wps:txbx>
+                          <wps:bodyPr rot="0" vert="horz" wrap="square" lIns="228600" tIns="45720" rIns="1371600" bIns="91440" anchor="b" anchorCtr="0" upright="1">
+                            <a:noAutofit/>
+                          </wps:bodyPr>
+                        </wps:wsp>
+                      </a:graphicData>
+                    </a:graphic>
+                    <wp14:sizeRelH relativeFrom="margin">
+                      <wp14:pctWidth>110000</wp14:pctWidth>
+                    </wp14:sizeRelH>
+                    <wp14:sizeRelV relativeFrom="margin">
+                      <wp14:pctHeight>65000</wp14:pctHeight>
+                    </wp14:sizeRelV>
+                  </wp:anchor>
+                </w:drawing>
+              </mc:Choice>
+              <mc:Fallback>
+                <w:pict>
+                  <v:rect id="Rechteck 6" o:spid="_x0000_s1026" style="position:absolute;margin-left:0;margin-top:0;width:498.85pt;height:454.75pt;z-index:-251656192;visibility:visible;mso-wrap-style:square;mso-width-percent:1100;mso-height-percent:650;mso-top-percent:-50;mso-wrap-distance-left:9pt;mso-wrap-distance-top:0;mso-wrap-distance-right:9pt;mso-wrap-distance-bottom:0;mso-position-horizontal:center;mso-position-horizontal-relative:margin;mso-position-vertical-relative:margin;mso-width-percent:1100;mso-height-percent:650;mso-top-percent:-50;mso-width-relative:margin;mso-height-relative:margin;v-text-anchor:bottom" o:gfxdata="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" fillcolor="#333 [2576]" stroked="f">
+                    <v:fill color2="black [960]" rotate="t" focusposition=".5,.5" focussize="" focus="100%" type="gradientRadial"/>
+                    <v:textbox inset="18pt,,108pt,7.2pt">
+                      <w:txbxContent>
+                        <w:sdt>
+                          <w:sdtPr>
                             <w:rPr>
                               <w:rFonts w:asciiTheme="majorHAnsi" w:eastAsiaTheme="majorEastAsia" w:hAnsiTheme="majorHAnsi" w:cstheme="majorBidi"/>
                               <w:color w:val="FFFFFF" w:themeColor="background1"/>
                               <w:sz w:val="84"/>
                               <w:szCs w:val="84"/>
                             </w:rPr>
-                          </w:pPr>
-                          <w:r>
-                            <w:rPr>
-                              <w:rFonts w:asciiTheme="majorHAnsi" w:eastAsiaTheme="majorEastAsia" w:hAnsiTheme="majorHAnsi" w:cstheme="majorBidi"/>
-                              <w:color w:val="FFFFFF" w:themeColor="background1"/>
-                              <w:sz w:val="84"/>
-                              <w:szCs w:val="84"/>
-                            </w:rPr>
-                            <w:t xml:space="preserve">Road </w:t>
-                          </w:r>
-                          <w:proofErr w:type="spellStart"/>
-                          <w:r>
-                            <w:rPr>
-                              <w:rFonts w:asciiTheme="majorHAnsi" w:eastAsiaTheme="majorEastAsia" w:hAnsiTheme="majorHAnsi" w:cstheme="majorBidi"/>
-                              <w:color w:val="FFFFFF" w:themeColor="background1"/>
-                              <w:sz w:val="84"/>
-                              <w:szCs w:val="84"/>
-                            </w:rPr>
-                            <w:t>to</w:t>
-                          </w:r>
-                          <w:proofErr w:type="spellEnd"/>
-                          <w:r>
-                            <w:rPr>
-                              <w:rFonts w:asciiTheme="majorHAnsi" w:eastAsiaTheme="majorEastAsia" w:hAnsiTheme="majorHAnsi" w:cstheme="majorBidi"/>
-                              <w:color w:val="FFFFFF" w:themeColor="background1"/>
-                              <w:sz w:val="84"/>
-                              <w:szCs w:val="84"/>
-                            </w:rPr>
-                            <w:t xml:space="preserve"> </w:t>
-                          </w:r>
-                          <w:proofErr w:type="spellStart"/>
-                          <w:r>
-                            <w:rPr>
-                              <w:rFonts w:asciiTheme="majorHAnsi" w:eastAsiaTheme="majorEastAsia" w:hAnsiTheme="majorHAnsi" w:cstheme="majorBidi"/>
-                              <w:color w:val="FFFFFF" w:themeColor="background1"/>
-                              <w:sz w:val="84"/>
-                              <w:szCs w:val="84"/>
-                            </w:rPr>
-                            <w:t>Reversi</w:t>
-                          </w:r>
-                          <w:proofErr w:type="spellEnd"/>
-                        </w:p>
-                      </w:sdtContent>
-                    </w:sdt>
-                  </w:txbxContent>
-                </v:textbox>
-                <w10:wrap anchorx="margin" anchory="margin"/>
-              </v:rect>
-            </w:pict>
+                            <w:alias w:val="Titel"/>
+                            <w:id w:val="1550341699"/>
+                            <w:dataBinding w:prefixMappings="xmlns:ns0='http://schemas.openxmlformats.org/package/2006/metadata/core-properties' xmlns:ns1='http://purl.org/dc/elements/1.1/'" w:xpath="/ns0:coreProperties[1]/ns1:title[1]" w:storeItemID="{6C3C8BC8-F283-45AE-878A-BAB7291924A1}"/>
+                            <w:text/>
+                          </w:sdtPr>
+                          <w:sdtEndPr/>
+                          <w:sdtContent>
+                            <w:p>
+                              <w:pPr>
+                                <w:pStyle w:val="KeinLeerraum"/>
+                                <w:rPr>
+                                  <w:rFonts w:asciiTheme="majorHAnsi" w:eastAsiaTheme="majorEastAsia" w:hAnsiTheme="majorHAnsi" w:cstheme="majorBidi"/>
+                                  <w:color w:val="FFFFFF" w:themeColor="background1"/>
+                                  <w:sz w:val="84"/>
+                                  <w:szCs w:val="84"/>
+                                </w:rPr>
+                              </w:pPr>
+                              <w:r>
+                                <w:rPr>
+                                  <w:rFonts w:asciiTheme="majorHAnsi" w:eastAsiaTheme="majorEastAsia" w:hAnsiTheme="majorHAnsi" w:cstheme="majorBidi"/>
+                                  <w:color w:val="FFFFFF" w:themeColor="background1"/>
+                                  <w:sz w:val="84"/>
+                                  <w:szCs w:val="84"/>
+                                </w:rPr>
+                                <w:t>Road to Reversi</w:t>
+                              </w:r>
+                            </w:p>
+                          </w:sdtContent>
+                        </w:sdt>
+                      </w:txbxContent>
+                    </v:textbox>
+                    <w10:wrap anchorx="margin" anchory="margin"/>
+                  </v:rect>
+                </w:pict>
+              </mc:Fallback>
+            </mc:AlternateContent>
           </w:r>
         </w:p>
         <w:p/>
@@ -119,37 +207,341 @@
           <w:r>
             <w:rPr>
               <w:noProof/>
+              <w:lang w:eastAsia="de-DE"/>
             </w:rPr>
-            <w:pict>
-              <v:shapetype id="_x0000_t202" coordsize="21600,21600" o:spt="202" path="m,l,21600r21600,l21600,xe">
-                <v:stroke joinstyle="miter"/>
-                <v:path gradientshapeok="t" o:connecttype="rect"/>
-              </v:shapetype>
-              <v:shape id="Textfeld 386" o:spid="_x0000_s1027" type="#_x0000_t202" style="position:absolute;margin-left:0;margin-top:0;width:231.65pt;height:291.6pt;z-index:251662336;visibility:visible;mso-wrap-style:square;mso-width-percent:495;mso-height-percent:450;mso-left-percent:-50;mso-top-percent:590;mso-wrap-distance-left:9pt;mso-wrap-distance-top:0;mso-wrap-distance-right:9pt;mso-wrap-distance-bottom:0;mso-position-horizontal-relative:margin;mso-position-vertical-relative:margin;mso-width-percent:495;mso-height-percent:450;mso-left-percent:-50;mso-top-percent:590;mso-width-relative:margin;mso-height-relative:margin;v-text-anchor:bottom" o:gfxdata="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" filled="f" stroked="f" strokeweight=".5pt">
-                <v:textbox inset=",7.2pt,,7.2pt">
-                  <w:txbxContent>
-                    <w:sdt>
-                      <w:sdtPr>
-                        <w:rPr>
-                          <w:b/>
-                          <w:bCs/>
-                          <w:color w:val="1F497D" w:themeColor="text2"/>
-                          <w:spacing w:val="60"/>
-                          <w:sz w:val="20"/>
-                          <w:szCs w:val="20"/>
-                        </w:rPr>
-                        <w:alias w:val="Firma"/>
-                        <w:id w:val="-1689900431"/>
-                        <w:showingPlcHdr/>
-                        <w:dataBinding w:prefixMappings="xmlns:ns0='http://schemas.openxmlformats.org/officeDocument/2006/extended-properties'" w:xpath="/ns0:Properties[1]/ns0:Company[1]" w:storeItemID="{6668398D-A668-4E3E-A5EB-62B293D839F1}"/>
-                        <w:text/>
-                      </w:sdtPr>
-                      <w:sdtEndPr/>
-                      <w:sdtContent>
-                        <w:p>
-                          <w:pPr>
-                            <w:suppressOverlap/>
-                            <w:jc w:val="right"/>
+            <mc:AlternateContent>
+              <mc:Choice Requires="wps">
+                <w:drawing>
+                  <wp:anchor distT="0" distB="0" distL="114300" distR="114300" simplePos="0" relativeHeight="251662336" behindDoc="0" locked="0" layoutInCell="1" allowOverlap="1">
+                    <wp:simplePos x="0" y="0"/>
+                    <mc:AlternateContent>
+                      <mc:Choice Requires="wp14">
+                        <wp:positionH relativeFrom="margin">
+                          <wp14:pctPosHOffset>-5000</wp14:pctPosHOffset>
+                        </wp:positionH>
+                      </mc:Choice>
+                      <mc:Fallback>
+                        <wp:positionH relativeFrom="page">
+                          <wp:posOffset>612775</wp:posOffset>
+                        </wp:positionH>
+                      </mc:Fallback>
+                    </mc:AlternateContent>
+                    <mc:AlternateContent>
+                      <mc:Choice Requires="wp14">
+                        <wp:positionV relativeFrom="margin">
+                          <wp14:pctPosVOffset>59000</wp14:pctPosVOffset>
+                        </wp:positionV>
+                      </mc:Choice>
+                      <mc:Fallback>
+                        <wp:positionV relativeFrom="page">
+                          <wp:posOffset>6146165</wp:posOffset>
+                        </wp:positionV>
+                      </mc:Fallback>
+                    </mc:AlternateContent>
+                    <wp:extent cx="2847340" cy="4001135"/>
+                    <wp:effectExtent l="0" t="0" r="0" b="0"/>
+                    <wp:wrapNone/>
+                    <wp:docPr id="386" name="Textfeld 386"/>
+                    <wp:cNvGraphicFramePr>
+                      <a:graphicFrameLocks xmlns:a="http://schemas.openxmlformats.org/drawingml/2006/main"/>
+                    </wp:cNvGraphicFramePr>
+                    <a:graphic xmlns:a="http://schemas.openxmlformats.org/drawingml/2006/main">
+                      <a:graphicData uri="http://schemas.microsoft.com/office/word/2010/wordprocessingShape">
+                        <wps:wsp>
+                          <wps:cNvSpPr txBox="1">
+                            <a:spLocks/>
+                          </wps:cNvSpPr>
+                          <wps:spPr>
+                            <a:xfrm>
+                              <a:off x="0" y="0"/>
+                              <a:ext cx="2847340" cy="4001135"/>
+                            </a:xfrm>
+                            <a:prstGeom prst="rect">
+                              <a:avLst/>
+                            </a:prstGeom>
+                            <a:noFill/>
+                            <a:ln w="6350">
+                              <a:noFill/>
+                            </a:ln>
+                            <a:effectLst/>
+                          </wps:spPr>
+                          <wps:style>
+                            <a:lnRef idx="0">
+                              <a:schemeClr val="accent1"/>
+                            </a:lnRef>
+                            <a:fillRef idx="0">
+                              <a:schemeClr val="accent1"/>
+                            </a:fillRef>
+                            <a:effectRef idx="0">
+                              <a:schemeClr val="accent1"/>
+                            </a:effectRef>
+                            <a:fontRef idx="minor">
+                              <a:schemeClr val="dk1"/>
+                            </a:fontRef>
+                          </wps:style>
+                          <wps:txbx>
+                            <w:txbxContent>
+                              <w:sdt>
+                                <w:sdtPr>
+                                  <w:rPr>
+                                    <w:b/>
+                                    <w:bCs/>
+                                    <w:color w:val="1F497D" w:themeColor="text2"/>
+                                    <w:spacing w:val="60"/>
+                                    <w:sz w:val="20"/>
+                                    <w:szCs w:val="20"/>
+                                  </w:rPr>
+                                  <w:alias w:val="Firma"/>
+                                  <w:id w:val="-1689900431"/>
+                                  <w:showingPlcHdr/>
+                                  <w:dataBinding w:prefixMappings="xmlns:ns0='http://schemas.openxmlformats.org/officeDocument/2006/extended-properties'" w:xpath="/ns0:Properties[1]/ns0:Company[1]" w:storeItemID="{6668398D-A668-4E3E-A5EB-62B293D839F1}"/>
+                                  <w:text/>
+                                </w:sdtPr>
+                                <w:sdtEndPr/>
+                                <w:sdtContent>
+                                  <w:p>
+                                    <w:pPr>
+                                      <w:suppressOverlap/>
+                                      <w:jc w:val="right"/>
+                                      <w:rPr>
+                                        <w:b/>
+                                        <w:bCs/>
+                                        <w:color w:val="1F497D" w:themeColor="text2"/>
+                                        <w:spacing w:val="60"/>
+                                        <w:sz w:val="20"/>
+                                        <w:szCs w:val="20"/>
+                                      </w:rPr>
+                                    </w:pPr>
+                                    <w:r>
+                                      <w:rPr>
+                                        <w:b/>
+                                        <w:bCs/>
+                                        <w:color w:val="1F497D" w:themeColor="text2"/>
+                                        <w:spacing w:val="60"/>
+                                        <w:sz w:val="20"/>
+                                        <w:szCs w:val="20"/>
+                                      </w:rPr>
+                                      <w:t xml:space="preserve">     </w:t>
+                                    </w:r>
+                                  </w:p>
+                                </w:sdtContent>
+                              </w:sdt>
+                              <w:sdt>
+                                <w:sdtPr>
+                                  <w:rPr>
+                                    <w:b/>
+                                    <w:bCs/>
+                                    <w:color w:val="1F497D" w:themeColor="text2"/>
+                                    <w:spacing w:val="60"/>
+                                    <w:sz w:val="20"/>
+                                    <w:szCs w:val="20"/>
+                                  </w:rPr>
+                                  <w:alias w:val="Adresse"/>
+                                  <w:id w:val="2146780284"/>
+                                  <w:showingPlcHdr/>
+                                  <w:dataBinding w:prefixMappings="xmlns:ns0='http://schemas.microsoft.com/office/2006/coverPageProps'" w:xpath="/ns0:CoverPageProperties[1]/ns0:CompanyAddress[1]" w:storeItemID="{55AF091B-3C7A-41E3-B477-F2FDAA23CFDA}"/>
+                                  <w:text w:multiLine="1"/>
+                                </w:sdtPr>
+                                <w:sdtEndPr/>
+                                <w:sdtContent>
+                                  <w:p>
+                                    <w:pPr>
+                                      <w:suppressOverlap/>
+                                      <w:jc w:val="right"/>
+                                      <w:rPr>
+                                        <w:b/>
+                                        <w:bCs/>
+                                        <w:color w:val="1F497D" w:themeColor="text2"/>
+                                        <w:spacing w:val="60"/>
+                                        <w:sz w:val="20"/>
+                                        <w:szCs w:val="20"/>
+                                      </w:rPr>
+                                    </w:pPr>
+                                    <w:r>
+                                      <w:rPr>
+                                        <w:b/>
+                                        <w:bCs/>
+                                        <w:color w:val="1F497D" w:themeColor="text2"/>
+                                        <w:spacing w:val="60"/>
+                                        <w:sz w:val="20"/>
+                                        <w:szCs w:val="20"/>
+                                      </w:rPr>
+                                      <w:t xml:space="preserve">     </w:t>
+                                    </w:r>
+                                  </w:p>
+                                </w:sdtContent>
+                              </w:sdt>
+                              <w:sdt>
+                                <w:sdtPr>
+                                  <w:rPr>
+                                    <w:b/>
+                                    <w:bCs/>
+                                    <w:color w:val="1F497D" w:themeColor="text2"/>
+                                    <w:spacing w:val="60"/>
+                                    <w:sz w:val="20"/>
+                                    <w:szCs w:val="20"/>
+                                  </w:rPr>
+                                  <w:alias w:val="Telefon"/>
+                                  <w:id w:val="-1647660158"/>
+                                  <w:showingPlcHdr/>
+                                  <w:dataBinding w:prefixMappings="xmlns:ns0='http://schemas.microsoft.com/office/2006/coverPageProps'" w:xpath="/ns0:CoverPageProperties[1]/ns0:CompanyPhone[1]" w:storeItemID="{55AF091B-3C7A-41E3-B477-F2FDAA23CFDA}"/>
+                                  <w:text/>
+                                </w:sdtPr>
+                                <w:sdtEndPr/>
+                                <w:sdtContent>
+                                  <w:p>
+                                    <w:pPr>
+                                      <w:suppressOverlap/>
+                                      <w:jc w:val="right"/>
+                                      <w:rPr>
+                                        <w:b/>
+                                        <w:bCs/>
+                                        <w:color w:val="1F497D" w:themeColor="text2"/>
+                                        <w:spacing w:val="60"/>
+                                        <w:sz w:val="20"/>
+                                        <w:szCs w:val="20"/>
+                                      </w:rPr>
+                                    </w:pPr>
+                                    <w:r>
+                                      <w:rPr>
+                                        <w:b/>
+                                        <w:bCs/>
+                                        <w:color w:val="1F497D" w:themeColor="text2"/>
+                                        <w:spacing w:val="60"/>
+                                        <w:sz w:val="20"/>
+                                        <w:szCs w:val="20"/>
+                                      </w:rPr>
+                                      <w:t xml:space="preserve">     </w:t>
+                                    </w:r>
+                                  </w:p>
+                                </w:sdtContent>
+                              </w:sdt>
+                              <w:sdt>
+                                <w:sdtPr>
+                                  <w:rPr>
+                                    <w:b/>
+                                    <w:bCs/>
+                                    <w:color w:val="1F497D" w:themeColor="text2"/>
+                                    <w:spacing w:val="60"/>
+                                    <w:sz w:val="20"/>
+                                    <w:szCs w:val="20"/>
+                                  </w:rPr>
+                                  <w:alias w:val="Fax"/>
+                                  <w:id w:val="-621461224"/>
+                                  <w:showingPlcHdr/>
+                                  <w:dataBinding w:prefixMappings="xmlns:ns0='http://schemas.microsoft.com/office/2006/coverPageProps'" w:xpath="/ns0:CoverPageProperties[1]/ns0:CompanyFax[1]" w:storeItemID="{55AF091B-3C7A-41E3-B477-F2FDAA23CFDA}"/>
+                                  <w:text/>
+                                </w:sdtPr>
+                                <w:sdtEndPr/>
+                                <w:sdtContent>
+                                  <w:p>
+                                    <w:pPr>
+                                      <w:suppressOverlap/>
+                                      <w:jc w:val="right"/>
+                                      <w:rPr>
+                                        <w:b/>
+                                        <w:bCs/>
+                                        <w:color w:val="1F497D" w:themeColor="text2"/>
+                                        <w:spacing w:val="60"/>
+                                        <w:sz w:val="20"/>
+                                        <w:szCs w:val="20"/>
+                                      </w:rPr>
+                                    </w:pPr>
+                                    <w:r>
+                                      <w:rPr>
+                                        <w:b/>
+                                        <w:bCs/>
+                                        <w:color w:val="1F497D" w:themeColor="text2"/>
+                                        <w:spacing w:val="60"/>
+                                        <w:sz w:val="20"/>
+                                        <w:szCs w:val="20"/>
+                                      </w:rPr>
+                                      <w:t xml:space="preserve">     </w:t>
+                                    </w:r>
+                                  </w:p>
+                                </w:sdtContent>
+                              </w:sdt>
+                              <w:sdt>
+                                <w:sdtPr>
+                                  <w:rPr>
+                                    <w:b/>
+                                    <w:bCs/>
+                                    <w:color w:val="1F497D" w:themeColor="text2"/>
+                                    <w:spacing w:val="60"/>
+                                    <w:sz w:val="20"/>
+                                    <w:szCs w:val="20"/>
+                                  </w:rPr>
+                                  <w:alias w:val="Datum"/>
+                                  <w:id w:val="-2004651626"/>
+                                  <w:dataBinding w:prefixMappings="xmlns:ns0='http://schemas.microsoft.com/office/2006/coverPageProps'" w:xpath="/ns0:CoverPageProperties[1]/ns0:PublishDate[1]" w:storeItemID="{55AF091B-3C7A-41E3-B477-F2FDAA23CFDA}"/>
+                                  <w:date w:fullDate="2019-05-23T00:00:00Z">
+                                    <w:dateFormat w:val="dd.MM.yyyy"/>
+                                    <w:lid w:val="de-DE"/>
+                                    <w:storeMappedDataAs w:val="dateTime"/>
+                                    <w:calendar w:val="gregorian"/>
+                                  </w:date>
+                                </w:sdtPr>
+                                <w:sdtEndPr/>
+                                <w:sdtContent>
+                                  <w:p>
+                                    <w:pPr>
+                                      <w:suppressOverlap/>
+                                      <w:jc w:val="right"/>
+                                      <w:rPr>
+                                        <w:b/>
+                                        <w:bCs/>
+                                        <w:color w:val="1F497D" w:themeColor="text2"/>
+                                        <w:spacing w:val="60"/>
+                                        <w:sz w:val="20"/>
+                                        <w:szCs w:val="20"/>
+                                      </w:rPr>
+                                    </w:pPr>
+                                    <w:r>
+                                      <w:rPr>
+                                        <w:b/>
+                                        <w:bCs/>
+                                        <w:color w:val="1F497D" w:themeColor="text2"/>
+                                        <w:spacing w:val="60"/>
+                                        <w:sz w:val="20"/>
+                                        <w:szCs w:val="20"/>
+                                      </w:rPr>
+                                      <w:t>23.05.2019</w:t>
+                                    </w:r>
+                                  </w:p>
+                                </w:sdtContent>
+                              </w:sdt>
+                            </w:txbxContent>
+                          </wps:txbx>
+                          <wps:bodyPr rot="0" spcFirstLastPara="0" vertOverflow="overflow" horzOverflow="overflow" vert="horz" wrap="square" lIns="91440" tIns="91440" rIns="91440" bIns="91440" numCol="1" spcCol="0" rtlCol="0" fromWordArt="0" anchor="b" anchorCtr="0" forceAA="0" compatLnSpc="1">
+                            <a:prstTxWarp prst="textNoShape">
+                              <a:avLst/>
+                            </a:prstTxWarp>
+                            <a:noAutofit/>
+                          </wps:bodyPr>
+                        </wps:wsp>
+                      </a:graphicData>
+                    </a:graphic>
+                    <wp14:sizeRelH relativeFrom="margin">
+                      <wp14:pctWidth>49500</wp14:pctWidth>
+                    </wp14:sizeRelH>
+                    <wp14:sizeRelV relativeFrom="margin">
+                      <wp14:pctHeight>45000</wp14:pctHeight>
+                    </wp14:sizeRelV>
+                  </wp:anchor>
+                </w:drawing>
+              </mc:Choice>
+              <mc:Fallback>
+                <w:pict>
+                  <v:shapetype id="_x0000_t202" coordsize="21600,21600" o:spt="202" path="m,l,21600r21600,l21600,xe">
+                    <v:stroke joinstyle="miter"/>
+                    <v:path gradientshapeok="t" o:connecttype="rect"/>
+                  </v:shapetype>
+                  <v:shape id="Textfeld 386" o:spid="_x0000_s1027" type="#_x0000_t202" style="position:absolute;margin-left:0;margin-top:0;width:224.2pt;height:315.05pt;z-index:251662336;visibility:visible;mso-wrap-style:square;mso-width-percent:495;mso-height-percent:450;mso-left-percent:-50;mso-top-percent:590;mso-wrap-distance-left:9pt;mso-wrap-distance-top:0;mso-wrap-distance-right:9pt;mso-wrap-distance-bottom:0;mso-position-horizontal-relative:margin;mso-position-vertical-relative:margin;mso-width-percent:495;mso-height-percent:450;mso-left-percent:-50;mso-top-percent:590;mso-width-relative:margin;mso-height-relative:margin;v-text-anchor:bottom" o:gfxdata="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" filled="f" stroked="f" strokeweight=".5pt">
+                    <v:path arrowok="t"/>
+                    <v:textbox inset=",7.2pt,,7.2pt">
+                      <w:txbxContent>
+                        <w:sdt>
+                          <w:sdtPr>
                             <w:rPr>
                               <w:b/>
                               <w:bCs/>
@@ -158,8 +550,43 @@
                               <w:sz w:val="20"/>
                               <w:szCs w:val="20"/>
                             </w:rPr>
-                          </w:pPr>
-                          <w:r>
+                            <w:alias w:val="Firma"/>
+                            <w:id w:val="-1689900431"/>
+                            <w:showingPlcHdr/>
+                            <w:dataBinding w:prefixMappings="xmlns:ns0='http://schemas.openxmlformats.org/officeDocument/2006/extended-properties'" w:xpath="/ns0:Properties[1]/ns0:Company[1]" w:storeItemID="{6668398D-A668-4E3E-A5EB-62B293D839F1}"/>
+                            <w:text/>
+                          </w:sdtPr>
+                          <w:sdtEndPr/>
+                          <w:sdtContent>
+                            <w:p>
+                              <w:pPr>
+                                <w:suppressOverlap/>
+                                <w:jc w:val="right"/>
+                                <w:rPr>
+                                  <w:b/>
+                                  <w:bCs/>
+                                  <w:color w:val="1F497D" w:themeColor="text2"/>
+                                  <w:spacing w:val="60"/>
+                                  <w:sz w:val="20"/>
+                                  <w:szCs w:val="20"/>
+                                </w:rPr>
+                              </w:pPr>
+                              <w:r>
+                                <w:rPr>
+                                  <w:b/>
+                                  <w:bCs/>
+                                  <w:color w:val="1F497D" w:themeColor="text2"/>
+                                  <w:spacing w:val="60"/>
+                                  <w:sz w:val="20"/>
+                                  <w:szCs w:val="20"/>
+                                </w:rPr>
+                                <w:t xml:space="preserve">     </w:t>
+                              </w:r>
+                            </w:p>
+                          </w:sdtContent>
+                        </w:sdt>
+                        <w:sdt>
+                          <w:sdtPr>
                             <w:rPr>
                               <w:b/>
                               <w:bCs/>
@@ -168,33 +595,43 @@
                               <w:sz w:val="20"/>
                               <w:szCs w:val="20"/>
                             </w:rPr>
-                            <w:t xml:space="preserve">     </w:t>
-                          </w:r>
-                        </w:p>
-                      </w:sdtContent>
-                    </w:sdt>
-                    <w:sdt>
-                      <w:sdtPr>
-                        <w:rPr>
-                          <w:b/>
-                          <w:bCs/>
-                          <w:color w:val="1F497D" w:themeColor="text2"/>
-                          <w:spacing w:val="60"/>
-                          <w:sz w:val="20"/>
-                          <w:szCs w:val="20"/>
-                        </w:rPr>
-                        <w:alias w:val="Adresse"/>
-                        <w:id w:val="2146780284"/>
-                        <w:showingPlcHdr/>
-                        <w:dataBinding w:prefixMappings="xmlns:ns0='http://schemas.microsoft.com/office/2006/coverPageProps'" w:xpath="/ns0:CoverPageProperties[1]/ns0:CompanyAddress[1]" w:storeItemID="{55AF091B-3C7A-41E3-B477-F2FDAA23CFDA}"/>
-                        <w:text w:multiLine="1"/>
-                      </w:sdtPr>
-                      <w:sdtEndPr/>
-                      <w:sdtContent>
-                        <w:p>
-                          <w:pPr>
-                            <w:suppressOverlap/>
-                            <w:jc w:val="right"/>
+                            <w:alias w:val="Adresse"/>
+                            <w:id w:val="2146780284"/>
+                            <w:showingPlcHdr/>
+                            <w:dataBinding w:prefixMappings="xmlns:ns0='http://schemas.microsoft.com/office/2006/coverPageProps'" w:xpath="/ns0:CoverPageProperties[1]/ns0:CompanyAddress[1]" w:storeItemID="{55AF091B-3C7A-41E3-B477-F2FDAA23CFDA}"/>
+                            <w:text w:multiLine="1"/>
+                          </w:sdtPr>
+                          <w:sdtEndPr/>
+                          <w:sdtContent>
+                            <w:p>
+                              <w:pPr>
+                                <w:suppressOverlap/>
+                                <w:jc w:val="right"/>
+                                <w:rPr>
+                                  <w:b/>
+                                  <w:bCs/>
+                                  <w:color w:val="1F497D" w:themeColor="text2"/>
+                                  <w:spacing w:val="60"/>
+                                  <w:sz w:val="20"/>
+                                  <w:szCs w:val="20"/>
+                                </w:rPr>
+                              </w:pPr>
+                              <w:r>
+                                <w:rPr>
+                                  <w:b/>
+                                  <w:bCs/>
+                                  <w:color w:val="1F497D" w:themeColor="text2"/>
+                                  <w:spacing w:val="60"/>
+                                  <w:sz w:val="20"/>
+                                  <w:szCs w:val="20"/>
+                                </w:rPr>
+                                <w:t xml:space="preserve">     </w:t>
+                              </w:r>
+                            </w:p>
+                          </w:sdtContent>
+                        </w:sdt>
+                        <w:sdt>
+                          <w:sdtPr>
                             <w:rPr>
                               <w:b/>
                               <w:bCs/>
@@ -203,8 +640,43 @@
                               <w:sz w:val="20"/>
                               <w:szCs w:val="20"/>
                             </w:rPr>
-                          </w:pPr>
-                          <w:r>
+                            <w:alias w:val="Telefon"/>
+                            <w:id w:val="-1647660158"/>
+                            <w:showingPlcHdr/>
+                            <w:dataBinding w:prefixMappings="xmlns:ns0='http://schemas.microsoft.com/office/2006/coverPageProps'" w:xpath="/ns0:CoverPageProperties[1]/ns0:CompanyPhone[1]" w:storeItemID="{55AF091B-3C7A-41E3-B477-F2FDAA23CFDA}"/>
+                            <w:text/>
+                          </w:sdtPr>
+                          <w:sdtEndPr/>
+                          <w:sdtContent>
+                            <w:p>
+                              <w:pPr>
+                                <w:suppressOverlap/>
+                                <w:jc w:val="right"/>
+                                <w:rPr>
+                                  <w:b/>
+                                  <w:bCs/>
+                                  <w:color w:val="1F497D" w:themeColor="text2"/>
+                                  <w:spacing w:val="60"/>
+                                  <w:sz w:val="20"/>
+                                  <w:szCs w:val="20"/>
+                                </w:rPr>
+                              </w:pPr>
+                              <w:r>
+                                <w:rPr>
+                                  <w:b/>
+                                  <w:bCs/>
+                                  <w:color w:val="1F497D" w:themeColor="text2"/>
+                                  <w:spacing w:val="60"/>
+                                  <w:sz w:val="20"/>
+                                  <w:szCs w:val="20"/>
+                                </w:rPr>
+                                <w:t xml:space="preserve">     </w:t>
+                              </w:r>
+                            </w:p>
+                          </w:sdtContent>
+                        </w:sdt>
+                        <w:sdt>
+                          <w:sdtPr>
                             <w:rPr>
                               <w:b/>
                               <w:bCs/>
@@ -213,33 +685,43 @@
                               <w:sz w:val="20"/>
                               <w:szCs w:val="20"/>
                             </w:rPr>
-                            <w:t xml:space="preserve">     </w:t>
-                          </w:r>
-                        </w:p>
-                      </w:sdtContent>
-                    </w:sdt>
-                    <w:sdt>
-                      <w:sdtPr>
-                        <w:rPr>
-                          <w:b/>
-                          <w:bCs/>
-                          <w:color w:val="1F497D" w:themeColor="text2"/>
-                          <w:spacing w:val="60"/>
-                          <w:sz w:val="20"/>
-                          <w:szCs w:val="20"/>
-                        </w:rPr>
-                        <w:alias w:val="Telefon"/>
-                        <w:id w:val="-1647660158"/>
-                        <w:showingPlcHdr/>
-                        <w:dataBinding w:prefixMappings="xmlns:ns0='http://schemas.microsoft.com/office/2006/coverPageProps'" w:xpath="/ns0:CoverPageProperties[1]/ns0:CompanyPhone[1]" w:storeItemID="{55AF091B-3C7A-41E3-B477-F2FDAA23CFDA}"/>
-                        <w:text/>
-                      </w:sdtPr>
-                      <w:sdtEndPr/>
-                      <w:sdtContent>
-                        <w:p>
-                          <w:pPr>
-                            <w:suppressOverlap/>
-                            <w:jc w:val="right"/>
+                            <w:alias w:val="Fax"/>
+                            <w:id w:val="-621461224"/>
+                            <w:showingPlcHdr/>
+                            <w:dataBinding w:prefixMappings="xmlns:ns0='http://schemas.microsoft.com/office/2006/coverPageProps'" w:xpath="/ns0:CoverPageProperties[1]/ns0:CompanyFax[1]" w:storeItemID="{55AF091B-3C7A-41E3-B477-F2FDAA23CFDA}"/>
+                            <w:text/>
+                          </w:sdtPr>
+                          <w:sdtEndPr/>
+                          <w:sdtContent>
+                            <w:p>
+                              <w:pPr>
+                                <w:suppressOverlap/>
+                                <w:jc w:val="right"/>
+                                <w:rPr>
+                                  <w:b/>
+                                  <w:bCs/>
+                                  <w:color w:val="1F497D" w:themeColor="text2"/>
+                                  <w:spacing w:val="60"/>
+                                  <w:sz w:val="20"/>
+                                  <w:szCs w:val="20"/>
+                                </w:rPr>
+                              </w:pPr>
+                              <w:r>
+                                <w:rPr>
+                                  <w:b/>
+                                  <w:bCs/>
+                                  <w:color w:val="1F497D" w:themeColor="text2"/>
+                                  <w:spacing w:val="60"/>
+                                  <w:sz w:val="20"/>
+                                  <w:szCs w:val="20"/>
+                                </w:rPr>
+                                <w:t xml:space="preserve">     </w:t>
+                              </w:r>
+                            </w:p>
+                          </w:sdtContent>
+                        </w:sdt>
+                        <w:sdt>
+                          <w:sdtPr>
                             <w:rPr>
                               <w:b/>
                               <w:bCs/>
@@ -248,276 +730,601 @@
                               <w:sz w:val="20"/>
                               <w:szCs w:val="20"/>
                             </w:rPr>
-                          </w:pPr>
-                          <w:r>
-                            <w:rPr>
-                              <w:b/>
-                              <w:bCs/>
-                              <w:color w:val="1F497D" w:themeColor="text2"/>
-                              <w:spacing w:val="60"/>
-                              <w:sz w:val="20"/>
-                              <w:szCs w:val="20"/>
-                            </w:rPr>
-                            <w:t xml:space="preserve">     </w:t>
-                          </w:r>
-                        </w:p>
-                      </w:sdtContent>
-                    </w:sdt>
-                    <w:sdt>
-                      <w:sdtPr>
-                        <w:rPr>
-                          <w:b/>
-                          <w:bCs/>
-                          <w:color w:val="1F497D" w:themeColor="text2"/>
-                          <w:spacing w:val="60"/>
-                          <w:sz w:val="20"/>
-                          <w:szCs w:val="20"/>
-                        </w:rPr>
-                        <w:alias w:val="Fax"/>
-                        <w:id w:val="-621461224"/>
-                        <w:showingPlcHdr/>
-                        <w:dataBinding w:prefixMappings="xmlns:ns0='http://schemas.microsoft.com/office/2006/coverPageProps'" w:xpath="/ns0:CoverPageProperties[1]/ns0:CompanyFax[1]" w:storeItemID="{55AF091B-3C7A-41E3-B477-F2FDAA23CFDA}"/>
-                        <w:text/>
-                      </w:sdtPr>
-                      <w:sdtEndPr/>
-                      <w:sdtContent>
-                        <w:p>
-                          <w:pPr>
-                            <w:suppressOverlap/>
-                            <w:jc w:val="right"/>
-                            <w:rPr>
-                              <w:b/>
-                              <w:bCs/>
-                              <w:color w:val="1F497D" w:themeColor="text2"/>
-                              <w:spacing w:val="60"/>
-                              <w:sz w:val="20"/>
-                              <w:szCs w:val="20"/>
-                            </w:rPr>
-                          </w:pPr>
-                          <w:r>
-                            <w:rPr>
-                              <w:b/>
-                              <w:bCs/>
-                              <w:color w:val="1F497D" w:themeColor="text2"/>
-                              <w:spacing w:val="60"/>
-                              <w:sz w:val="20"/>
-                              <w:szCs w:val="20"/>
-                            </w:rPr>
-                            <w:t xml:space="preserve">     </w:t>
-                          </w:r>
-                        </w:p>
-                      </w:sdtContent>
-                    </w:sdt>
-                    <w:sdt>
-                      <w:sdtPr>
-                        <w:rPr>
-                          <w:b/>
-                          <w:bCs/>
-                          <w:color w:val="1F497D" w:themeColor="text2"/>
-                          <w:spacing w:val="60"/>
-                          <w:sz w:val="20"/>
-                          <w:szCs w:val="20"/>
-                        </w:rPr>
-                        <w:alias w:val="Datum"/>
-                        <w:id w:val="-2004651626"/>
-                        <w:dataBinding w:prefixMappings="xmlns:ns0='http://schemas.microsoft.com/office/2006/coverPageProps'" w:xpath="/ns0:CoverPageProperties[1]/ns0:PublishDate[1]" w:storeItemID="{55AF091B-3C7A-41E3-B477-F2FDAA23CFDA}"/>
-                        <w:date w:fullDate="2019-05-23T00:00:00Z">
-                          <w:dateFormat w:val="dd.MM.yyyy"/>
-                          <w:lid w:val="de-DE"/>
-                          <w:storeMappedDataAs w:val="dateTime"/>
-                          <w:calendar w:val="gregorian"/>
-                        </w:date>
-                      </w:sdtPr>
-                      <w:sdtEndPr/>
-                      <w:sdtContent>
-                        <w:p>
-                          <w:pPr>
-                            <w:suppressOverlap/>
-                            <w:jc w:val="right"/>
-                            <w:rPr>
-                              <w:b/>
-                              <w:bCs/>
-                              <w:color w:val="1F497D" w:themeColor="text2"/>
-                              <w:spacing w:val="60"/>
-                              <w:sz w:val="20"/>
-                              <w:szCs w:val="20"/>
-                            </w:rPr>
-                          </w:pPr>
-                          <w:r>
-                            <w:rPr>
-                              <w:b/>
-                              <w:bCs/>
-                              <w:color w:val="1F497D" w:themeColor="text2"/>
-                              <w:spacing w:val="60"/>
-                              <w:sz w:val="20"/>
-                              <w:szCs w:val="20"/>
-                            </w:rPr>
-                            <w:t>23.05.2019</w:t>
-                          </w:r>
-                        </w:p>
-                      </w:sdtContent>
-                    </w:sdt>
-                  </w:txbxContent>
-                </v:textbox>
-                <w10:wrap anchorx="margin" anchory="margin"/>
-              </v:shape>
-            </w:pict>
+                            <w:alias w:val="Datum"/>
+                            <w:id w:val="-2004651626"/>
+                            <w:dataBinding w:prefixMappings="xmlns:ns0='http://schemas.microsoft.com/office/2006/coverPageProps'" w:xpath="/ns0:CoverPageProperties[1]/ns0:PublishDate[1]" w:storeItemID="{55AF091B-3C7A-41E3-B477-F2FDAA23CFDA}"/>
+                            <w:date w:fullDate="2019-05-23T00:00:00Z">
+                              <w:dateFormat w:val="dd.MM.yyyy"/>
+                              <w:lid w:val="de-DE"/>
+                              <w:storeMappedDataAs w:val="dateTime"/>
+                              <w:calendar w:val="gregorian"/>
+                            </w:date>
+                          </w:sdtPr>
+                          <w:sdtEndPr/>
+                          <w:sdtContent>
+                            <w:p>
+                              <w:pPr>
+                                <w:suppressOverlap/>
+                                <w:jc w:val="right"/>
+                                <w:rPr>
+                                  <w:b/>
+                                  <w:bCs/>
+                                  <w:color w:val="1F497D" w:themeColor="text2"/>
+                                  <w:spacing w:val="60"/>
+                                  <w:sz w:val="20"/>
+                                  <w:szCs w:val="20"/>
+                                </w:rPr>
+                              </w:pPr>
+                              <w:r>
+                                <w:rPr>
+                                  <w:b/>
+                                  <w:bCs/>
+                                  <w:color w:val="1F497D" w:themeColor="text2"/>
+                                  <w:spacing w:val="60"/>
+                                  <w:sz w:val="20"/>
+                                  <w:szCs w:val="20"/>
+                                </w:rPr>
+                                <w:t>23.05.2019</w:t>
+                              </w:r>
+                            </w:p>
+                          </w:sdtContent>
+                        </w:sdt>
+                      </w:txbxContent>
+                    </v:textbox>
+                    <w10:wrap anchorx="margin" anchory="margin"/>
+                  </v:shape>
+                </w:pict>
+              </mc:Fallback>
+            </mc:AlternateContent>
           </w:r>
           <w:r>
             <w:rPr>
               <w:noProof/>
+              <w:lang w:eastAsia="de-DE"/>
             </w:rPr>
-            <w:pict>
-              <v:shape id="Textfeld 387" o:spid="_x0000_s1028" type="#_x0000_t202" style="position:absolute;margin-left:0;margin-top:0;width:283.15pt;height:291.6pt;z-index:251663360;visibility:visible;mso-wrap-style:square;mso-width-percent:605;mso-height-percent:450;mso-left-percent:445;mso-top-percent:590;mso-wrap-distance-left:9pt;mso-wrap-distance-top:0;mso-wrap-distance-right:9pt;mso-wrap-distance-bottom:0;mso-position-horizontal-relative:margin;mso-position-vertical-relative:margin;mso-width-percent:605;mso-height-percent:450;mso-left-percent:445;mso-top-percent:590;mso-width-relative:margin;mso-height-relative:margin;v-text-anchor:top" o:gfxdata="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" filled="f" stroked="f" strokeweight=".5pt">
-                <v:textbox inset=",14.4pt,,7.2pt">
-                  <w:txbxContent>
-                    <w:sdt>
-                      <w:sdtPr>
-                        <w:rPr>
-                          <w:rFonts w:asciiTheme="majorHAnsi" w:eastAsiaTheme="majorEastAsia" w:hAnsiTheme="majorHAnsi" w:cstheme="majorBidi"/>
-                          <w:color w:val="1F497D" w:themeColor="text2"/>
-                          <w:sz w:val="40"/>
-                          <w:szCs w:val="40"/>
-                        </w:rPr>
-                        <w:alias w:val="Autor"/>
-                        <w:id w:val="-801616311"/>
-                        <w:dataBinding w:prefixMappings="xmlns:ns0='http://schemas.openxmlformats.org/package/2006/metadata/core-properties' xmlns:ns1='http://purl.org/dc/elements/1.1/'" w:xpath="/ns0:coreProperties[1]/ns1:creator[1]" w:storeItemID="{6C3C8BC8-F283-45AE-878A-BAB7291924A1}"/>
-                        <w:text/>
-                      </w:sdtPr>
-                      <w:sdtEndPr/>
-                      <w:sdtContent>
-                        <w:p>
-                          <w:pPr>
-                            <w:suppressOverlap/>
+            <mc:AlternateContent>
+              <mc:Choice Requires="wps">
+                <w:drawing>
+                  <wp:anchor distT="0" distB="0" distL="114300" distR="114300" simplePos="0" relativeHeight="251663360" behindDoc="0" locked="0" layoutInCell="1" allowOverlap="1">
+                    <wp:simplePos x="0" y="0"/>
+                    <mc:AlternateContent>
+                      <mc:Choice Requires="wp14">
+                        <wp:positionH relativeFrom="margin">
+                          <wp14:pctPosHOffset>44500</wp14:pctPosHOffset>
+                        </wp:positionH>
+                      </mc:Choice>
+                      <mc:Fallback>
+                        <wp:positionH relativeFrom="page">
+                          <wp:posOffset>3463290</wp:posOffset>
+                        </wp:positionH>
+                      </mc:Fallback>
+                    </mc:AlternateContent>
+                    <mc:AlternateContent>
+                      <mc:Choice Requires="wp14">
+                        <wp:positionV relativeFrom="margin">
+                          <wp14:pctPosVOffset>59000</wp14:pctPosVOffset>
+                        </wp:positionV>
+                      </mc:Choice>
+                      <mc:Fallback>
+                        <wp:positionV relativeFrom="page">
+                          <wp:posOffset>6146165</wp:posOffset>
+                        </wp:positionV>
+                      </mc:Fallback>
+                    </mc:AlternateContent>
+                    <wp:extent cx="3484245" cy="4001135"/>
+                    <wp:effectExtent l="0" t="0" r="0" b="0"/>
+                    <wp:wrapNone/>
+                    <wp:docPr id="387" name="Textfeld 387"/>
+                    <wp:cNvGraphicFramePr>
+                      <a:graphicFrameLocks xmlns:a="http://schemas.openxmlformats.org/drawingml/2006/main"/>
+                    </wp:cNvGraphicFramePr>
+                    <a:graphic xmlns:a="http://schemas.openxmlformats.org/drawingml/2006/main">
+                      <a:graphicData uri="http://schemas.microsoft.com/office/word/2010/wordprocessingShape">
+                        <wps:wsp>
+                          <wps:cNvSpPr txBox="1">
+                            <a:spLocks/>
+                          </wps:cNvSpPr>
+                          <wps:spPr>
+                            <a:xfrm>
+                              <a:off x="0" y="0"/>
+                              <a:ext cx="3484245" cy="4001135"/>
+                            </a:xfrm>
+                            <a:prstGeom prst="rect">
+                              <a:avLst/>
+                            </a:prstGeom>
+                            <a:noFill/>
+                            <a:ln w="6350">
+                              <a:noFill/>
+                            </a:ln>
+                            <a:effectLst/>
+                          </wps:spPr>
+                          <wps:style>
+                            <a:lnRef idx="0">
+                              <a:schemeClr val="accent1"/>
+                            </a:lnRef>
+                            <a:fillRef idx="0">
+                              <a:schemeClr val="accent1"/>
+                            </a:fillRef>
+                            <a:effectRef idx="0">
+                              <a:schemeClr val="accent1"/>
+                            </a:effectRef>
+                            <a:fontRef idx="minor">
+                              <a:schemeClr val="dk1"/>
+                            </a:fontRef>
+                          </wps:style>
+                          <wps:txbx>
+                            <w:txbxContent>
+                              <w:sdt>
+                                <w:sdtPr>
+                                  <w:rPr>
+                                    <w:rFonts w:asciiTheme="majorHAnsi" w:eastAsiaTheme="majorEastAsia" w:hAnsiTheme="majorHAnsi" w:cstheme="majorBidi"/>
+                                    <w:color w:val="1F497D" w:themeColor="text2"/>
+                                    <w:sz w:val="40"/>
+                                    <w:szCs w:val="40"/>
+                                  </w:rPr>
+                                  <w:alias w:val="Autor"/>
+                                  <w:id w:val="-801616311"/>
+                                  <w:dataBinding w:prefixMappings="xmlns:ns0='http://schemas.openxmlformats.org/package/2006/metadata/core-properties' xmlns:ns1='http://purl.org/dc/elements/1.1/'" w:xpath="/ns0:coreProperties[1]/ns1:creator[1]" w:storeItemID="{6C3C8BC8-F283-45AE-878A-BAB7291924A1}"/>
+                                  <w:text/>
+                                </w:sdtPr>
+                                <w:sdtEndPr/>
+                                <w:sdtContent>
+                                  <w:p>
+                                    <w:pPr>
+                                      <w:suppressOverlap/>
+                                      <w:rPr>
+                                        <w:rFonts w:asciiTheme="majorHAnsi" w:eastAsiaTheme="majorEastAsia" w:hAnsiTheme="majorHAnsi" w:cstheme="majorBidi"/>
+                                        <w:color w:val="1F497D" w:themeColor="text2"/>
+                                        <w:sz w:val="40"/>
+                                        <w:szCs w:val="40"/>
+                                      </w:rPr>
+                                    </w:pPr>
+                                    <w:r>
+                                      <w:rPr>
+                                        <w:rFonts w:asciiTheme="majorHAnsi" w:eastAsiaTheme="majorEastAsia" w:hAnsiTheme="majorHAnsi" w:cstheme="majorBidi"/>
+                                        <w:color w:val="1F497D" w:themeColor="text2"/>
+                                        <w:sz w:val="40"/>
+                                        <w:szCs w:val="40"/>
+                                      </w:rPr>
+                                      <w:t>Jonas Pfingst, Joshua Purwin, Sebastian Greger</w:t>
+                                    </w:r>
+                                  </w:p>
+                                </w:sdtContent>
+                              </w:sdt>
+                              <w:sdt>
+                                <w:sdtPr>
+                                  <w:rPr>
+                                    <w:color w:val="1F497D" w:themeColor="text2"/>
+                                  </w:rPr>
+                                  <w:alias w:val="Exposee"/>
+                                  <w:id w:val="-1607958633"/>
+                                  <w:dataBinding w:prefixMappings="xmlns:ns0='http://schemas.microsoft.com/office/2006/coverPageProps'" w:xpath="/ns0:CoverPageProperties[1]/ns0:Abstract[1]" w:storeItemID="{55AF091B-3C7A-41E3-B477-F2FDAA23CFDA}"/>
+                                  <w:text/>
+                                </w:sdtPr>
+                                <w:sdtEndPr/>
+                                <w:sdtContent>
+                                  <w:p>
+                                    <w:pPr>
+                                      <w:suppressOverlap/>
+                                      <w:rPr>
+                                        <w:color w:val="1F497D" w:themeColor="text2"/>
+                                      </w:rPr>
+                                    </w:pPr>
+                                    <w:r>
+                                      <w:rPr>
+                                        <w:color w:val="1F497D" w:themeColor="text2"/>
+                                      </w:rPr>
+                                      <w:t>Implementation des Strategiespiels „Reversi“ in C</w:t>
+                                    </w:r>
+                                  </w:p>
+                                </w:sdtContent>
+                              </w:sdt>
+                              <w:p/>
+                            </w:txbxContent>
+                          </wps:txbx>
+                          <wps:bodyPr rot="0" spcFirstLastPara="0" vertOverflow="overflow" horzOverflow="overflow" vert="horz" wrap="square" lIns="91440" tIns="182880" rIns="91440" bIns="91440" numCol="1" spcCol="0" rtlCol="0" fromWordArt="0" anchor="t" anchorCtr="0" forceAA="0" compatLnSpc="1">
+                            <a:prstTxWarp prst="textNoShape">
+                              <a:avLst/>
+                            </a:prstTxWarp>
+                            <a:noAutofit/>
+                          </wps:bodyPr>
+                        </wps:wsp>
+                      </a:graphicData>
+                    </a:graphic>
+                    <wp14:sizeRelH relativeFrom="margin">
+                      <wp14:pctWidth>60500</wp14:pctWidth>
+                    </wp14:sizeRelH>
+                    <wp14:sizeRelV relativeFrom="margin">
+                      <wp14:pctHeight>45000</wp14:pctHeight>
+                    </wp14:sizeRelV>
+                  </wp:anchor>
+                </w:drawing>
+              </mc:Choice>
+              <mc:Fallback>
+                <w:pict>
+                  <v:shape id="Textfeld 387" o:spid="_x0000_s1028" type="#_x0000_t202" style="position:absolute;margin-left:0;margin-top:0;width:274.35pt;height:315.05pt;z-index:251663360;visibility:visible;mso-wrap-style:square;mso-width-percent:605;mso-height-percent:450;mso-left-percent:445;mso-top-percent:590;mso-wrap-distance-left:9pt;mso-wrap-distance-top:0;mso-wrap-distance-right:9pt;mso-wrap-distance-bottom:0;mso-position-horizontal-relative:margin;mso-position-vertical-relative:margin;mso-width-percent:605;mso-height-percent:450;mso-left-percent:445;mso-top-percent:590;mso-width-relative:margin;mso-height-relative:margin;v-text-anchor:top" o:gfxdata="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" filled="f" stroked="f" strokeweight=".5pt">
+                    <v:path arrowok="t"/>
+                    <v:textbox inset=",14.4pt,,7.2pt">
+                      <w:txbxContent>
+                        <w:sdt>
+                          <w:sdtPr>
                             <w:rPr>
                               <w:rFonts w:asciiTheme="majorHAnsi" w:eastAsiaTheme="majorEastAsia" w:hAnsiTheme="majorHAnsi" w:cstheme="majorBidi"/>
                               <w:color w:val="1F497D" w:themeColor="text2"/>
                               <w:sz w:val="40"/>
                               <w:szCs w:val="40"/>
                             </w:rPr>
-                          </w:pPr>
-                          <w:r>
-                            <w:rPr>
-                              <w:rFonts w:asciiTheme="majorHAnsi" w:eastAsiaTheme="majorEastAsia" w:hAnsiTheme="majorHAnsi" w:cstheme="majorBidi"/>
-                              <w:color w:val="1F497D" w:themeColor="text2"/>
-                              <w:sz w:val="40"/>
-                              <w:szCs w:val="40"/>
-                            </w:rPr>
-                            <w:t xml:space="preserve">Jonas </w:t>
-                          </w:r>
-                          <w:proofErr w:type="spellStart"/>
-                          <w:r>
-                            <w:rPr>
-                              <w:rFonts w:asciiTheme="majorHAnsi" w:eastAsiaTheme="majorEastAsia" w:hAnsiTheme="majorHAnsi" w:cstheme="majorBidi"/>
-                              <w:color w:val="1F497D" w:themeColor="text2"/>
-                              <w:sz w:val="40"/>
-                              <w:szCs w:val="40"/>
-                            </w:rPr>
-                            <w:t>Pfingst</w:t>
-                          </w:r>
-                          <w:proofErr w:type="spellEnd"/>
-                          <w:r>
-                            <w:rPr>
-                              <w:rFonts w:asciiTheme="majorHAnsi" w:eastAsiaTheme="majorEastAsia" w:hAnsiTheme="majorHAnsi" w:cstheme="majorBidi"/>
-                              <w:color w:val="1F497D" w:themeColor="text2"/>
-                              <w:sz w:val="40"/>
-                              <w:szCs w:val="40"/>
-                            </w:rPr>
-                            <w:t xml:space="preserve">, Joshua </w:t>
-                          </w:r>
-                          <w:proofErr w:type="spellStart"/>
-                          <w:r>
-                            <w:rPr>
-                              <w:rFonts w:asciiTheme="majorHAnsi" w:eastAsiaTheme="majorEastAsia" w:hAnsiTheme="majorHAnsi" w:cstheme="majorBidi"/>
-                              <w:color w:val="1F497D" w:themeColor="text2"/>
-                              <w:sz w:val="40"/>
-                              <w:szCs w:val="40"/>
-                            </w:rPr>
-                            <w:t>Purwin</w:t>
-                          </w:r>
-                          <w:proofErr w:type="spellEnd"/>
-                          <w:r>
-                            <w:rPr>
-                              <w:rFonts w:asciiTheme="majorHAnsi" w:eastAsiaTheme="majorEastAsia" w:hAnsiTheme="majorHAnsi" w:cstheme="majorBidi"/>
-                              <w:color w:val="1F497D" w:themeColor="text2"/>
-                              <w:sz w:val="40"/>
-                              <w:szCs w:val="40"/>
-                            </w:rPr>
-                            <w:t>, Sebastian Greger</w:t>
-                          </w:r>
-                        </w:p>
-                      </w:sdtContent>
-                    </w:sdt>
-                    <w:sdt>
-                      <w:sdtPr>
-                        <w:rPr>
-                          <w:color w:val="1F497D" w:themeColor="text2"/>
-                        </w:rPr>
-                        <w:alias w:val="Exposee"/>
-                        <w:id w:val="-1607958633"/>
-                        <w:dataBinding w:prefixMappings="xmlns:ns0='http://schemas.microsoft.com/office/2006/coverPageProps'" w:xpath="/ns0:CoverPageProperties[1]/ns0:Abstract[1]" w:storeItemID="{55AF091B-3C7A-41E3-B477-F2FDAA23CFDA}"/>
-                        <w:text/>
-                      </w:sdtPr>
-                      <w:sdtEndPr/>
-                      <w:sdtContent>
-                        <w:p>
-                          <w:pPr>
-                            <w:suppressOverlap/>
+                            <w:alias w:val="Autor"/>
+                            <w:id w:val="-801616311"/>
+                            <w:dataBinding w:prefixMappings="xmlns:ns0='http://schemas.openxmlformats.org/package/2006/metadata/core-properties' xmlns:ns1='http://purl.org/dc/elements/1.1/'" w:xpath="/ns0:coreProperties[1]/ns1:creator[1]" w:storeItemID="{6C3C8BC8-F283-45AE-878A-BAB7291924A1}"/>
+                            <w:text/>
+                          </w:sdtPr>
+                          <w:sdtEndPr/>
+                          <w:sdtContent>
+                            <w:p>
+                              <w:pPr>
+                                <w:suppressOverlap/>
+                                <w:rPr>
+                                  <w:rFonts w:asciiTheme="majorHAnsi" w:eastAsiaTheme="majorEastAsia" w:hAnsiTheme="majorHAnsi" w:cstheme="majorBidi"/>
+                                  <w:color w:val="1F497D" w:themeColor="text2"/>
+                                  <w:sz w:val="40"/>
+                                  <w:szCs w:val="40"/>
+                                </w:rPr>
+                              </w:pPr>
+                              <w:r>
+                                <w:rPr>
+                                  <w:rFonts w:asciiTheme="majorHAnsi" w:eastAsiaTheme="majorEastAsia" w:hAnsiTheme="majorHAnsi" w:cstheme="majorBidi"/>
+                                  <w:color w:val="1F497D" w:themeColor="text2"/>
+                                  <w:sz w:val="40"/>
+                                  <w:szCs w:val="40"/>
+                                </w:rPr>
+                                <w:t>Jonas Pfingst, Joshua Purwin, Sebastian Greger</w:t>
+                              </w:r>
+                            </w:p>
+                          </w:sdtContent>
+                        </w:sdt>
+                        <w:sdt>
+                          <w:sdtPr>
                             <w:rPr>
                               <w:color w:val="1F497D" w:themeColor="text2"/>
                             </w:rPr>
-                          </w:pPr>
-                          <w:r>
-                            <w:rPr>
-                              <w:color w:val="1F497D" w:themeColor="text2"/>
-                            </w:rPr>
-                            <w:t>Die Spannende Reise von 3 jungen Programmieren</w:t>
-                          </w:r>
-                        </w:p>
-                      </w:sdtContent>
-                    </w:sdt>
-                    <w:p/>
-                  </w:txbxContent>
-                </v:textbox>
-                <w10:wrap anchorx="margin" anchory="margin"/>
-              </v:shape>
-            </w:pict>
+                            <w:alias w:val="Exposee"/>
+                            <w:id w:val="-1607958633"/>
+                            <w:dataBinding w:prefixMappings="xmlns:ns0='http://schemas.microsoft.com/office/2006/coverPageProps'" w:xpath="/ns0:CoverPageProperties[1]/ns0:Abstract[1]" w:storeItemID="{55AF091B-3C7A-41E3-B477-F2FDAA23CFDA}"/>
+                            <w:text/>
+                          </w:sdtPr>
+                          <w:sdtEndPr/>
+                          <w:sdtContent>
+                            <w:p>
+                              <w:pPr>
+                                <w:suppressOverlap/>
+                                <w:rPr>
+                                  <w:color w:val="1F497D" w:themeColor="text2"/>
+                                </w:rPr>
+                              </w:pPr>
+                              <w:r>
+                                <w:rPr>
+                                  <w:color w:val="1F497D" w:themeColor="text2"/>
+                                </w:rPr>
+                                <w:t>Implementation des Strategiespiels „Reversi“ in C</w:t>
+                              </w:r>
+                            </w:p>
+                          </w:sdtContent>
+                        </w:sdt>
+                        <w:p/>
+                      </w:txbxContent>
+                    </v:textbox>
+                    <w10:wrap anchorx="margin" anchory="margin"/>
+                  </v:shape>
+                </w:pict>
+              </mc:Fallback>
+            </mc:AlternateContent>
           </w:r>
           <w:r>
             <w:rPr>
               <w:noProof/>
+              <w:lang w:eastAsia="de-DE"/>
             </w:rPr>
-            <w:pict>
-              <v:rect id="Rechteck 388" o:spid="_x0000_s1033" style="position:absolute;margin-left:0;margin-top:0;width:514.8pt;height:291.6pt;z-index:-251657216;visibility:visible;mso-wrap-style:square;mso-width-percent:1100;mso-height-percent:450;mso-top-percent:590;mso-wrap-distance-left:9pt;mso-wrap-distance-top:0;mso-wrap-distance-right:9pt;mso-wrap-distance-bottom:0;mso-position-horizontal:center;mso-position-horizontal-relative:margin;mso-position-vertical-relative:margin;mso-width-percent:1100;mso-height-percent:450;mso-top-percent:590;mso-width-relative:margin;mso-height-relative:margin;v-text-anchor:middle" o:gfxdata="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" fillcolor="white [2577]" stroked="f" strokeweight="2pt">
-                <v:fill color2="#4c4c4c [961]" rotate="t" focusposition=".5,.5" focussize="" focus="100%" type="gradientRadial"/>
-                <w10:wrap anchorx="margin" anchory="margin"/>
-              </v:rect>
-            </w:pict>
+            <mc:AlternateContent>
+              <mc:Choice Requires="wps">
+                <w:drawing>
+                  <wp:anchor distT="0" distB="0" distL="114300" distR="114300" simplePos="0" relativeHeight="251659264" behindDoc="1" locked="0" layoutInCell="1" allowOverlap="1">
+                    <wp:simplePos x="0" y="0"/>
+                    <wp:positionH relativeFrom="margin">
+                      <wp:align>center</wp:align>
+                    </wp:positionH>
+                    <mc:AlternateContent>
+                      <mc:Choice Requires="wp14">
+                        <wp:positionV relativeFrom="margin">
+                          <wp14:pctPosVOffset>59000</wp14:pctPosVOffset>
+                        </wp:positionV>
+                      </mc:Choice>
+                      <mc:Fallback>
+                        <wp:positionV relativeFrom="page">
+                          <wp:posOffset>6146165</wp:posOffset>
+                        </wp:positionV>
+                      </mc:Fallback>
+                    </mc:AlternateContent>
+                    <wp:extent cx="6335395" cy="4001135"/>
+                    <wp:effectExtent l="0" t="0" r="0" b="0"/>
+                    <wp:wrapNone/>
+                    <wp:docPr id="388" name="Rechteck 388"/>
+                    <wp:cNvGraphicFramePr>
+                      <a:graphicFrameLocks xmlns:a="http://schemas.openxmlformats.org/drawingml/2006/main"/>
+                    </wp:cNvGraphicFramePr>
+                    <a:graphic xmlns:a="http://schemas.openxmlformats.org/drawingml/2006/main">
+                      <a:graphicData uri="http://schemas.microsoft.com/office/word/2010/wordprocessingShape">
+                        <wps:wsp>
+                          <wps:cNvSpPr>
+                            <a:spLocks/>
+                          </wps:cNvSpPr>
+                          <wps:spPr>
+                            <a:xfrm>
+                              <a:off x="0" y="0"/>
+                              <a:ext cx="6335395" cy="4001135"/>
+                            </a:xfrm>
+                            <a:prstGeom prst="rect">
+                              <a:avLst/>
+                            </a:prstGeom>
+                            <a:ln>
+                              <a:noFill/>
+                            </a:ln>
+                          </wps:spPr>
+                          <wps:style>
+                            <a:lnRef idx="2">
+                              <a:schemeClr val="accent1">
+                                <a:shade val="50000"/>
+                              </a:schemeClr>
+                            </a:lnRef>
+                            <a:fillRef idx="1003">
+                              <a:schemeClr val="lt1"/>
+                            </a:fillRef>
+                            <a:effectRef idx="0">
+                              <a:schemeClr val="accent1"/>
+                            </a:effectRef>
+                            <a:fontRef idx="minor">
+                              <a:schemeClr val="lt1"/>
+                            </a:fontRef>
+                          </wps:style>
+                          <wps:bodyPr rot="0" spcFirstLastPara="0" vertOverflow="overflow" horzOverflow="overflow" vert="horz" wrap="square" lIns="91440" tIns="45720" rIns="91440" bIns="45720" numCol="1" spcCol="0" rtlCol="0" fromWordArt="0" anchor="ctr" anchorCtr="0" forceAA="0" compatLnSpc="1">
+                            <a:prstTxWarp prst="textNoShape">
+                              <a:avLst/>
+                            </a:prstTxWarp>
+                            <a:noAutofit/>
+                          </wps:bodyPr>
+                        </wps:wsp>
+                      </a:graphicData>
+                    </a:graphic>
+                    <wp14:sizeRelH relativeFrom="margin">
+                      <wp14:pctWidth>110000</wp14:pctWidth>
+                    </wp14:sizeRelH>
+                    <wp14:sizeRelV relativeFrom="margin">
+                      <wp14:pctHeight>45000</wp14:pctHeight>
+                    </wp14:sizeRelV>
+                  </wp:anchor>
+                </w:drawing>
+              </mc:Choice>
+              <mc:Fallback>
+                <w:pict>
+                  <v:rect w14:anchorId="75A1FB27" id="Rechteck 388" o:spid="_x0000_s1026" style="position:absolute;margin-left:0;margin-top:0;width:498.85pt;height:315.05pt;z-index:-251657216;visibility:visible;mso-wrap-style:square;mso-width-percent:1100;mso-height-percent:450;mso-top-percent:590;mso-wrap-distance-left:9pt;mso-wrap-distance-top:0;mso-wrap-distance-right:9pt;mso-wrap-distance-bottom:0;mso-position-horizontal:center;mso-position-horizontal-relative:margin;mso-position-vertical-relative:margin;mso-width-percent:1100;mso-height-percent:450;mso-top-percent:590;mso-width-relative:margin;mso-height-relative:margin;v-text-anchor:middle" o:gfxdata="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" fillcolor="white [2577]" stroked="f" strokeweight="2pt">
+                    <v:fill color2="#4c4c4c [961]" rotate="t" focusposition=".5,.5" focussize="" focus="100%" type="gradientRadial"/>
+                    <v:path arrowok="t"/>
+                    <w10:wrap anchorx="margin" anchory="margin"/>
+                  </v:rect>
+                </w:pict>
+              </mc:Fallback>
+            </mc:AlternateContent>
           </w:r>
           <w:r>
             <w:rPr>
               <w:noProof/>
+              <w:lang w:eastAsia="de-DE"/>
             </w:rPr>
-            <w:pict>
-              <v:group id="Gruppe 7" o:spid="_x0000_s1030" style="position:absolute;margin-left:0;margin-top:0;width:58.3pt;height:61.2pt;rotation:90;z-index:251661312;mso-left-percent:750;mso-top-percent:490;mso-position-horizontal-relative:page;mso-position-vertical-relative:page;mso-left-percent:750;mso-top-percent:490;mso-width-relative:margin;mso-height-relative:margin" coordorigin="10217,9410" coordsize="1565,590" o:gfxdata="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">
-                <v:shapetype id="_x0000_t55" coordsize="21600,21600" o:spt="55" adj="16200" path="m@0,l,0@1,10800,,21600@0,21600,21600,10800xe">
-                  <v:stroke joinstyle="miter"/>
-                  <v:formulas>
-                    <v:f eqn="val #0"/>
-                    <v:f eqn="sum 21600 0 @0"/>
-                    <v:f eqn="prod #0 1 2"/>
-                  </v:formulas>
-                  <v:path o:connecttype="custom" o:connectlocs="@2,0;@1,10800;@2,21600;21600,10800" o:connectangles="270,180,90,0" textboxrect="0,0,10800,21600;0,0,16200,21600;0,0,21600,21600"/>
-                  <v:handles>
-                    <v:h position="#0,topLeft" xrange="0,21600"/>
-                  </v:handles>
-                </v:shapetype>
-                <v:shape id="AutoShape 8" o:spid="_x0000_s1032" type="#_x0000_t55" style="position:absolute;left:11100;top:9410;width:682;height:590;visibility:visible;mso-wrap-style:square;v-text-anchor:top" o:gfxdata="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" adj="10330" fillcolor="#c4bc96 [2414]" stroked="f" strokecolor="white"/>
-                <v:shape id="AutoShape 9" o:spid="_x0000_s1031" type="#_x0000_t55" style="position:absolute;left:10659;top:9410;width:682;height:590;visibility:visible;mso-wrap-style:square;v-text-anchor:top" o:gfxdata="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" adj="10330" fillcolor="#938953 [1614]" stroked="f" strokecolor="white"/>
-                <v:shape id="AutoShape 10" o:spid="_x0000_s1029" type="#_x0000_t55" style="position:absolute;left:10217;top:9410;width:682;height:590;visibility:visible;mso-wrap-style:square;v-text-anchor:top" o:gfxdata="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" adj="10834" fillcolor="#484329 [814]" stroked="f" strokecolor="white"/>
-                <w10:wrap anchorx="page" anchory="page"/>
-              </v:group>
-            </w:pict>
+            <mc:AlternateContent>
+              <mc:Choice Requires="wpg">
+                <w:drawing>
+                  <wp:anchor distT="0" distB="0" distL="114300" distR="114300" simplePos="0" relativeHeight="251661312" behindDoc="0" locked="0" layoutInCell="1" allowOverlap="1">
+                    <wp:simplePos x="0" y="0"/>
+                    <mc:AlternateContent>
+                      <mc:Choice Requires="wp14">
+                        <wp:positionH relativeFrom="page">
+                          <wp14:pctPosHOffset>75000</wp14:pctPosHOffset>
+                        </wp:positionH>
+                      </mc:Choice>
+                      <mc:Fallback>
+                        <wp:positionH relativeFrom="page">
+                          <wp:posOffset>5669915</wp:posOffset>
+                        </wp:positionH>
+                      </mc:Fallback>
+                    </mc:AlternateContent>
+                    <mc:AlternateContent>
+                      <mc:Choice Requires="wp14">
+                        <wp:positionV relativeFrom="page">
+                          <wp14:pctPosVOffset>49000</wp14:pctPosVOffset>
+                        </wp:positionV>
+                      </mc:Choice>
+                      <mc:Fallback>
+                        <wp:positionV relativeFrom="page">
+                          <wp:posOffset>5238750</wp:posOffset>
+                        </wp:positionV>
+                      </mc:Fallback>
+                    </mc:AlternateContent>
+                    <wp:extent cx="740410" cy="777240"/>
+                    <wp:effectExtent l="19050" t="0" r="2540" b="0"/>
+                    <wp:wrapNone/>
+                    <wp:docPr id="389" name="Gruppe 7"/>
+                    <wp:cNvGraphicFramePr>
+                      <a:graphicFrameLocks xmlns:a="http://schemas.openxmlformats.org/drawingml/2006/main"/>
+                    </wp:cNvGraphicFramePr>
+                    <a:graphic xmlns:a="http://schemas.openxmlformats.org/drawingml/2006/main">
+                      <a:graphicData uri="http://schemas.microsoft.com/office/word/2010/wordprocessingGroup">
+                        <wpg:wgp>
+                          <wpg:cNvGrpSpPr>
+                            <a:grpSpLocks/>
+                          </wpg:cNvGrpSpPr>
+                          <wpg:grpSpPr bwMode="auto">
+                            <a:xfrm rot="5400000">
+                              <a:off x="0" y="0"/>
+                              <a:ext cx="740410" cy="777240"/>
+                              <a:chOff x="10217" y="9410"/>
+                              <a:chExt cx="1565" cy="590"/>
+                            </a:xfrm>
+                          </wpg:grpSpPr>
+                          <wps:wsp>
+                            <wps:cNvPr id="390" name="AutoShape 8"/>
+                            <wps:cNvSpPr>
+                              <a:spLocks noChangeArrowheads="1"/>
+                            </wps:cNvSpPr>
+                            <wps:spPr bwMode="auto">
+                              <a:xfrm>
+                                <a:off x="11100" y="9410"/>
+                                <a:ext cx="682" cy="590"/>
+                              </a:xfrm>
+                              <a:prstGeom prst="chevron">
+                                <a:avLst>
+                                  <a:gd name="adj" fmla="val 60312"/>
+                                </a:avLst>
+                              </a:prstGeom>
+                              <a:solidFill>
+                                <a:schemeClr val="bg2">
+                                  <a:lumMod val="75000"/>
+                                </a:schemeClr>
+                              </a:solidFill>
+                              <a:extLst>
+                                <a:ext uri="{91240B29-F687-4F45-9708-019B960494DF}">
+                                  <a14:hiddenLine xmlns:a14="http://schemas.microsoft.com/office/drawing/2010/main" w="9525">
+                                    <a:solidFill>
+                                      <a:srgbClr val="FFFFFF"/>
+                                    </a:solidFill>
+                                    <a:miter lim="800000"/>
+                                    <a:headEnd/>
+                                    <a:tailEnd/>
+                                  </a14:hiddenLine>
+                                </a:ext>
+                                <a:ext uri="{53640926-AAD7-44D8-BBD7-CCE9431645EC}">
+                                  <a14:shadowObscured xmlns:a14="http://schemas.microsoft.com/office/drawing/2010/main" val="1"/>
+                                </a:ext>
+                              </a:extLst>
+                            </wps:spPr>
+                            <wps:bodyPr rot="0" vert="horz" wrap="square" lIns="91440" tIns="45720" rIns="91440" bIns="45720" anchor="t" anchorCtr="0" upright="1">
+                              <a:noAutofit/>
+                            </wps:bodyPr>
+                          </wps:wsp>
+                          <wps:wsp>
+                            <wps:cNvPr id="391" name="AutoShape 9"/>
+                            <wps:cNvSpPr>
+                              <a:spLocks noChangeArrowheads="1"/>
+                            </wps:cNvSpPr>
+                            <wps:spPr bwMode="auto">
+                              <a:xfrm>
+                                <a:off x="10659" y="9410"/>
+                                <a:ext cx="682" cy="590"/>
+                              </a:xfrm>
+                              <a:prstGeom prst="chevron">
+                                <a:avLst>
+                                  <a:gd name="adj" fmla="val 60312"/>
+                                </a:avLst>
+                              </a:prstGeom>
+                              <a:solidFill>
+                                <a:schemeClr val="bg2">
+                                  <a:lumMod val="50000"/>
+                                </a:schemeClr>
+                              </a:solidFill>
+                              <a:extLst>
+                                <a:ext uri="{91240B29-F687-4F45-9708-019B960494DF}">
+                                  <a14:hiddenLine xmlns:a14="http://schemas.microsoft.com/office/drawing/2010/main" w="9525">
+                                    <a:solidFill>
+                                      <a:srgbClr val="FFFFFF"/>
+                                    </a:solidFill>
+                                    <a:miter lim="800000"/>
+                                    <a:headEnd/>
+                                    <a:tailEnd/>
+                                  </a14:hiddenLine>
+                                </a:ext>
+                                <a:ext uri="{53640926-AAD7-44D8-BBD7-CCE9431645EC}">
+                                  <a14:shadowObscured xmlns:a14="http://schemas.microsoft.com/office/drawing/2010/main" val="1"/>
+                                </a:ext>
+                              </a:extLst>
+                            </wps:spPr>
+                            <wps:bodyPr rot="0" vert="horz" wrap="square" lIns="91440" tIns="45720" rIns="91440" bIns="45720" anchor="t" anchorCtr="0" upright="1">
+                              <a:noAutofit/>
+                            </wps:bodyPr>
+                          </wps:wsp>
+                          <wps:wsp>
+                            <wps:cNvPr id="392" name="AutoShape 10"/>
+                            <wps:cNvSpPr>
+                              <a:spLocks noChangeArrowheads="1"/>
+                            </wps:cNvSpPr>
+                            <wps:spPr bwMode="auto">
+                              <a:xfrm>
+                                <a:off x="10217" y="9410"/>
+                                <a:ext cx="682" cy="590"/>
+                              </a:xfrm>
+                              <a:prstGeom prst="chevron">
+                                <a:avLst>
+                                  <a:gd name="adj" fmla="val 57613"/>
+                                </a:avLst>
+                              </a:prstGeom>
+                              <a:solidFill>
+                                <a:schemeClr val="bg2">
+                                  <a:lumMod val="25000"/>
+                                </a:schemeClr>
+                              </a:solidFill>
+                              <a:extLst>
+                                <a:ext uri="{91240B29-F687-4F45-9708-019B960494DF}">
+                                  <a14:hiddenLine xmlns:a14="http://schemas.microsoft.com/office/drawing/2010/main" w="9525">
+                                    <a:solidFill>
+                                      <a:srgbClr val="FFFFFF"/>
+                                    </a:solidFill>
+                                    <a:miter lim="800000"/>
+                                    <a:headEnd/>
+                                    <a:tailEnd/>
+                                  </a14:hiddenLine>
+                                </a:ext>
+                                <a:ext uri="{53640926-AAD7-44D8-BBD7-CCE9431645EC}">
+                                  <a14:shadowObscured xmlns:a14="http://schemas.microsoft.com/office/drawing/2010/main" val="1"/>
+                                </a:ext>
+                              </a:extLst>
+                            </wps:spPr>
+                            <wps:bodyPr rot="0" vert="horz" wrap="square" lIns="91440" tIns="45720" rIns="91440" bIns="45720" anchor="t" anchorCtr="0" upright="1">
+                              <a:noAutofit/>
+                            </wps:bodyPr>
+                          </wps:wsp>
+                        </wpg:wgp>
+                      </a:graphicData>
+                    </a:graphic>
+                    <wp14:sizeRelH relativeFrom="margin">
+                      <wp14:pctWidth>0</wp14:pctWidth>
+                    </wp14:sizeRelH>
+                    <wp14:sizeRelV relativeFrom="margin">
+                      <wp14:pctHeight>0</wp14:pctHeight>
+                    </wp14:sizeRelV>
+                  </wp:anchor>
+                </w:drawing>
+              </mc:Choice>
+              <mc:Fallback>
+                <w:pict>
+                  <v:group w14:anchorId="77702BBA" id="Gruppe 7" o:spid="_x0000_s1026" style="position:absolute;margin-left:0;margin-top:0;width:58.3pt;height:61.2pt;rotation:90;z-index:251661312;mso-left-percent:750;mso-top-percent:490;mso-position-horizontal-relative:page;mso-position-vertical-relative:page;mso-left-percent:750;mso-top-percent:490;mso-width-relative:margin;mso-height-relative:margin" coordorigin="10217,9410" coordsize="1565,590" o:gfxdata="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">
+                    <v:shapetype id="_x0000_t55" coordsize="21600,21600" o:spt="55" adj="16200" path="m@0,l,0@1,10800,,21600@0,21600,21600,10800xe">
+                      <v:stroke joinstyle="miter"/>
+                      <v:formulas>
+                        <v:f eqn="val #0"/>
+                        <v:f eqn="sum 21600 0 @0"/>
+                        <v:f eqn="prod #0 1 2"/>
+                      </v:formulas>
+                      <v:path o:connecttype="custom" o:connectlocs="@2,0;@1,10800;@2,21600;21600,10800" o:connectangles="270,180,90,0" textboxrect="0,0,10800,21600;0,0,16200,21600;0,0,21600,21600"/>
+                      <v:handles>
+                        <v:h position="#0,topLeft" xrange="0,21600"/>
+                      </v:handles>
+                    </v:shapetype>
+                    <v:shape id="AutoShape 8" o:spid="_x0000_s1027" type="#_x0000_t55" style="position:absolute;left:11100;top:9410;width:682;height:590;visibility:visible;mso-wrap-style:square;v-text-anchor:top" o:gfxdata="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" adj="10330" fillcolor="#c4bc96 [2414]" stroked="f" strokecolor="white"/>
+                    <v:shape id="AutoShape 9" o:spid="_x0000_s1028" type="#_x0000_t55" style="position:absolute;left:10659;top:9410;width:682;height:590;visibility:visible;mso-wrap-style:square;v-text-anchor:top" o:gfxdata="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" adj="10330" fillcolor="#938953 [1614]" stroked="f" strokecolor="white"/>
+                    <v:shape id="AutoShape 10" o:spid="_x0000_s1029" type="#_x0000_t55" style="position:absolute;left:10217;top:9410;width:682;height:590;visibility:visible;mso-wrap-style:square;v-text-anchor:top" o:gfxdata="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" adj="10834" fillcolor="#484329 [814]" stroked="f" strokecolor="white"/>
+                    <w10:wrap anchorx="page" anchory="page"/>
+                  </v:group>
+                </w:pict>
+              </mc:Fallback>
+            </mc:AlternateContent>
           </w:r>
           <w:r>
             <w:rPr>
@@ -579,7 +1386,7 @@
           <w:r>
             <w:fldChar w:fldCharType="separate"/>
           </w:r>
-          <w:hyperlink w:anchor="_Toc9496288" w:history="1">
+          <w:hyperlink w:anchor="_Toc9541849" w:history="1">
             <w:r>
               <w:rPr>
                 <w:rStyle w:val="Hyperlink"/>
@@ -606,7 +1413,7 @@
                 <w:noProof/>
                 <w:webHidden/>
               </w:rPr>
-              <w:instrText xml:space="preserve"> PAGEREF _Toc9496288 \h </w:instrText>
+              <w:instrText xml:space="preserve"> PAGEREF _Toc9541849 \h </w:instrText>
             </w:r>
             <w:r>
               <w:rPr>
@@ -649,7 +1456,7 @@
               <w:lang w:eastAsia="de-DE"/>
             </w:rPr>
           </w:pPr>
-          <w:hyperlink w:anchor="_Toc9496289" w:history="1">
+          <w:hyperlink w:anchor="_Toc9541850" w:history="1">
             <w:r>
               <w:rPr>
                 <w:rStyle w:val="Hyperlink"/>
@@ -676,7 +1483,7 @@
                 <w:noProof/>
                 <w:webHidden/>
               </w:rPr>
-              <w:instrText xml:space="preserve"> PAGEREF _Toc9496289 \h </w:instrText>
+              <w:instrText xml:space="preserve"> PAGEREF _Toc9541850 \h </w:instrText>
             </w:r>
             <w:r>
               <w:rPr>
@@ -719,7 +1526,7 @@
               <w:lang w:eastAsia="de-DE"/>
             </w:rPr>
           </w:pPr>
-          <w:hyperlink w:anchor="_Toc9496290" w:history="1">
+          <w:hyperlink w:anchor="_Toc9541851" w:history="1">
             <w:r>
               <w:rPr>
                 <w:rStyle w:val="Hyperlink"/>
@@ -746,7 +1553,7 @@
                 <w:noProof/>
                 <w:webHidden/>
               </w:rPr>
-              <w:instrText xml:space="preserve"> PAGEREF _Toc9496290 \h </w:instrText>
+              <w:instrText xml:space="preserve"> PAGEREF _Toc9541851 \h </w:instrText>
             </w:r>
             <w:r>
               <w:rPr>
@@ -789,7 +1596,7 @@
               <w:lang w:eastAsia="de-DE"/>
             </w:rPr>
           </w:pPr>
-          <w:hyperlink w:anchor="_Toc9496291" w:history="1">
+          <w:hyperlink w:anchor="_Toc9541852" w:history="1">
             <w:r>
               <w:rPr>
                 <w:rStyle w:val="Hyperlink"/>
@@ -816,7 +1623,7 @@
                 <w:noProof/>
                 <w:webHidden/>
               </w:rPr>
-              <w:instrText xml:space="preserve"> PAGEREF _Toc9496291 \h </w:instrText>
+              <w:instrText xml:space="preserve"> PAGEREF _Toc9541852 \h </w:instrText>
             </w:r>
             <w:r>
               <w:rPr>
@@ -859,7 +1666,7 @@
               <w:lang w:eastAsia="de-DE"/>
             </w:rPr>
           </w:pPr>
-          <w:hyperlink w:anchor="_Toc9496292" w:history="1">
+          <w:hyperlink w:anchor="_Toc9541853" w:history="1">
             <w:r>
               <w:rPr>
                 <w:rStyle w:val="Hyperlink"/>
@@ -886,7 +1693,7 @@
                 <w:noProof/>
                 <w:webHidden/>
               </w:rPr>
-              <w:instrText xml:space="preserve"> PAGEREF _Toc9496292 \h </w:instrText>
+              <w:instrText xml:space="preserve"> PAGEREF _Toc9541853 \h </w:instrText>
             </w:r>
             <w:r>
               <w:rPr>
@@ -929,7 +1736,7 @@
               <w:lang w:eastAsia="de-DE"/>
             </w:rPr>
           </w:pPr>
-          <w:hyperlink w:anchor="_Toc9496293" w:history="1">
+          <w:hyperlink w:anchor="_Toc9541854" w:history="1">
             <w:r>
               <w:rPr>
                 <w:rStyle w:val="Hyperlink"/>
@@ -956,7 +1763,7 @@
                 <w:noProof/>
                 <w:webHidden/>
               </w:rPr>
-              <w:instrText xml:space="preserve"> PAGEREF _Toc9496293 \h </w:instrText>
+              <w:instrText xml:space="preserve"> PAGEREF _Toc9541854 \h </w:instrText>
             </w:r>
             <w:r>
               <w:rPr>
@@ -999,7 +1806,7 @@
               <w:lang w:eastAsia="de-DE"/>
             </w:rPr>
           </w:pPr>
-          <w:hyperlink w:anchor="_Toc9496294" w:history="1">
+          <w:hyperlink w:anchor="_Toc9541855" w:history="1">
             <w:r>
               <w:rPr>
                 <w:rStyle w:val="Hyperlink"/>
@@ -1026,7 +1833,7 @@
                 <w:noProof/>
                 <w:webHidden/>
               </w:rPr>
-              <w:instrText xml:space="preserve"> PAGEREF _Toc9496294 \h </w:instrText>
+              <w:instrText xml:space="preserve"> PAGEREF _Toc9541855 \h </w:instrText>
             </w:r>
             <w:r>
               <w:rPr>
@@ -1069,7 +1876,7 @@
               <w:lang w:eastAsia="de-DE"/>
             </w:rPr>
           </w:pPr>
-          <w:hyperlink w:anchor="_Toc9496295" w:history="1">
+          <w:hyperlink w:anchor="_Toc9541856" w:history="1">
             <w:r>
               <w:rPr>
                 <w:rStyle w:val="Hyperlink"/>
@@ -1096,7 +1903,7 @@
                 <w:noProof/>
                 <w:webHidden/>
               </w:rPr>
-              <w:instrText xml:space="preserve"> PAGEREF _Toc9496295 \h </w:instrText>
+              <w:instrText xml:space="preserve"> PAGEREF _Toc9541856 \h </w:instrText>
             </w:r>
             <w:r>
               <w:rPr>
@@ -1139,7 +1946,7 @@
               <w:lang w:eastAsia="de-DE"/>
             </w:rPr>
           </w:pPr>
-          <w:hyperlink w:anchor="_Toc9496296" w:history="1">
+          <w:hyperlink w:anchor="_Toc9541857" w:history="1">
             <w:r>
               <w:rPr>
                 <w:rStyle w:val="Hyperlink"/>
@@ -1166,7 +1973,7 @@
                 <w:noProof/>
                 <w:webHidden/>
               </w:rPr>
-              <w:instrText xml:space="preserve"> PAGEREF _Toc9496296 \h </w:instrText>
+              <w:instrText xml:space="preserve"> PAGEREF _Toc9541857 \h </w:instrText>
             </w:r>
             <w:r>
               <w:rPr>
@@ -1209,7 +2016,7 @@
               <w:lang w:eastAsia="de-DE"/>
             </w:rPr>
           </w:pPr>
-          <w:hyperlink w:anchor="_Toc9496297" w:history="1">
+          <w:hyperlink w:anchor="_Toc9541858" w:history="1">
             <w:r>
               <w:rPr>
                 <w:rStyle w:val="Hyperlink"/>
@@ -1236,7 +2043,7 @@
                 <w:noProof/>
                 <w:webHidden/>
               </w:rPr>
-              <w:instrText xml:space="preserve"> PAGEREF _Toc9496297 \h </w:instrText>
+              <w:instrText xml:space="preserve"> PAGEREF _Toc9541858 \h </w:instrText>
             </w:r>
             <w:r>
               <w:rPr>
@@ -1256,7 +2063,7 @@
                 <w:noProof/>
                 <w:webHidden/>
               </w:rPr>
-              <w:t>6</w:t>
+              <w:t>8</w:t>
             </w:r>
             <w:r>
               <w:rPr>
@@ -1279,7 +2086,7 @@
               <w:lang w:eastAsia="de-DE"/>
             </w:rPr>
           </w:pPr>
-          <w:hyperlink w:anchor="_Toc9496298" w:history="1">
+          <w:hyperlink w:anchor="_Toc9541859" w:history="1">
             <w:r>
               <w:rPr>
                 <w:rStyle w:val="Hyperlink"/>
@@ -1306,7 +2113,7 @@
                 <w:noProof/>
                 <w:webHidden/>
               </w:rPr>
-              <w:instrText xml:space="preserve"> PAGEREF _Toc9496298 \h </w:instrText>
+              <w:instrText xml:space="preserve"> PAGEREF _Toc9541859 \h </w:instrText>
             </w:r>
             <w:r>
               <w:rPr>
@@ -1326,7 +2133,7 @@
                 <w:noProof/>
                 <w:webHidden/>
               </w:rPr>
-              <w:t>6</w:t>
+              <w:t>9</w:t>
             </w:r>
             <w:r>
               <w:rPr>
@@ -1349,7 +2156,7 @@
               <w:lang w:eastAsia="de-DE"/>
             </w:rPr>
           </w:pPr>
-          <w:hyperlink w:anchor="_Toc9496299" w:history="1">
+          <w:hyperlink w:anchor="_Toc9541860" w:history="1">
             <w:r>
               <w:rPr>
                 <w:rStyle w:val="Hyperlink"/>
@@ -1376,7 +2183,7 @@
                 <w:noProof/>
                 <w:webHidden/>
               </w:rPr>
-              <w:instrText xml:space="preserve"> PAGEREF _Toc9496299 \h </w:instrText>
+              <w:instrText xml:space="preserve"> PAGEREF _Toc9541860 \h </w:instrText>
             </w:r>
             <w:r>
               <w:rPr>
@@ -1396,7 +2203,7 @@
                 <w:noProof/>
                 <w:webHidden/>
               </w:rPr>
-              <w:t>7</w:t>
+              <w:t>10</w:t>
             </w:r>
             <w:r>
               <w:rPr>
@@ -1419,13 +2226,22 @@
               <w:lang w:eastAsia="de-DE"/>
             </w:rPr>
           </w:pPr>
-          <w:hyperlink w:anchor="_Toc9496300" w:history="1">
+          <w:hyperlink w:anchor="_Toc9541861" w:history="1">
             <w:r>
               <w:rPr>
                 <w:rStyle w:val="Hyperlink"/>
                 <w:noProof/>
               </w:rPr>
-              <w:t>Kundendokumentation</w:t>
+              <w:t>Kundendo</w:t>
+            </w:r>
+            <w:bookmarkStart w:id="0" w:name="_GoBack"/>
+            <w:bookmarkEnd w:id="0"/>
+            <w:r>
+              <w:rPr>
+                <w:rStyle w:val="Hyperlink"/>
+                <w:noProof/>
+              </w:rPr>
+              <w:t>kumentation</w:t>
             </w:r>
             <w:r>
               <w:rPr>
@@ -1446,7 +2262,7 @@
                 <w:noProof/>
                 <w:webHidden/>
               </w:rPr>
-              <w:instrText xml:space="preserve"> PAGEREF _Toc9496300 \h </w:instrText>
+              <w:instrText xml:space="preserve"> PAGEREF _Toc9541861 \h </w:instrText>
             </w:r>
             <w:r>
               <w:rPr>
@@ -1466,7 +2282,7 @@
                 <w:noProof/>
                 <w:webHidden/>
               </w:rPr>
-              <w:t>7</w:t>
+              <w:t>10</w:t>
             </w:r>
             <w:r>
               <w:rPr>
@@ -1498,23 +2314,23 @@
       <w:pPr>
         <w:pStyle w:val="berschrift1"/>
       </w:pPr>
-      <w:bookmarkStart w:id="0" w:name="_Toc9496288"/>
+      <w:bookmarkStart w:id="1" w:name="_Toc9541849"/>
       <w:r>
         <w:lastRenderedPageBreak/>
         <w:t>Ausgangssituation</w:t>
       </w:r>
-      <w:bookmarkEnd w:id="0"/>
+      <w:bookmarkEnd w:id="1"/>
     </w:p>
     <w:p/>
     <w:p>
       <w:pPr>
         <w:pStyle w:val="berschrift2"/>
       </w:pPr>
-      <w:bookmarkStart w:id="1" w:name="_Toc9496289"/>
+      <w:bookmarkStart w:id="2" w:name="_Toc9541850"/>
       <w:r>
         <w:t>Projektziel</w:t>
       </w:r>
-      <w:bookmarkEnd w:id="1"/>
+      <w:bookmarkEnd w:id="2"/>
     </w:p>
     <w:p>
       <w:pPr>
@@ -1535,7 +2351,35 @@
           <w:rFonts w:ascii="Times New Roman" w:hAnsi="Times New Roman" w:cs="Times New Roman"/>
           <w:sz w:val="24"/>
         </w:rPr>
-        <w:t>Zum Ende des ersten Lehrjahres haben wir uns zum Abschluss im Lernfeld 6 nochmal einem Projekt gewidmet. Das Ziel dieses Projektes war es ein funktionierendes Reversi Spiel in C zu Programmieren. Bei Reversi handelt es sich es sich um ein zwei-Spieler Strategiespiel welches auf einem 8 mal 8 großen Spielfeld gespielt wird.  Zu Beginn</w:t>
+        <w:t xml:space="preserve">Zum Ende des ersten Lehrjahres haben wir uns zum Abschluss im Lernfeld 6 nochmal einem Projekt gewidmet. Das Ziel dieses Projektes war es ein funktionierendes Reversi Spiel in C zu Programmieren. Bei Reversi </w:t>
+      </w:r>
+      <w:r>
+        <w:rPr>
+          <w:rFonts w:ascii="Times New Roman" w:hAnsi="Times New Roman" w:cs="Times New Roman"/>
+          <w:sz w:val="24"/>
+        </w:rPr>
+        <w:t>handelt es sich es sich um ein Z</w:t>
+      </w:r>
+      <w:r>
+        <w:rPr>
+          <w:rFonts w:ascii="Times New Roman" w:hAnsi="Times New Roman" w:cs="Times New Roman"/>
+          <w:sz w:val="24"/>
+        </w:rPr>
+        <w:t>wei-Spieler Strategiespiel</w:t>
+      </w:r>
+      <w:r>
+        <w:rPr>
+          <w:rFonts w:ascii="Times New Roman" w:hAnsi="Times New Roman" w:cs="Times New Roman"/>
+          <w:sz w:val="24"/>
+        </w:rPr>
+        <w:t>,</w:t>
+      </w:r>
+      <w:r>
+        <w:rPr>
+          <w:rFonts w:ascii="Times New Roman" w:hAnsi="Times New Roman" w:cs="Times New Roman"/>
+          <w:sz w:val="24"/>
+        </w:rPr>
+        <w:t xml:space="preserve"> welches auf einem 8 mal 8 großen Spielfeld gespielt wird.  Zu Beginn</w:t>
       </w:r>
       <w:r>
         <w:rPr>
@@ -1568,7 +2412,7 @@
           <w:lang w:eastAsia="de-DE"/>
         </w:rPr>
         <w:drawing>
-          <wp:inline distT="0" distB="0" distL="0" distR="0">
+          <wp:inline distT="0" distB="0" distL="0" distR="0" wp14:anchorId="168B8D8F" wp14:editId="02C25D20">
             <wp:extent cx="2038350" cy="2038350"/>
             <wp:effectExtent l="0" t="0" r="0" b="0"/>
             <wp:docPr id="1" name="Grafik 1" descr="C:\Users\teilnehmer.pc29\Downloads\index.jpg"/>
@@ -1694,7 +2538,21 @@
           <w:rFonts w:ascii="Times New Roman" w:hAnsi="Times New Roman" w:cs="Times New Roman"/>
           <w:sz w:val="24"/>
         </w:rPr>
-        <w:t xml:space="preserve">Unsere Mission war es nun, dieses Spiel zu Programmieren. Dabei sollte jeder Spieler abwechselnd an der Reihe sein, einen Stein zu platzieren. Der aktuelle Punktestand sowie welcher Spieler aktuell am Zug </w:t>
+        <w:t xml:space="preserve">Unsere </w:t>
+      </w:r>
+      <w:r>
+        <w:rPr>
+          <w:rFonts w:ascii="Times New Roman" w:hAnsi="Times New Roman" w:cs="Times New Roman"/>
+          <w:sz w:val="24"/>
+        </w:rPr>
+        <w:t>Aufgabe war es nun dieses Spiel in C umzusetzen</w:t>
+      </w:r>
+      <w:r>
+        <w:rPr>
+          <w:rFonts w:ascii="Times New Roman" w:hAnsi="Times New Roman" w:cs="Times New Roman"/>
+          <w:sz w:val="24"/>
+        </w:rPr>
+        <w:t xml:space="preserve">. Dabei sollte jeder Spieler abwechselnd an der Reihe sein, einen Stein zu platzieren. Der aktuelle Punktestand sowie welcher Spieler aktuell am Zug </w:t>
       </w:r>
       <w:r>
         <w:rPr>
@@ -1719,39 +2577,7 @@
           <w:sz w:val="24"/>
         </w:rPr>
         <w:lastRenderedPageBreak/>
-        <w:t xml:space="preserve">Außerdem soll es einen </w:t>
-      </w:r>
-      <w:proofErr w:type="spellStart"/>
-      <w:r>
-        <w:rPr>
-          <w:rFonts w:ascii="Times New Roman" w:hAnsi="Times New Roman" w:cs="Times New Roman"/>
-          <w:sz w:val="24"/>
-        </w:rPr>
-        <w:t>Timer</w:t>
-      </w:r>
-      <w:proofErr w:type="spellEnd"/>
-      <w:r>
-        <w:rPr>
-          <w:rFonts w:ascii="Times New Roman" w:hAnsi="Times New Roman" w:cs="Times New Roman"/>
-          <w:sz w:val="24"/>
-        </w:rPr>
-        <w:t xml:space="preserve"> geben, der die Laufzeit des aktuellen Spiels anzeigt. Zudem soll es jederzeit möglich sein das Spiel zu pausieren und den </w:t>
-      </w:r>
-      <w:proofErr w:type="spellStart"/>
-      <w:r>
-        <w:rPr>
-          <w:rFonts w:ascii="Times New Roman" w:hAnsi="Times New Roman" w:cs="Times New Roman"/>
-          <w:sz w:val="24"/>
-        </w:rPr>
-        <w:t>Timer</w:t>
-      </w:r>
-      <w:proofErr w:type="spellEnd"/>
-      <w:r>
-        <w:rPr>
-          <w:rFonts w:ascii="Times New Roman" w:hAnsi="Times New Roman" w:cs="Times New Roman"/>
-          <w:sz w:val="24"/>
-        </w:rPr>
-        <w:t xml:space="preserve"> anzuhalten. Für den Benutzer soll es unmöglich sein Falscheingaben zu machen, </w:t>
+        <w:t xml:space="preserve">Außerdem soll es einen Timer geben, der die Laufzeit des aktuellen Spiels anzeigt. Zudem soll es jederzeit möglich sein das Spiel zu pausieren und den Timer anzuhalten. Für den Benutzer soll es unmöglich sein Falscheingaben zu machen, </w:t>
       </w:r>
       <w:r>
         <w:rPr>
@@ -1765,7 +2591,21 @@
           <w:rFonts w:ascii="Times New Roman" w:hAnsi="Times New Roman" w:cs="Times New Roman"/>
           <w:sz w:val="24"/>
         </w:rPr>
-        <w:t xml:space="preserve"> soll der Spieler eine Runde passen können, wenn für ihn kein Zug möglich ist. Das Spie soll automatisch beendet werden wenn kein weiterer Zug mehr möglich ist.</w:t>
+        <w:t xml:space="preserve"> soll der Spieler eine Runde passen können, wenn für ihn kein Zug möglich ist. Das Spie</w:t>
+      </w:r>
+      <w:r>
+        <w:rPr>
+          <w:rFonts w:ascii="Times New Roman" w:hAnsi="Times New Roman" w:cs="Times New Roman"/>
+          <w:sz w:val="24"/>
+        </w:rPr>
+        <w:t>l</w:t>
+      </w:r>
+      <w:r>
+        <w:rPr>
+          <w:rFonts w:ascii="Times New Roman" w:hAnsi="Times New Roman" w:cs="Times New Roman"/>
+          <w:sz w:val="24"/>
+        </w:rPr>
+        <w:t xml:space="preserve"> soll automatisch beendet werden wenn kein weiterer Zug mehr möglich ist.</w:t>
       </w:r>
     </w:p>
     <w:p>
@@ -1787,17 +2627,6 @@
     </w:p>
     <w:p>
       <w:pPr>
-        <w:pStyle w:val="berschrift2"/>
-      </w:pPr>
-      <w:bookmarkStart w:id="2" w:name="_Toc9496290"/>
-      <w:r>
-        <w:t>Projektumfeld</w:t>
-      </w:r>
-      <w:bookmarkEnd w:id="2"/>
-    </w:p>
-    <w:p/>
-    <w:p>
-      <w:pPr>
         <w:spacing w:line="360" w:lineRule="auto"/>
         <w:jc w:val="both"/>
         <w:rPr>
@@ -1810,53 +2639,20 @@
           <w:rFonts w:ascii="Times New Roman" w:hAnsi="Times New Roman" w:cs="Times New Roman"/>
           <w:sz w:val="24"/>
         </w:rPr>
-        <w:t>Wie bereits oben erwähnt ist</w:t>
-      </w:r>
-      <w:r>
-        <w:rPr>
-          <w:rFonts w:ascii="Times New Roman" w:hAnsi="Times New Roman" w:cs="Times New Roman"/>
-          <w:sz w:val="24"/>
-        </w:rPr>
-        <w:t xml:space="preserve"> die vorgegebene Programmiersprache für unser Projekt C. Als Entwicklungsumgebung </w:t>
-      </w:r>
-      <w:r>
-        <w:rPr>
-          <w:rFonts w:ascii="Times New Roman" w:hAnsi="Times New Roman" w:cs="Times New Roman"/>
-          <w:sz w:val="24"/>
-        </w:rPr>
-        <w:t>ist</w:t>
-      </w:r>
-      <w:r>
-        <w:rPr>
-          <w:rFonts w:ascii="Times New Roman" w:hAnsi="Times New Roman" w:cs="Times New Roman"/>
-          <w:sz w:val="24"/>
-        </w:rPr>
-        <w:t xml:space="preserve"> CodeBlocks vorgegeben, als Compiler der </w:t>
-      </w:r>
-      <w:proofErr w:type="spellStart"/>
-      <w:r>
-        <w:rPr>
-          <w:rFonts w:ascii="Times New Roman" w:hAnsi="Times New Roman" w:cs="Times New Roman"/>
-          <w:sz w:val="24"/>
-        </w:rPr>
-        <w:t>MinGW</w:t>
-      </w:r>
-      <w:proofErr w:type="spellEnd"/>
-      <w:r>
-        <w:rPr>
-          <w:rFonts w:ascii="Times New Roman" w:hAnsi="Times New Roman" w:cs="Times New Roman"/>
-          <w:sz w:val="24"/>
-        </w:rPr>
-        <w:t>-Compiler</w:t>
-      </w:r>
-      <w:r>
-        <w:rPr>
-          <w:rFonts w:ascii="Times New Roman" w:hAnsi="Times New Roman" w:cs="Times New Roman"/>
-          <w:sz w:val="24"/>
-        </w:rPr>
-        <w:t>.</w:t>
-      </w:r>
-    </w:p>
+        <w:t>Auch soll es möglich sein ein Spiel alleine zu bestreiten. Hierfür ist es nötig einen computergesteuerten Gegenspieler einzubauen. Die Stärke dieses Computers bleibt uns selbst überlassen.</w:t>
+      </w:r>
+    </w:p>
+    <w:p>
+      <w:pPr>
+        <w:pStyle w:val="berschrift2"/>
+      </w:pPr>
+      <w:bookmarkStart w:id="3" w:name="_Toc9541851"/>
+      <w:r>
+        <w:t>Projektumfeld</w:t>
+      </w:r>
+      <w:bookmarkEnd w:id="3"/>
+    </w:p>
+    <w:p/>
     <w:p>
       <w:pPr>
         <w:spacing w:line="360" w:lineRule="auto"/>
@@ -1871,49 +2667,42 @@
           <w:rFonts w:ascii="Times New Roman" w:hAnsi="Times New Roman" w:cs="Times New Roman"/>
           <w:sz w:val="24"/>
         </w:rPr>
-        <w:t>Des Weiteren</w:t>
-      </w:r>
-      <w:r>
-        <w:rPr>
-          <w:rFonts w:ascii="Times New Roman" w:hAnsi="Times New Roman" w:cs="Times New Roman"/>
-          <w:sz w:val="24"/>
-        </w:rPr>
-        <w:t xml:space="preserve"> soll</w:t>
-      </w:r>
-      <w:r>
-        <w:rPr>
-          <w:rFonts w:ascii="Times New Roman" w:hAnsi="Times New Roman" w:cs="Times New Roman"/>
-          <w:sz w:val="24"/>
-        </w:rPr>
-        <w:t xml:space="preserve"> das Programm sinnvoll gegliedert sein und der Quellcode sollte in einzelne Funktionen und Dateien ausgelagert werden, sodass das Programm hinterher auch </w:t>
-      </w:r>
-      <w:r>
-        <w:rPr>
-          <w:rFonts w:ascii="Times New Roman" w:hAnsi="Times New Roman" w:cs="Times New Roman"/>
-          <w:sz w:val="24"/>
-        </w:rPr>
-        <w:t xml:space="preserve">durch den Quellcode nachvollziehbar ist und Änderungen einfacher zu implementieren sind. Hierzu soll auch jede einzelne Funktion einen Kommentar haben, welcher beschreibt was die Funktion genau macht, welche Übergabeparameter sie besitzt, sowie was für einen Wert/Werte sie </w:t>
-      </w:r>
-      <w:r>
-        <w:rPr>
-          <w:rFonts w:ascii="Times New Roman" w:hAnsi="Times New Roman" w:cs="Times New Roman"/>
-          <w:sz w:val="24"/>
-        </w:rPr>
-        <w:t>gegeben</w:t>
-      </w:r>
-      <w:r>
-        <w:rPr>
-          <w:rFonts w:ascii="Times New Roman" w:hAnsi="Times New Roman" w:cs="Times New Roman"/>
-          <w:sz w:val="24"/>
-        </w:rPr>
-        <w:t>falls zurückgibt.</w:t>
-      </w:r>
-      <w:r>
-        <w:rPr>
-          <w:rFonts w:ascii="Times New Roman" w:hAnsi="Times New Roman" w:cs="Times New Roman"/>
-          <w:sz w:val="24"/>
-        </w:rPr>
-        <w:t xml:space="preserve">  </w:t>
+        <w:t>Wie bereits oben erwähnt ist</w:t>
+      </w:r>
+      <w:r>
+        <w:rPr>
+          <w:rFonts w:ascii="Times New Roman" w:hAnsi="Times New Roman" w:cs="Times New Roman"/>
+          <w:sz w:val="24"/>
+        </w:rPr>
+        <w:t xml:space="preserve"> die vorgegebene Programmiersprache für unser Projekt C. Als Entwicklungsumgebung </w:t>
+      </w:r>
+      <w:r>
+        <w:rPr>
+          <w:rFonts w:ascii="Times New Roman" w:hAnsi="Times New Roman" w:cs="Times New Roman"/>
+          <w:sz w:val="24"/>
+        </w:rPr>
+        <w:t>ist</w:t>
+      </w:r>
+      <w:r>
+        <w:rPr>
+          <w:rFonts w:ascii="Times New Roman" w:hAnsi="Times New Roman" w:cs="Times New Roman"/>
+          <w:sz w:val="24"/>
+        </w:rPr>
+        <w:t xml:space="preserve"> CodeBlocks vorgegeben, als Compiler der </w:t>
+      </w:r>
+      <w:r>
+        <w:rPr>
+          <w:rFonts w:ascii="Times New Roman" w:hAnsi="Times New Roman" w:cs="Times New Roman"/>
+          <w:sz w:val="24"/>
+        </w:rPr>
+        <w:t>MinGW-Compiler</w:t>
+      </w:r>
+      <w:r>
+        <w:rPr>
+          <w:rFonts w:ascii="Times New Roman" w:hAnsi="Times New Roman" w:cs="Times New Roman"/>
+          <w:sz w:val="24"/>
+        </w:rPr>
+        <w:t>.</w:t>
       </w:r>
     </w:p>
     <w:p>
@@ -1930,28 +2719,50 @@
           <w:rFonts w:ascii="Times New Roman" w:hAnsi="Times New Roman" w:cs="Times New Roman"/>
           <w:sz w:val="24"/>
         </w:rPr>
-        <w:t xml:space="preserve">Die Benutzung von zusätzlichen Bibliotheken ist erlaubt. Die letzte Vorgabe ist noch, dass der Compiler beim Kompilieren keinerlei Warnungen ausspuckt. </w:t>
-      </w:r>
-    </w:p>
-    <w:p>
-      <w:pPr>
-        <w:pStyle w:val="berschrift1"/>
-      </w:pPr>
-      <w:bookmarkStart w:id="3" w:name="_Toc9496291"/>
-      <w:r>
-        <w:t>Ressourcen und Ablaufplanung</w:t>
-      </w:r>
-      <w:bookmarkEnd w:id="3"/>
-    </w:p>
-    <w:p>
-      <w:pPr>
-        <w:pStyle w:val="berschrift2"/>
-      </w:pPr>
-      <w:bookmarkStart w:id="4" w:name="_Toc9496292"/>
-      <w:r>
-        <w:t>Personalplanung</w:t>
-      </w:r>
-      <w:bookmarkEnd w:id="4"/>
+        <w:t>Des Weiteren</w:t>
+      </w:r>
+      <w:r>
+        <w:rPr>
+          <w:rFonts w:ascii="Times New Roman" w:hAnsi="Times New Roman" w:cs="Times New Roman"/>
+          <w:sz w:val="24"/>
+        </w:rPr>
+        <w:t xml:space="preserve"> soll</w:t>
+      </w:r>
+      <w:r>
+        <w:rPr>
+          <w:rFonts w:ascii="Times New Roman" w:hAnsi="Times New Roman" w:cs="Times New Roman"/>
+          <w:sz w:val="24"/>
+        </w:rPr>
+        <w:t xml:space="preserve"> das Programm sinnvoll gegliedert sein und der Quellcode sollte in einzelne Funktionen und Dateien ausgelagert werden, sodass das Programm hinterher auch </w:t>
+      </w:r>
+      <w:r>
+        <w:rPr>
+          <w:rFonts w:ascii="Times New Roman" w:hAnsi="Times New Roman" w:cs="Times New Roman"/>
+          <w:sz w:val="24"/>
+        </w:rPr>
+        <w:t xml:space="preserve">durch den Quellcode nachvollziehbar ist und Änderungen einfacher zu implementieren sind. Hierzu soll auch jede einzelne Funktion einen Kommentar haben, welcher beschreibt was die Funktion genau macht, welche Übergabeparameter sie besitzt, sowie was für einen Wert/Werte sie </w:t>
+      </w:r>
+      <w:r>
+        <w:rPr>
+          <w:rFonts w:ascii="Times New Roman" w:hAnsi="Times New Roman" w:cs="Times New Roman"/>
+          <w:sz w:val="24"/>
+        </w:rPr>
+        <w:t>gegeben</w:t>
+      </w:r>
+      <w:r>
+        <w:rPr>
+          <w:rFonts w:ascii="Times New Roman" w:hAnsi="Times New Roman" w:cs="Times New Roman"/>
+          <w:sz w:val="24"/>
+        </w:rPr>
+        <w:t>falls zurückgibt.</w:t>
+      </w:r>
+      <w:r>
+        <w:rPr>
+          <w:rFonts w:ascii="Times New Roman" w:hAnsi="Times New Roman" w:cs="Times New Roman"/>
+          <w:sz w:val="24"/>
+        </w:rPr>
+        <w:t xml:space="preserve">  </w:t>
+      </w:r>
     </w:p>
     <w:p>
       <w:pPr>
@@ -1962,6 +2773,33 @@
           <w:sz w:val="24"/>
         </w:rPr>
       </w:pPr>
+      <w:r>
+        <w:rPr>
+          <w:rFonts w:ascii="Times New Roman" w:hAnsi="Times New Roman" w:cs="Times New Roman"/>
+          <w:sz w:val="24"/>
+        </w:rPr>
+        <w:t xml:space="preserve">Die Benutzung von zusätzlichen Bibliotheken ist erlaubt. Die letzte Vorgabe ist noch, dass der Compiler beim Kompilieren keinerlei Warnungen ausspuckt. </w:t>
+      </w:r>
+    </w:p>
+    <w:p>
+      <w:pPr>
+        <w:pStyle w:val="berschrift1"/>
+      </w:pPr>
+      <w:bookmarkStart w:id="4" w:name="_Toc9541852"/>
+      <w:r>
+        <w:t>Ressourcen und Ablaufplanung</w:t>
+      </w:r>
+      <w:bookmarkEnd w:id="4"/>
+    </w:p>
+    <w:p>
+      <w:pPr>
+        <w:pStyle w:val="berschrift2"/>
+      </w:pPr>
+      <w:bookmarkStart w:id="5" w:name="_Toc9541853"/>
+      <w:r>
+        <w:t>Personalplanung</w:t>
+      </w:r>
+      <w:bookmarkEnd w:id="5"/>
     </w:p>
     <w:p>
       <w:pPr>
@@ -1972,28 +2810,22 @@
           <w:sz w:val="24"/>
         </w:rPr>
       </w:pPr>
-      <w:r>
-        <w:rPr>
-          <w:rFonts w:ascii="Times New Roman" w:hAnsi="Times New Roman" w:cs="Times New Roman"/>
-          <w:sz w:val="24"/>
-        </w:rPr>
-        <w:t xml:space="preserve">Um möglichst </w:t>
-      </w:r>
-      <w:proofErr w:type="spellStart"/>
-      <w:r>
-        <w:rPr>
-          <w:rFonts w:ascii="Times New Roman" w:hAnsi="Times New Roman" w:cs="Times New Roman"/>
-          <w:sz w:val="24"/>
-        </w:rPr>
-        <w:t>möglichst</w:t>
-      </w:r>
-      <w:proofErr w:type="spellEnd"/>
-      <w:r>
-        <w:rPr>
-          <w:rFonts w:ascii="Times New Roman" w:hAnsi="Times New Roman" w:cs="Times New Roman"/>
-          <w:sz w:val="24"/>
-        </w:rPr>
-        <w:t xml:space="preserve"> effizient voranzukomm</w:t>
+    </w:p>
+    <w:p>
+      <w:pPr>
+        <w:spacing w:line="360" w:lineRule="auto"/>
+        <w:jc w:val="both"/>
+        <w:rPr>
+          <w:rFonts w:ascii="Times New Roman" w:hAnsi="Times New Roman" w:cs="Times New Roman"/>
+          <w:sz w:val="24"/>
+        </w:rPr>
+      </w:pPr>
+      <w:r>
+        <w:rPr>
+          <w:rFonts w:ascii="Times New Roman" w:hAnsi="Times New Roman" w:cs="Times New Roman"/>
+          <w:sz w:val="24"/>
+        </w:rPr>
+        <w:t>Um möglichst möglichst effizient voranzukomm</w:t>
       </w:r>
       <w:r>
         <w:rPr>
@@ -2007,87 +2839,7 @@
           <w:rFonts w:ascii="Times New Roman" w:hAnsi="Times New Roman" w:cs="Times New Roman"/>
           <w:sz w:val="24"/>
         </w:rPr>
-        <w:t xml:space="preserve">uns erstmal eine grundsätzliche Struktur erstellt nach welcher wir vorgehen. Wir haben uns entschieden das Programm in die einzelnen Dateien </w:t>
-      </w:r>
-      <w:proofErr w:type="spellStart"/>
-      <w:r>
-        <w:rPr>
-          <w:rFonts w:ascii="Times New Roman" w:hAnsi="Times New Roman" w:cs="Times New Roman"/>
-          <w:sz w:val="24"/>
-        </w:rPr>
-        <w:t>board</w:t>
-      </w:r>
-      <w:proofErr w:type="spellEnd"/>
-      <w:r>
-        <w:rPr>
-          <w:rFonts w:ascii="Times New Roman" w:hAnsi="Times New Roman" w:cs="Times New Roman"/>
-          <w:sz w:val="24"/>
-        </w:rPr>
-        <w:t xml:space="preserve">, </w:t>
-      </w:r>
-      <w:proofErr w:type="spellStart"/>
-      <w:r>
-        <w:rPr>
-          <w:rFonts w:ascii="Times New Roman" w:hAnsi="Times New Roman" w:cs="Times New Roman"/>
-          <w:sz w:val="24"/>
-        </w:rPr>
-        <w:t>gamelogic</w:t>
-      </w:r>
-      <w:proofErr w:type="spellEnd"/>
-      <w:r>
-        <w:rPr>
-          <w:rFonts w:ascii="Times New Roman" w:hAnsi="Times New Roman" w:cs="Times New Roman"/>
-          <w:sz w:val="24"/>
-        </w:rPr>
-        <w:t xml:space="preserve">, </w:t>
-      </w:r>
-      <w:proofErr w:type="spellStart"/>
-      <w:r>
-        <w:rPr>
-          <w:rFonts w:ascii="Times New Roman" w:hAnsi="Times New Roman" w:cs="Times New Roman"/>
-          <w:sz w:val="24"/>
-        </w:rPr>
-        <w:t>input</w:t>
-      </w:r>
-      <w:proofErr w:type="spellEnd"/>
-      <w:r>
-        <w:rPr>
-          <w:rFonts w:ascii="Times New Roman" w:hAnsi="Times New Roman" w:cs="Times New Roman"/>
-          <w:sz w:val="24"/>
-        </w:rPr>
-        <w:t xml:space="preserve"> und </w:t>
-      </w:r>
-      <w:proofErr w:type="spellStart"/>
-      <w:r>
-        <w:rPr>
-          <w:rFonts w:ascii="Times New Roman" w:hAnsi="Times New Roman" w:cs="Times New Roman"/>
-          <w:sz w:val="24"/>
-        </w:rPr>
-        <w:t>output</w:t>
-      </w:r>
-      <w:proofErr w:type="spellEnd"/>
-      <w:r>
-        <w:rPr>
-          <w:rFonts w:ascii="Times New Roman" w:hAnsi="Times New Roman" w:cs="Times New Roman"/>
-          <w:sz w:val="24"/>
-        </w:rPr>
-        <w:t xml:space="preserve"> aufzuteilen. Jonas wurde damit betraut sich ausschließlich um die </w:t>
-      </w:r>
-      <w:proofErr w:type="spellStart"/>
-      <w:r>
-        <w:rPr>
-          <w:rFonts w:ascii="Times New Roman" w:hAnsi="Times New Roman" w:cs="Times New Roman"/>
-          <w:sz w:val="24"/>
-        </w:rPr>
-        <w:t>gamelogic</w:t>
-      </w:r>
-      <w:proofErr w:type="spellEnd"/>
-      <w:r>
-        <w:rPr>
-          <w:rFonts w:ascii="Times New Roman" w:hAnsi="Times New Roman" w:cs="Times New Roman"/>
-          <w:sz w:val="24"/>
-        </w:rPr>
-        <w:t xml:space="preserve">, also die eigentliche Spiellogik, zu kümmern. Er sollte sich hierzu genau mit den Regeln des Spiels vertraut machen und Algorithmen für die einzelnen Spielvorgaben entwickeln. Joshua und </w:t>
+        <w:t xml:space="preserve">uns erstmal eine grundsätzliche Struktur erstellt nach welcher wir vorgehen. Wir </w:t>
       </w:r>
       <w:r>
         <w:rPr>
@@ -2095,7 +2847,35 @@
           <w:sz w:val="24"/>
         </w:rPr>
         <w:lastRenderedPageBreak/>
-        <w:t xml:space="preserve">Sebastian sollten sich um jegliches „Drumherum“ kümmern. </w:t>
+        <w:t>haben uns entschieden das Programm in die einzelnen Dateien board, gamelogic, input und output aufzuteilen.</w:t>
+      </w:r>
+      <w:r>
+        <w:rPr>
+          <w:rFonts w:ascii="Times New Roman" w:hAnsi="Times New Roman" w:cs="Times New Roman"/>
+          <w:sz w:val="24"/>
+        </w:rPr>
+        <w:t xml:space="preserve"> Diese haben wir nun wiederum untereinander aufgeteilt. Für diese Aufteilung haben wir uns ein Bild verschafft, welche Aufgaben zeitaufwendiger und weniger zeitaufwendig ist.</w:t>
+      </w:r>
+      <w:r>
+        <w:rPr>
+          <w:rFonts w:ascii="Times New Roman" w:hAnsi="Times New Roman" w:cs="Times New Roman"/>
+          <w:sz w:val="24"/>
+        </w:rPr>
+        <w:t xml:space="preserve"> Jonas wurde damit betraut sich ausschließlich um die gamelogic, also die eigentliche Spiellogik, zu kümmern. Er sollte sich hierzu genau mit den Regeln des Spiels vertraut machen und Algorithmen für die einzelnen Spielvorgaben entwickeln.</w:t>
+      </w:r>
+      <w:r>
+        <w:rPr>
+          <w:rFonts w:ascii="Times New Roman" w:hAnsi="Times New Roman" w:cs="Times New Roman"/>
+          <w:sz w:val="24"/>
+        </w:rPr>
+        <w:t xml:space="preserve"> Desweiteren sollte er die Aufgaben im Allgemeinen planen und koordinieren.</w:t>
+      </w:r>
+      <w:r>
+        <w:rPr>
+          <w:rFonts w:ascii="Times New Roman" w:hAnsi="Times New Roman" w:cs="Times New Roman"/>
+          <w:sz w:val="24"/>
+        </w:rPr>
+        <w:t xml:space="preserve"> Joshua und Sebastian sollten sich um jegliches „Drumherum“ kümmern. </w:t>
       </w:r>
       <w:r>
         <w:rPr>
@@ -2190,23 +2970,7 @@
           <w:rFonts w:ascii="Times New Roman" w:hAnsi="Times New Roman" w:cs="Times New Roman"/>
           <w:sz w:val="24"/>
         </w:rPr>
-        <w:t xml:space="preserve">Einem </w:t>
-      </w:r>
-      <w:proofErr w:type="spellStart"/>
-      <w:r>
-        <w:rPr>
-          <w:rFonts w:ascii="Times New Roman" w:hAnsi="Times New Roman" w:cs="Times New Roman"/>
-          <w:sz w:val="24"/>
-        </w:rPr>
-        <w:t>Timer</w:t>
-      </w:r>
-      <w:proofErr w:type="spellEnd"/>
-      <w:r>
-        <w:rPr>
-          <w:rFonts w:ascii="Times New Roman" w:hAnsi="Times New Roman" w:cs="Times New Roman"/>
-          <w:sz w:val="24"/>
-        </w:rPr>
-        <w:t xml:space="preserve"> mit aktueller Spielstand</w:t>
+        <w:t>Einem Timer mit aktueller Spielstand</w:t>
       </w:r>
     </w:p>
     <w:p>
@@ -2345,11 +3109,11 @@
       <w:pPr>
         <w:pStyle w:val="berschrift2"/>
       </w:pPr>
-      <w:bookmarkStart w:id="5" w:name="_Toc9496293"/>
+      <w:bookmarkStart w:id="6" w:name="_Toc9541854"/>
       <w:r>
         <w:t>Terminplanung</w:t>
       </w:r>
-      <w:bookmarkEnd w:id="5"/>
+      <w:bookmarkEnd w:id="6"/>
     </w:p>
     <w:p>
       <w:pPr>
@@ -2378,34 +3142,25 @@
           <w:rFonts w:ascii="Times New Roman" w:hAnsi="Times New Roman" w:cs="Times New Roman"/>
           <w:sz w:val="24"/>
         </w:rPr>
-        <w:t xml:space="preserve">Wir haben beschlossen uns am Anfang jeder Unterrichtsstunde kurz zusammenzusetzen um den aktuellen Zwischenstand sowie die noch zu erledigenden Aufgaben zu besprechen. Daraufhin hat jeder an seinem aktuellen Thema gearbeitet und dieses gegebenfalls mit nach Hause genommen um dort noch daran weiterzuarbeiten. Zudem haben wir eine gemeinsame </w:t>
-      </w:r>
-      <w:proofErr w:type="spellStart"/>
-      <w:r>
-        <w:rPr>
-          <w:rFonts w:ascii="Times New Roman" w:hAnsi="Times New Roman" w:cs="Times New Roman"/>
-          <w:sz w:val="24"/>
-        </w:rPr>
-        <w:t>Whatsapp</w:t>
-      </w:r>
-      <w:proofErr w:type="spellEnd"/>
-      <w:r>
-        <w:rPr>
-          <w:rFonts w:ascii="Times New Roman" w:hAnsi="Times New Roman" w:cs="Times New Roman"/>
-          <w:sz w:val="24"/>
-        </w:rPr>
-        <w:t>-Gruppe erstellt um uns jederzeit austauschen zu können oder den anderen Gruppenmitgliedern bei offenen Fragen jederzeit zur Hilfe kommen zu können. So standen wir permanent im gemeinsamen Austausch und konnten auch zu jeder Zeit neue Ideen oder Anregungen diskutieren.</w:t>
+        <w:t>Wir haben beschlossen uns am Anfang jeder Unterrichtsstunde kurz zusammenzusetzen um den aktuellen Zwischenstand sowie die noch zu erledigenden Aufgaben zu besprechen. Daraufhin hat jeder an seinem aktuellen Thema gearbeitet und dieses gegebenfalls mit nach Hause genommen um dort noch daran weiterzuarbeiten. Zudem haben wir eine gemeinsame Whatsapp-Gruppe erstellt um uns jederzeit austauschen zu können oder den anderen Gruppenmitgliedern bei offenen Fragen jederzeit zur Hilfe kommen zu können. So standen wir permanent im gemeinsamen Austausch und konnten auch zu jeder Zeit neue Ideen oder Anregungen diskutieren.</w:t>
+      </w:r>
+      <w:r>
+        <w:rPr>
+          <w:rFonts w:ascii="Times New Roman" w:hAnsi="Times New Roman" w:cs="Times New Roman"/>
+          <w:sz w:val="24"/>
+        </w:rPr>
+        <w:t xml:space="preserve"> Wir verzichteten infolge der Kommunikation in der Gruppe und der allgemeinen Planung auf Deadlines für die einzelnen Aspekte.</w:t>
       </w:r>
     </w:p>
     <w:p>
       <w:pPr>
         <w:pStyle w:val="berschrift2"/>
       </w:pPr>
-      <w:bookmarkStart w:id="6" w:name="_Toc9496294"/>
+      <w:bookmarkStart w:id="7" w:name="_Toc9541855"/>
       <w:r>
         <w:t>Kostenplanung</w:t>
       </w:r>
-      <w:bookmarkEnd w:id="6"/>
+      <w:bookmarkEnd w:id="7"/>
     </w:p>
     <w:p/>
     <w:tbl>
@@ -2415,10 +3170,10 @@
         <w:tblLook w:val="04A0" w:firstRow="1" w:lastRow="0" w:firstColumn="1" w:lastColumn="0" w:noHBand="0" w:noVBand="1"/>
       </w:tblPr>
       <w:tblGrid>
-        <w:gridCol w:w="4387"/>
-        <w:gridCol w:w="218"/>
-        <w:gridCol w:w="4169"/>
-        <w:gridCol w:w="436"/>
+        <w:gridCol w:w="4311"/>
+        <w:gridCol w:w="217"/>
+        <w:gridCol w:w="4108"/>
+        <w:gridCol w:w="424"/>
       </w:tblGrid>
       <w:tr>
         <w:trPr>
@@ -2441,6 +3196,7 @@
                 <w:b/>
                 <w:sz w:val="32"/>
               </w:rPr>
+              <w:lastRenderedPageBreak/>
               <w:t>Datum</w:t>
             </w:r>
           </w:p>
@@ -2618,7 +3374,6 @@
           </w:tcPr>
           <w:p>
             <w:r>
-              <w:lastRenderedPageBreak/>
               <w:t>22.05.2019</w:t>
             </w:r>
           </w:p>
@@ -2743,21 +3498,21 @@
       <w:pPr>
         <w:pStyle w:val="berschrift1"/>
       </w:pPr>
-      <w:bookmarkStart w:id="7" w:name="_Toc9496295"/>
+      <w:bookmarkStart w:id="8" w:name="_Toc9541856"/>
       <w:r>
         <w:t>Durchführung und Auftragsbearbeitung</w:t>
       </w:r>
-      <w:bookmarkEnd w:id="7"/>
+      <w:bookmarkEnd w:id="8"/>
     </w:p>
     <w:p>
       <w:pPr>
         <w:pStyle w:val="berschrift2"/>
       </w:pPr>
-      <w:bookmarkStart w:id="8" w:name="_Toc9496296"/>
+      <w:bookmarkStart w:id="9" w:name="_Toc9541857"/>
       <w:r>
         <w:t>Spielfeld</w:t>
       </w:r>
-      <w:bookmarkEnd w:id="8"/>
+      <w:bookmarkEnd w:id="9"/>
     </w:p>
     <w:p/>
     <w:p>
@@ -2781,23 +3536,7 @@
           <w:rFonts w:ascii="Times New Roman" w:hAnsi="Times New Roman" w:cs="Times New Roman"/>
           <w:sz w:val="24"/>
         </w:rPr>
-        <w:t xml:space="preserve">beruhte vor allem auf dem „Keep </w:t>
-      </w:r>
-      <w:proofErr w:type="spellStart"/>
-      <w:r>
-        <w:rPr>
-          <w:rFonts w:ascii="Times New Roman" w:hAnsi="Times New Roman" w:cs="Times New Roman"/>
-          <w:sz w:val="24"/>
-        </w:rPr>
-        <w:t>it</w:t>
-      </w:r>
-      <w:proofErr w:type="spellEnd"/>
-      <w:r>
-        <w:rPr>
-          <w:rFonts w:ascii="Times New Roman" w:hAnsi="Times New Roman" w:cs="Times New Roman"/>
-          <w:sz w:val="24"/>
-        </w:rPr>
-        <w:t xml:space="preserve"> simple“ Prinzip. Anstatt uns noch mit einer neuen Bibliothek zu beschäftigen haben wir uns dazu entschlossen, mit dem zu Arbeiten, mit dem wir bereits vertraut waren und was wir schon aus dem Unterricht kannten. Unser Ziel war es die ganze Sache möglichst einfach zu halten.</w:t>
+        <w:t>beruhte vor allem auf dem „Keep it simple“ Prinzip. Anstatt uns noch mit einer neuen Bibliothek zu beschäftigen haben wir uns dazu entschlossen, mit dem zu Arbeiten, mit dem wir bereits vertraut waren und was wir schon aus dem Unterricht kannten. Unser Ziel war es die ganze Sache möglichst einfach zu halten.</w:t>
       </w:r>
     </w:p>
     <w:p>
@@ -2884,17 +3623,8 @@
           <w:rFonts w:ascii="Times New Roman" w:hAnsi="Times New Roman" w:cs="Times New Roman"/>
           <w:sz w:val="24"/>
         </w:rPr>
-        <w:t xml:space="preserve">egt hier ein Stein von Spieler eins, bei zwei ein Stein von Spieler </w:t>
-      </w:r>
-      <w:proofErr w:type="gramStart"/>
-      <w:r>
-        <w:rPr>
-          <w:rFonts w:ascii="Times New Roman" w:hAnsi="Times New Roman" w:cs="Times New Roman"/>
-          <w:sz w:val="24"/>
-        </w:rPr>
-        <w:t>zwei..</w:t>
-      </w:r>
-      <w:proofErr w:type="gramEnd"/>
+        <w:t>egt hier ein Stein von Spieler eins, bei zwei ein Stein von Spieler zwei..</w:t>
+      </w:r>
     </w:p>
     <w:p>
       <w:pPr>
@@ -2910,39 +3640,7 @@
           <w:rFonts w:ascii="Times New Roman" w:hAnsi="Times New Roman" w:cs="Times New Roman"/>
           <w:sz w:val="24"/>
         </w:rPr>
-        <w:t xml:space="preserve">Um alles möglichst kompakt zu halten und immer auf alle relevanten Daten zugreifen zu können, haben wir beschlossen alle für das Spielfeld und das Drumherum wichtige Daten in ein gemeinsames </w:t>
-      </w:r>
-      <w:proofErr w:type="spellStart"/>
-      <w:r>
-        <w:rPr>
-          <w:rFonts w:ascii="Times New Roman" w:hAnsi="Times New Roman" w:cs="Times New Roman"/>
-          <w:sz w:val="24"/>
-        </w:rPr>
-        <w:t>Struct</w:t>
-      </w:r>
-      <w:proofErr w:type="spellEnd"/>
-      <w:r>
-        <w:rPr>
-          <w:rFonts w:ascii="Times New Roman" w:hAnsi="Times New Roman" w:cs="Times New Roman"/>
-          <w:sz w:val="24"/>
-        </w:rPr>
-        <w:t xml:space="preserve"> zu packen. Dieses </w:t>
-      </w:r>
-      <w:proofErr w:type="spellStart"/>
-      <w:r>
-        <w:rPr>
-          <w:rFonts w:ascii="Times New Roman" w:hAnsi="Times New Roman" w:cs="Times New Roman"/>
-          <w:sz w:val="24"/>
-        </w:rPr>
-        <w:t>Struct</w:t>
-      </w:r>
-      <w:proofErr w:type="spellEnd"/>
-      <w:r>
-        <w:rPr>
-          <w:rFonts w:ascii="Times New Roman" w:hAnsi="Times New Roman" w:cs="Times New Roman"/>
-          <w:sz w:val="24"/>
-        </w:rPr>
-        <w:t xml:space="preserve"> beinhaltet neben dem oben erwähnten zwei-Dimensionalem Array auch die folgen Werte:</w:t>
+        <w:t>Um alles möglichst kompakt zu halten und immer auf alle relevanten Daten zugreifen zu können, haben wir beschlossen alle für das Spielfeld und das Drumherum wichtige Daten in ein gemeinsames Struct zu packen. Dieses Struct beinhaltet neben dem oben erwähnten zwei-Dimensionalem Array auch die folgen Werte:</w:t>
       </w:r>
     </w:p>
     <w:p>
@@ -2986,6 +3684,7 @@
           <w:rFonts w:ascii="Times New Roman" w:hAnsi="Times New Roman" w:cs="Times New Roman"/>
           <w:sz w:val="24"/>
         </w:rPr>
+        <w:lastRenderedPageBreak/>
         <w:t>Die aktuelle Punktzahl beider Spieler</w:t>
       </w:r>
     </w:p>
@@ -3113,7 +3812,6 @@
           <w:rFonts w:ascii="Times New Roman" w:hAnsi="Times New Roman" w:cs="Times New Roman"/>
           <w:sz w:val="24"/>
         </w:rPr>
-        <w:lastRenderedPageBreak/>
         <w:t xml:space="preserve">Um das Spielfeld nun darzustellen, wird dieses </w:t>
       </w:r>
       <w:r>
@@ -3128,39 +3826,7 @@
           <w:rFonts w:ascii="Times New Roman" w:hAnsi="Times New Roman" w:cs="Times New Roman"/>
           <w:sz w:val="24"/>
         </w:rPr>
-        <w:t xml:space="preserve"> </w:t>
-      </w:r>
-      <w:proofErr w:type="spellStart"/>
-      <w:r>
-        <w:rPr>
-          <w:rFonts w:ascii="Times New Roman" w:hAnsi="Times New Roman" w:cs="Times New Roman"/>
-          <w:sz w:val="24"/>
-        </w:rPr>
-        <w:t>geprintet</w:t>
-      </w:r>
-      <w:proofErr w:type="spellEnd"/>
-      <w:r>
-        <w:rPr>
-          <w:rFonts w:ascii="Times New Roman" w:hAnsi="Times New Roman" w:cs="Times New Roman"/>
-          <w:sz w:val="24"/>
-        </w:rPr>
-        <w:t xml:space="preserve">, wenn sich entweder das aktuell ausgewählte Spielfeld ändert, oder der </w:t>
-      </w:r>
-      <w:proofErr w:type="spellStart"/>
-      <w:r>
-        <w:rPr>
-          <w:rFonts w:ascii="Times New Roman" w:hAnsi="Times New Roman" w:cs="Times New Roman"/>
-          <w:sz w:val="24"/>
-        </w:rPr>
-        <w:t>Timer</w:t>
-      </w:r>
-      <w:proofErr w:type="spellEnd"/>
-      <w:r>
-        <w:rPr>
-          <w:rFonts w:ascii="Times New Roman" w:hAnsi="Times New Roman" w:cs="Times New Roman"/>
-          <w:sz w:val="24"/>
-        </w:rPr>
-        <w:t xml:space="preserve"> nicht mehr aktuell ist. Das Spielfeld wird also </w:t>
+        <w:t xml:space="preserve"> geprintet, wenn sich entweder das aktuell ausgewählte Spielfeld ändert, oder der Timer nicht mehr aktuell ist. Das Spielfeld wird also </w:t>
       </w:r>
       <w:r>
         <w:rPr>
@@ -3219,23 +3885,7 @@
           <w:rFonts w:ascii="Times New Roman" w:hAnsi="Times New Roman" w:cs="Times New Roman"/>
           <w:sz w:val="24"/>
         </w:rPr>
-        <w:t xml:space="preserve"> Um die Eingabe etwas besser zu verstehen, schauen wir uns einmal die „</w:t>
-      </w:r>
-      <w:proofErr w:type="spellStart"/>
-      <w:r>
-        <w:rPr>
-          <w:rFonts w:ascii="Times New Roman" w:hAnsi="Times New Roman" w:cs="Times New Roman"/>
-          <w:sz w:val="24"/>
-        </w:rPr>
-        <w:t>HandleGameInput</w:t>
-      </w:r>
-      <w:proofErr w:type="spellEnd"/>
-      <w:r>
-        <w:rPr>
-          <w:rFonts w:ascii="Times New Roman" w:hAnsi="Times New Roman" w:cs="Times New Roman"/>
-          <w:sz w:val="24"/>
-        </w:rPr>
-        <w:t>“, welche in einer Schleife in der main-Funktion permanent aufgerufen wird, mithilfe eines Programmablaufplans etwas genauer an:</w:t>
+        <w:t xml:space="preserve"> Um die Eingabe etwas besser zu verstehen, schauen wir uns einmal die „HandleGameInput“, welche in einer Schleife in der main-Funktion permanent aufgerufen wird, mithilfe eines Programmablaufplans etwas genauer an:</w:t>
       </w:r>
     </w:p>
     <w:p>
@@ -3277,17 +3927,16 @@
           <w:sz w:val="24"/>
         </w:rPr>
       </w:pPr>
-      <w:bookmarkStart w:id="9" w:name="_GoBack"/>
-      <w:bookmarkEnd w:id="9"/>
       <w:r>
         <w:rPr>
           <w:rFonts w:ascii="Times New Roman" w:hAnsi="Times New Roman" w:cs="Times New Roman"/>
           <w:noProof/>
           <w:sz w:val="24"/>
+          <w:lang w:eastAsia="de-DE"/>
         </w:rPr>
         <w:lastRenderedPageBreak/>
         <w:drawing>
-          <wp:inline distT="0" distB="0" distL="0" distR="0">
+          <wp:inline distT="0" distB="0" distL="0" distR="0" wp14:anchorId="757B549C" wp14:editId="1769E986">
             <wp:extent cx="4648200" cy="8886825"/>
             <wp:effectExtent l="0" t="0" r="0" b="0"/>
             <wp:docPr id="2" name="Grafik 2"/>
@@ -3410,55 +4059,7 @@
           <w:rFonts w:ascii="Times New Roman" w:hAnsi="Times New Roman" w:cs="Times New Roman"/>
           <w:sz w:val="24"/>
         </w:rPr>
-        <w:t xml:space="preserve">Um den </w:t>
-      </w:r>
-      <w:proofErr w:type="spellStart"/>
-      <w:r>
-        <w:rPr>
-          <w:rFonts w:ascii="Times New Roman" w:hAnsi="Times New Roman" w:cs="Times New Roman"/>
-          <w:sz w:val="24"/>
-        </w:rPr>
-        <w:t>Timer</w:t>
-      </w:r>
-      <w:proofErr w:type="spellEnd"/>
-      <w:r>
-        <w:rPr>
-          <w:rFonts w:ascii="Times New Roman" w:hAnsi="Times New Roman" w:cs="Times New Roman"/>
-          <w:sz w:val="24"/>
-        </w:rPr>
-        <w:t xml:space="preserve"> zur Anzeige der aktuellen Spielzeit haben wir die Bibliothek „</w:t>
-      </w:r>
-      <w:proofErr w:type="spellStart"/>
-      <w:r>
-        <w:rPr>
-          <w:rFonts w:ascii="Times New Roman" w:hAnsi="Times New Roman" w:cs="Times New Roman"/>
-          <w:sz w:val="24"/>
-        </w:rPr>
-        <w:t>time.h</w:t>
-      </w:r>
-      <w:proofErr w:type="spellEnd"/>
-      <w:r>
-        <w:rPr>
-          <w:rFonts w:ascii="Times New Roman" w:hAnsi="Times New Roman" w:cs="Times New Roman"/>
-          <w:sz w:val="24"/>
-        </w:rPr>
-        <w:t xml:space="preserve">“ importiert. Wir speichern den aktuellen Zeitpunkt wenn das Spiel beginnt in unserem </w:t>
-      </w:r>
-      <w:proofErr w:type="spellStart"/>
-      <w:r>
-        <w:rPr>
-          <w:rFonts w:ascii="Times New Roman" w:hAnsi="Times New Roman" w:cs="Times New Roman"/>
-          <w:sz w:val="24"/>
-        </w:rPr>
-        <w:t>Struct</w:t>
-      </w:r>
-      <w:proofErr w:type="spellEnd"/>
-      <w:r>
-        <w:rPr>
-          <w:rFonts w:ascii="Times New Roman" w:hAnsi="Times New Roman" w:cs="Times New Roman"/>
-          <w:sz w:val="24"/>
-        </w:rPr>
-        <w:t xml:space="preserve"> ab. Daraufhin berechnen wir einfach nur die Differenz zwischen dem Startzeitpunkt und dem aktuellen Zeitpunkt. Für den Fall , dass das Spiel pausiert wird, messen wir die Zeit wie lange die Spielpause dauert und ziehen diese dann bei </w:t>
+        <w:t xml:space="preserve">Um den Timer zur Anzeige der aktuellen Spielzeit haben wir die Bibliothek „time.h“ importiert. Wir speichern den aktuellen Zeitpunkt wenn das Spiel beginnt in unserem Struct ab. Daraufhin berechnen wir einfach nur die Differenz zwischen dem Startzeitpunkt und dem aktuellen Zeitpunkt. Für den Fall , dass das Spiel pausiert wird, messen wir die Zeit wie lange die Spielpause dauert und ziehen diese dann bei </w:t>
       </w:r>
       <w:r>
         <w:rPr>
@@ -3482,23 +4083,7 @@
           <w:rFonts w:ascii="Times New Roman" w:hAnsi="Times New Roman" w:cs="Times New Roman"/>
           <w:sz w:val="24"/>
         </w:rPr>
-        <w:t xml:space="preserve">Das nächste was wir uns vorgenommen hatten war, dem Benutzer die Möglichkeit zu geben das aktuelle Spiel zu speichern, um diese zu einem späteren Zeitpunkt fortsetzen zu können. Da wir alle relevanten Spieldaten wie bereits oben erwähnt in einem </w:t>
-      </w:r>
-      <w:proofErr w:type="spellStart"/>
-      <w:r>
-        <w:rPr>
-          <w:rFonts w:ascii="Times New Roman" w:hAnsi="Times New Roman" w:cs="Times New Roman"/>
-          <w:sz w:val="24"/>
-        </w:rPr>
-        <w:t>Struct</w:t>
-      </w:r>
-      <w:proofErr w:type="spellEnd"/>
-      <w:r>
-        <w:rPr>
-          <w:rFonts w:ascii="Times New Roman" w:hAnsi="Times New Roman" w:cs="Times New Roman"/>
-          <w:sz w:val="24"/>
-        </w:rPr>
-        <w:t xml:space="preserve"> speichern, hat sich das Abspeichern des aktuellen Spielstandes als relativ einfach </w:t>
+        <w:t xml:space="preserve">Das nächste was wir uns vorgenommen hatten war, dem Benutzer die Möglichkeit zu geben das aktuelle Spiel zu speichern, um diese zu einem späteren Zeitpunkt fortsetzen zu können. Da wir alle relevanten Spieldaten wie bereits oben erwähnt in einem Struct speichern, hat sich das Abspeichern des aktuellen Spielstandes als relativ einfach </w:t>
       </w:r>
       <w:r>
         <w:rPr>
@@ -3512,46 +4097,14 @@
           <w:rFonts w:ascii="Times New Roman" w:hAnsi="Times New Roman" w:cs="Times New Roman"/>
           <w:sz w:val="24"/>
         </w:rPr>
-        <w:t xml:space="preserve">. Wir schreiben hierzu einfach alle aktuellen Werte aus unserem </w:t>
-      </w:r>
-      <w:proofErr w:type="spellStart"/>
-      <w:r>
-        <w:rPr>
-          <w:rFonts w:ascii="Times New Roman" w:hAnsi="Times New Roman" w:cs="Times New Roman"/>
-          <w:sz w:val="24"/>
-        </w:rPr>
-        <w:t>Struct</w:t>
-      </w:r>
-      <w:proofErr w:type="spellEnd"/>
-      <w:r>
-        <w:rPr>
-          <w:rFonts w:ascii="Times New Roman" w:hAnsi="Times New Roman" w:cs="Times New Roman"/>
-          <w:sz w:val="24"/>
-        </w:rPr>
-        <w:t xml:space="preserve"> in eine Textdatei. Wenn wir ein Spiel dann wieder starten wollen, können wir einfach die Textdatei auslesen und die Werte wieder in unser </w:t>
-      </w:r>
-      <w:proofErr w:type="spellStart"/>
-      <w:r>
-        <w:rPr>
-          <w:rFonts w:ascii="Times New Roman" w:hAnsi="Times New Roman" w:cs="Times New Roman"/>
-          <w:sz w:val="24"/>
-        </w:rPr>
-        <w:t>Struct</w:t>
-      </w:r>
-      <w:proofErr w:type="spellEnd"/>
-      <w:r>
-        <w:rPr>
-          <w:rFonts w:ascii="Times New Roman" w:hAnsi="Times New Roman" w:cs="Times New Roman"/>
-          <w:sz w:val="24"/>
-        </w:rPr>
-        <w:t xml:space="preserve"> übernehmen und das Spiel fortsetzen.</w:t>
+        <w:t>. Wir schreiben hierzu einfach alle aktuellen Werte aus unserem Struct in eine Textdatei. Wenn wir ein Spiel dann wieder starten wollen, können wir einfach die Textdatei auslesen und die Werte wieder in unser Struct übernehmen und das Spiel fortsetzen.</w:t>
       </w:r>
     </w:p>
     <w:p>
       <w:pPr>
         <w:pStyle w:val="berschrift2"/>
       </w:pPr>
-      <w:bookmarkStart w:id="10" w:name="_Toc9496297"/>
+      <w:bookmarkStart w:id="10" w:name="_Toc9541858"/>
       <w:r>
         <w:t>Spiellogik</w:t>
       </w:r>
@@ -3559,17 +4112,6 @@
       <w:r>
         <w:t xml:space="preserve"> </w:t>
       </w:r>
-    </w:p>
-    <w:p/>
-    <w:p>
-      <w:pPr>
-        <w:pStyle w:val="berschrift1"/>
-      </w:pPr>
-      <w:bookmarkStart w:id="11" w:name="_Toc9496298"/>
-      <w:r>
-        <w:t>Projektergebnis</w:t>
-      </w:r>
-      <w:bookmarkEnd w:id="11"/>
     </w:p>
     <w:p/>
     <w:p>
@@ -3586,23 +4128,14 @@
           <w:rFonts w:ascii="Times New Roman" w:hAnsi="Times New Roman" w:cs="Times New Roman"/>
           <w:sz w:val="24"/>
         </w:rPr>
-        <w:t xml:space="preserve">Nach knapp drei Wochen kommt unser Projekt zu einem Ende. Das Projekt kann hierbei definitiv als erfolgreich abgeschlossen bezeichnet werden. Wir haben es geschafft das Strategiespiel in C umzusetzen. Das Spiel ist mit zwei Spielern die sich abwechseln spielbar. Zu Beginn kommt der Benutzer in ein Hauptmenü indem er die Möglichkeit hat, dass Programm zu beenden oder das Spiel zu starten. Wird das Spiel gestartet startet der </w:t>
-      </w:r>
-      <w:proofErr w:type="spellStart"/>
-      <w:r>
-        <w:rPr>
-          <w:rFonts w:ascii="Times New Roman" w:hAnsi="Times New Roman" w:cs="Times New Roman"/>
-          <w:sz w:val="24"/>
-        </w:rPr>
-        <w:t>Timer</w:t>
-      </w:r>
-      <w:proofErr w:type="spellEnd"/>
-      <w:r>
-        <w:rPr>
-          <w:rFonts w:ascii="Times New Roman" w:hAnsi="Times New Roman" w:cs="Times New Roman"/>
-          <w:sz w:val="24"/>
-        </w:rPr>
-        <w:t xml:space="preserve">, der permanent die Laufzeit des aktuellen Spieles anzeigt. Der Spieler/die Spieler erhalten aber </w:t>
+        <w:t>Die Spiellogik stellte das Herzstück des Projektes da. Sie ist für die Funktionalität hinter den entsprechenden Eingaben zuständig. So gilt es für die Spiellogik die Regeln, welche Reversi bietet umzusetzen. Dies beginnt zuerst mit dem Setzen der Steine an sich. Diese dürfen nur gesetzt werden wenn ein feindlicher Stein rings um sie herum liegt. H</w:t>
+      </w:r>
+      <w:r>
+        <w:rPr>
+          <w:rFonts w:ascii="Times New Roman" w:hAnsi="Times New Roman" w:cs="Times New Roman"/>
+          <w:sz w:val="24"/>
+        </w:rPr>
+        <w:t xml:space="preserve">ierzu müssen für den zu setzenden alle 8 umliegenden Felder geprüft werden. Liegt nun ein feindlicher Stein in diesen 8 Feldern, so wird die Richtung in die dieser Stein liegt gespeichert. Anhand dieser Richtungen wird nun weiter überprüft. Befindet sich hinter dem feindlichen Stein in gleicher Richtung noch ein weiterer Stein der eigenen Farbe so ist der Zug zulässig. Hierfür werden die Koordinaten </w:t>
       </w:r>
       <w:r>
         <w:rPr>
@@ -3610,16 +4143,27 @@
           <w:sz w:val="24"/>
         </w:rPr>
         <w:lastRenderedPageBreak/>
-        <w:t>nicht nur Information über die aktuelle Laufzeit des Spiels, sondern Information darüber, welcher Spieler im Moment am Zug ist, sowie die aktuelle Anzahl an Steinen die jeder Spieler sein Eigen nennen darf.</w:t>
-      </w:r>
-      <w:r>
-        <w:rPr>
-          <w:rFonts w:ascii="Times New Roman" w:hAnsi="Times New Roman" w:cs="Times New Roman"/>
-          <w:sz w:val="24"/>
-        </w:rPr>
-        <w:t xml:space="preserve"> </w:t>
-      </w:r>
-    </w:p>
+        <w:t xml:space="preserve">des letzten eigenen Steins sowie die zulässige Richtung gespeichert. Für die übergebliebenen Richtungen, sind nun Koordinaten vorhanden, welche die Steine die umgedreht werden müssen einschließen. So wird in einem letzten Schritt die Farbe der Steine in den entsprechenden Richtungen dem Spieler angepasst, welcher am Zug ist. Sollte der ausgewählte Stein nicht zulässig sein, so wird er nicht gesetzt und der Spieler muss einen anderen Stein setzen, welcher zulässig ist oder alternativ passen. Um sicher zu stellen, dass noch ein Zug möglich ist muss das für jedes Feld </w:t>
+      </w:r>
+      <w:r>
+        <w:rPr>
+          <w:rFonts w:ascii="Times New Roman" w:hAnsi="Times New Roman" w:cs="Times New Roman"/>
+          <w:sz w:val="24"/>
+        </w:rPr>
+        <w:t>berechnet werden, ob ein Zug zulässig ist.</w:t>
+      </w:r>
+    </w:p>
+    <w:p>
+      <w:pPr>
+        <w:pStyle w:val="berschrift1"/>
+      </w:pPr>
+      <w:bookmarkStart w:id="11" w:name="_Toc9541859"/>
+      <w:r>
+        <w:t>Projektergebnis</w:t>
+      </w:r>
+      <w:bookmarkEnd w:id="11"/>
+    </w:p>
+    <w:p/>
     <w:p>
       <w:pPr>
         <w:spacing w:line="360" w:lineRule="auto"/>
@@ -3634,30 +4178,21 @@
           <w:rFonts w:ascii="Times New Roman" w:hAnsi="Times New Roman" w:cs="Times New Roman"/>
           <w:sz w:val="24"/>
         </w:rPr>
-        <w:t xml:space="preserve">Desweiteren ist der Spieler in der Lage das  Spiel jederzeit durch das betätigen der „P“ Taste auf der Tastatur anzuhalten. Hier wird das Spiel angehalten und </w:t>
-      </w:r>
-      <w:r>
-        <w:rPr>
-          <w:rFonts w:ascii="Times New Roman" w:hAnsi="Times New Roman" w:cs="Times New Roman"/>
-          <w:sz w:val="24"/>
-        </w:rPr>
-        <w:t xml:space="preserve">solange pausiert, bis die „P“ Taste erneut betätigt wird. Sollte plötzlich etwas wichtiger als eine Partie </w:t>
-      </w:r>
-      <w:proofErr w:type="spellStart"/>
-      <w:r>
-        <w:rPr>
-          <w:rFonts w:ascii="Times New Roman" w:hAnsi="Times New Roman" w:cs="Times New Roman"/>
-          <w:sz w:val="24"/>
-        </w:rPr>
-        <w:t>Reversi</w:t>
-      </w:r>
-      <w:proofErr w:type="spellEnd"/>
-      <w:r>
-        <w:rPr>
-          <w:rFonts w:ascii="Times New Roman" w:hAnsi="Times New Roman" w:cs="Times New Roman"/>
-          <w:sz w:val="24"/>
-        </w:rPr>
-        <w:t xml:space="preserve"> dazwischen kommen, ist es dem aktuellen Spieler auch möglich, den aktuellen Spielstand abzuspeichern.</w:t>
+        <w:t>Nach knapp drei Wochen kommt unser Projekt zu einem Ende. Das Projekt kann hierbei definitiv als erfolgreich abgeschlossen bezeichnet werden. Wir haben es geschafft das Strategiespiel in C umzusetzen. Das Spiel ist mit zwei Spielern die sich abwechseln spielbar.</w:t>
+      </w:r>
+      <w:r>
+        <w:rPr>
+          <w:rFonts w:ascii="Times New Roman" w:hAnsi="Times New Roman" w:cs="Times New Roman"/>
+          <w:sz w:val="24"/>
+        </w:rPr>
+        <w:t xml:space="preserve"> Auch ein Einzelspielermodus ist verfügbar. </w:t>
+      </w:r>
+      <w:r>
+        <w:rPr>
+          <w:rFonts w:ascii="Times New Roman" w:hAnsi="Times New Roman" w:cs="Times New Roman"/>
+          <w:sz w:val="24"/>
+        </w:rPr>
+        <w:t>Zu Beginn kommt der Benutzer in ein Hauptmenü indem er die Möglichkeit hat, dass Programm zu beenden oder das Spiel zu starten. Wird das Spiel gestartet startet der Timer, der permanent die Laufzeit des aktuellen Spieles anzeigt. Der Spieler/die Spieler erhalten aber nicht nur Information über die aktuelle Laufzeit des Spiels, sondern Information darüber, welcher Spieler im Moment am Zug ist, sowie die aktuelle Anzahl an Steinen die jeder Spieler sein Eigen nennen darf.</w:t>
       </w:r>
       <w:r>
         <w:rPr>
@@ -3665,27 +4200,6 @@
           <w:sz w:val="24"/>
         </w:rPr>
         <w:t xml:space="preserve"> </w:t>
-      </w:r>
-      <w:r>
-        <w:rPr>
-          <w:rFonts w:ascii="Times New Roman" w:hAnsi="Times New Roman" w:cs="Times New Roman"/>
-          <w:sz w:val="24"/>
-        </w:rPr>
-        <w:t>Die aktuelle Partie kann also gespeichert werden und an einem späteren Zeitpunkt fortgesetzt. Das aktuelle Spielfeld und die aktuelle Spi</w:t>
-      </w:r>
-      <w:r>
-        <w:rPr>
-          <w:rFonts w:ascii="Times New Roman" w:hAnsi="Times New Roman" w:cs="Times New Roman"/>
-          <w:sz w:val="24"/>
-        </w:rPr>
-        <w:t>elzeit bleiben</w:t>
-      </w:r>
-      <w:r>
-        <w:rPr>
-          <w:rFonts w:ascii="Times New Roman" w:hAnsi="Times New Roman" w:cs="Times New Roman"/>
-          <w:sz w:val="24"/>
-        </w:rPr>
-        <w:t xml:space="preserve"> dabei erhalten.</w:t>
       </w:r>
     </w:p>
     <w:p>
@@ -3702,7 +4216,63 @@
           <w:rFonts w:ascii="Times New Roman" w:hAnsi="Times New Roman" w:cs="Times New Roman"/>
           <w:sz w:val="24"/>
         </w:rPr>
-        <w:t>Für den Benutzer ist es unmöglich irgendwelche Falscheingaben, das Programm reagiert in keiner Weise auf irgendwelche falschen Tastatureingaben und wir konnten es auch nach ausführlichem Testen nicht einmal zu einem Absturz bringen. Darüber hinaus ist es für den Spieler auch unmöglich, einen Spielstein an einer nach den Regeln ungültigen Position abzulegen, da auch diese Eingaben vorher abgefangen und nicht vom Programm zugelassen werden.</w:t>
+        <w:t>Des Weiteren</w:t>
+      </w:r>
+      <w:r>
+        <w:rPr>
+          <w:rFonts w:ascii="Times New Roman" w:hAnsi="Times New Roman" w:cs="Times New Roman"/>
+          <w:sz w:val="24"/>
+        </w:rPr>
+        <w:t xml:space="preserve"> ist der Spieler in der Lage </w:t>
+      </w:r>
+      <w:r>
+        <w:rPr>
+          <w:rFonts w:ascii="Times New Roman" w:hAnsi="Times New Roman" w:cs="Times New Roman"/>
+          <w:sz w:val="24"/>
+        </w:rPr>
+        <w:t>das Spiel</w:t>
+      </w:r>
+      <w:r>
+        <w:rPr>
+          <w:rFonts w:ascii="Times New Roman" w:hAnsi="Times New Roman" w:cs="Times New Roman"/>
+          <w:sz w:val="24"/>
+        </w:rPr>
+        <w:t xml:space="preserve"> jederzeit durch das betätigen der „P“ Taste auf der Tastatur anzuhalten. Hier wird das Spiel angehalten und </w:t>
+      </w:r>
+      <w:r>
+        <w:rPr>
+          <w:rFonts w:ascii="Times New Roman" w:hAnsi="Times New Roman" w:cs="Times New Roman"/>
+          <w:sz w:val="24"/>
+        </w:rPr>
+        <w:t xml:space="preserve">solange pausiert, bis die „P“ Taste erneut betätigt wird. Sollte plötzlich etwas </w:t>
+      </w:r>
+      <w:r>
+        <w:rPr>
+          <w:rFonts w:ascii="Times New Roman" w:hAnsi="Times New Roman" w:cs="Times New Roman"/>
+          <w:sz w:val="24"/>
+        </w:rPr>
+        <w:t>Wichtigeres</w:t>
+      </w:r>
+      <w:r>
+        <w:rPr>
+          <w:rFonts w:ascii="Times New Roman" w:hAnsi="Times New Roman" w:cs="Times New Roman"/>
+          <w:sz w:val="24"/>
+        </w:rPr>
+        <w:t xml:space="preserve"> als eine Partie Reversi </w:t>
+      </w:r>
+      <w:r>
+        <w:rPr>
+          <w:rFonts w:ascii="Times New Roman" w:hAnsi="Times New Roman" w:cs="Times New Roman"/>
+          <w:sz w:val="24"/>
+        </w:rPr>
+        <w:t>dazwischenkommen</w:t>
+      </w:r>
+      <w:r>
+        <w:rPr>
+          <w:rFonts w:ascii="Times New Roman" w:hAnsi="Times New Roman" w:cs="Times New Roman"/>
+          <w:sz w:val="24"/>
+        </w:rPr>
+        <w:t>, ist es dem aktuellen Spieler auch möglich, den aktuellen Spielstand abzuspeichern.</w:t>
       </w:r>
       <w:r>
         <w:rPr>
@@ -3710,6 +4280,55 @@
           <w:sz w:val="24"/>
         </w:rPr>
         <w:t xml:space="preserve"> </w:t>
+      </w:r>
+      <w:r>
+        <w:rPr>
+          <w:rFonts w:ascii="Times New Roman" w:hAnsi="Times New Roman" w:cs="Times New Roman"/>
+          <w:sz w:val="24"/>
+        </w:rPr>
+        <w:t>Die aktuelle Par</w:t>
+      </w:r>
+      <w:r>
+        <w:rPr>
+          <w:rFonts w:ascii="Times New Roman" w:hAnsi="Times New Roman" w:cs="Times New Roman"/>
+          <w:sz w:val="24"/>
+        </w:rPr>
+        <w:t>tie kann also gespeichert</w:t>
+      </w:r>
+      <w:r>
+        <w:rPr>
+          <w:rFonts w:ascii="Times New Roman" w:hAnsi="Times New Roman" w:cs="Times New Roman"/>
+          <w:sz w:val="24"/>
+        </w:rPr>
+        <w:t xml:space="preserve"> und an einem späteren Zeitpunkt fortgesetzt</w:t>
+      </w:r>
+      <w:r>
+        <w:rPr>
+          <w:rFonts w:ascii="Times New Roman" w:hAnsi="Times New Roman" w:cs="Times New Roman"/>
+          <w:sz w:val="24"/>
+        </w:rPr>
+        <w:t xml:space="preserve"> werden</w:t>
+      </w:r>
+      <w:r>
+        <w:rPr>
+          <w:rFonts w:ascii="Times New Roman" w:hAnsi="Times New Roman" w:cs="Times New Roman"/>
+          <w:sz w:val="24"/>
+        </w:rPr>
+        <w:t>. Das aktuelle Spielfeld und die aktuelle Spi</w:t>
+      </w:r>
+      <w:r>
+        <w:rPr>
+          <w:rFonts w:ascii="Times New Roman" w:hAnsi="Times New Roman" w:cs="Times New Roman"/>
+          <w:sz w:val="24"/>
+        </w:rPr>
+        <w:t>elzeit bleiben</w:t>
+      </w:r>
+      <w:r>
+        <w:rPr>
+          <w:rFonts w:ascii="Times New Roman" w:hAnsi="Times New Roman" w:cs="Times New Roman"/>
+          <w:sz w:val="24"/>
+        </w:rPr>
+        <w:t xml:space="preserve"> dabei erhalten.</w:t>
       </w:r>
     </w:p>
     <w:p>
@@ -3726,37 +4345,30 @@
           <w:rFonts w:ascii="Times New Roman" w:hAnsi="Times New Roman" w:cs="Times New Roman"/>
           <w:sz w:val="24"/>
         </w:rPr>
-        <w:t>Zusammen</w:t>
-      </w:r>
-      <w:r>
-        <w:rPr>
-          <w:rFonts w:ascii="Times New Roman" w:hAnsi="Times New Roman" w:cs="Times New Roman"/>
-          <w:sz w:val="24"/>
-        </w:rPr>
-        <w:t>gefasst lässt sich also sagen, dass wir die Ziele die wir uns zu Anfang des Projektes gesetzt haben, erreicht haben. Wir haben es geschafft, den Quellcode und Programm selber so simpel und übersichtlich wie möglich zu halten. Wir haben uns an alle Vorgaben gehalten und sind zu einem Ergebnis gekommen, mit dem wir in Anbetracht der zur Verfügung stehenden Zeit sehr zufrieden sind.</w:t>
-      </w:r>
-    </w:p>
-    <w:p>
-      <w:pPr>
-        <w:pStyle w:val="berschrift1"/>
-      </w:pPr>
-      <w:bookmarkStart w:id="12" w:name="_Toc9496299"/>
-      <w:r>
-        <w:t>Anlagen</w:t>
-      </w:r>
-      <w:bookmarkEnd w:id="12"/>
-    </w:p>
-    <w:p>
-      <w:pPr>
-        <w:pStyle w:val="berschrift2"/>
-      </w:pPr>
-      <w:bookmarkStart w:id="13" w:name="_Toc9496300"/>
-      <w:r>
-        <w:t>Kundendokumentation</w:t>
-      </w:r>
-      <w:bookmarkEnd w:id="13"/>
-    </w:p>
-    <w:p/>
+        <w:t>Für den Benutzer ist es unmöglich irgendwelche Falscheingaben</w:t>
+      </w:r>
+      <w:r>
+        <w:rPr>
+          <w:rFonts w:ascii="Times New Roman" w:hAnsi="Times New Roman" w:cs="Times New Roman"/>
+          <w:sz w:val="24"/>
+        </w:rPr>
+        <w:t xml:space="preserve"> zu tätigen</w:t>
+      </w:r>
+      <w:r>
+        <w:rPr>
+          <w:rFonts w:ascii="Times New Roman" w:hAnsi="Times New Roman" w:cs="Times New Roman"/>
+          <w:sz w:val="24"/>
+        </w:rPr>
+        <w:t>, das Programm reagiert in keiner Weise auf irgendwelche falschen Tastatureingaben und wir konnten es auch nach ausführlichem Testen nicht einmal zu einem Absturz bringen. Darüber hinaus ist es für den Spieler auch unmöglich, einen Spielstein an einer nach den Regeln ungültigen Position abzulegen, da auch diese Eingaben vorher abgefangen und nicht vom Programm zugelassen werden.</w:t>
+      </w:r>
+      <w:r>
+        <w:rPr>
+          <w:rFonts w:ascii="Times New Roman" w:hAnsi="Times New Roman" w:cs="Times New Roman"/>
+          <w:sz w:val="24"/>
+        </w:rPr>
+        <w:t xml:space="preserve"> </w:t>
+      </w:r>
+    </w:p>
     <w:p>
       <w:pPr>
         <w:spacing w:line="360" w:lineRule="auto"/>
@@ -3771,7 +4383,67 @@
           <w:rFonts w:ascii="Times New Roman" w:hAnsi="Times New Roman" w:cs="Times New Roman"/>
           <w:sz w:val="24"/>
         </w:rPr>
-        <w:t>Beim öffnen des Programmes kommt der Benutzer zuerst einmal in ein Hauptmenü. Hier hat  er die Optionen ein Spiel zu starten, einen Spielstand von einem älteren Spiel zu laden, oder das Programm zu beenden.</w:t>
+        <w:lastRenderedPageBreak/>
+        <w:t>Zusammen</w:t>
+      </w:r>
+      <w:r>
+        <w:rPr>
+          <w:rFonts w:ascii="Times New Roman" w:hAnsi="Times New Roman" w:cs="Times New Roman"/>
+          <w:sz w:val="24"/>
+        </w:rPr>
+        <w:t>gefasst lässt sich also sagen, dass wir die Ziele die wir uns zu Anfang des Projektes</w:t>
+      </w:r>
+      <w:r>
+        <w:rPr>
+          <w:rFonts w:ascii="Times New Roman" w:hAnsi="Times New Roman" w:cs="Times New Roman"/>
+          <w:sz w:val="24"/>
+        </w:rPr>
+        <w:t xml:space="preserve"> gesetzt haben, erreicht haben. Jedoch müssen wir auch einige negative Punkte festhalten. Die KI und der entsprechende Einzelspielermodus ist zwar vorhanden, jedoch nur in seiner simpelsten Form. Dies ist in Folge unseres Zeitmanagements und einiger unvorhersehbarer Probleme entstanden. So müssen wir festhalten, dass unserer Arbeitsweise feste Deadlines einzelner Module sicher gutgetan hätten. Hier haben sich immer wieder Verzögerungen aufgetan, welche in einer gewissen Zeitnot für andere Module wie beispielsweise die KI endeten. Außerdem mussten wir feststellen, dass auch Krankheit einzelner Programmierer ein Projekt gegen Ende stressen und eigentliche Pläne über den Haufen werfen kann. So sind zwar die vorher definierten Anforderungen soweit umgesetzt, jedoch nicht in dem Rahmen wie wir uns diese vorher vorgestellt haben. Hierzu zählt zum einen wie oben genannt die Komplexität der KI sowie der allgemeine Aufwand, welcher am Ende doch höher war als vorher angenommen.</w:t>
+      </w:r>
+    </w:p>
+    <w:p>
+      <w:pPr>
+        <w:pStyle w:val="berschrift1"/>
+      </w:pPr>
+      <w:bookmarkStart w:id="12" w:name="_Toc9541860"/>
+      <w:r>
+        <w:t>Anlagen</w:t>
+      </w:r>
+      <w:bookmarkEnd w:id="12"/>
+    </w:p>
+    <w:p>
+      <w:pPr>
+        <w:pStyle w:val="berschrift2"/>
+      </w:pPr>
+      <w:bookmarkStart w:id="13" w:name="_Toc9541861"/>
+      <w:r>
+        <w:t>Kundendokumentation</w:t>
+      </w:r>
+      <w:bookmarkEnd w:id="13"/>
+    </w:p>
+    <w:p/>
+    <w:p>
+      <w:pPr>
+        <w:spacing w:line="360" w:lineRule="auto"/>
+        <w:jc w:val="both"/>
+        <w:rPr>
+          <w:rFonts w:ascii="Times New Roman" w:hAnsi="Times New Roman" w:cs="Times New Roman"/>
+          <w:sz w:val="24"/>
+        </w:rPr>
+      </w:pPr>
+      <w:r>
+        <w:rPr>
+          <w:rFonts w:ascii="Times New Roman" w:hAnsi="Times New Roman" w:cs="Times New Roman"/>
+          <w:sz w:val="24"/>
+        </w:rPr>
+        <w:t>Beim Ö</w:t>
+      </w:r>
+      <w:r>
+        <w:rPr>
+          <w:rFonts w:ascii="Times New Roman" w:hAnsi="Times New Roman" w:cs="Times New Roman"/>
+          <w:sz w:val="24"/>
+        </w:rPr>
+        <w:t>ffnen des Programmes kommt der Benutzer zuerst einmal in ein Hauptmenü. Hier hat  er die Optionen ein Spiel zu starten, einen Spielstand von einem älteren Spiel zu laden, oder das Programm zu beenden.</w:t>
       </w:r>
     </w:p>
     <w:p>
@@ -4025,23 +4697,7 @@
           <w:rFonts w:ascii="Times New Roman" w:hAnsi="Times New Roman" w:cs="Times New Roman"/>
           <w:sz w:val="24"/>
         </w:rPr>
-        <w:t xml:space="preserve"> und </w:t>
-      </w:r>
-      <w:proofErr w:type="spellStart"/>
-      <w:r>
-        <w:rPr>
-          <w:rFonts w:ascii="Times New Roman" w:hAnsi="Times New Roman" w:cs="Times New Roman"/>
-          <w:sz w:val="24"/>
-        </w:rPr>
-        <w:t>Reversi</w:t>
-      </w:r>
-      <w:proofErr w:type="spellEnd"/>
-      <w:r>
-        <w:rPr>
-          <w:rFonts w:ascii="Times New Roman" w:hAnsi="Times New Roman" w:cs="Times New Roman"/>
-          <w:sz w:val="24"/>
-        </w:rPr>
-        <w:t xml:space="preserve"> zu spielen. Durch betätigen der „P“ Taste wird das aktuelle Spiel pausiert</w:t>
+        <w:t xml:space="preserve"> und Reversi zu spielen. Durch betätigen der „P“ Taste wird das aktuelle Spiel pausiert</w:t>
       </w:r>
       <w:r>
         <w:rPr>
@@ -4065,7 +4721,7 @@
 </file>
 
 <file path=word/endnotes.xml><?xml version="1.0" encoding="utf-8"?>
-<w:endnotes xmlns:wpc="http://schemas.microsoft.com/office/word/2010/wordprocessingCanvas" xmlns:cx="http://schemas.microsoft.com/office/drawing/2014/chartex" xmlns:cx1="http://schemas.microsoft.com/office/drawing/2015/9/8/chartex" xmlns:cx2="http://schemas.microsoft.com/office/drawing/2015/10/21/chartex" xmlns:cx3="http://schemas.microsoft.com/office/drawing/2016/5/9/chartex" xmlns:cx4="http://schemas.microsoft.com/office/drawing/2016/5/10/chartex" xmlns:cx5="http://schemas.microsoft.com/office/drawing/2016/5/11/chartex" xmlns:cx6="http://schemas.microsoft.com/office/drawing/2016/5/12/chartex" xmlns:cx7="http://schemas.microsoft.com/office/drawing/2016/5/13/chartex" xmlns:cx8="http://schemas.microsoft.com/office/drawing/2016/5/14/chartex" xmlns:mc="http://schemas.openxmlformats.org/markup-compatibility/2006" xmlns:aink="http://schemas.microsoft.com/office/drawing/2016/ink" xmlns:am3d="http://schemas.microsoft.com/office/drawing/2017/model3d" xmlns:o="urn:schemas-microsoft-com:office:office" xmlns:r="http://schemas.openxmlformats.org/officeDocument/2006/relationships" xmlns:m="http://schemas.openxmlformats.org/officeDocument/2006/math" xmlns:v="urn:schemas-microsoft-com:vml" xmlns:wp14="http://schemas.microsoft.com/office/word/2010/wordprocessingDrawing" xmlns:wp="http://schemas.openxmlformats.org/drawingml/2006/wordprocessingDrawing" xmlns:w10="urn:schemas-microsoft-com:office:word" xmlns:w="http://schemas.openxmlformats.org/wordprocessingml/2006/main" xmlns:w14="http://schemas.microsoft.com/office/word/2010/wordml" xmlns:w15="http://schemas.microsoft.com/office/word/2012/wordml" xmlns:w16cid="http://schemas.microsoft.com/office/word/2016/wordml/cid" xmlns:w16se="http://schemas.microsoft.com/office/word/2015/wordml/symex" xmlns:wpg="http://schemas.microsoft.com/office/word/2010/wordprocessingGroup" xmlns:wpi="http://schemas.microsoft.com/office/word/2010/wordprocessingInk" xmlns:wne="http://schemas.microsoft.com/office/word/2006/wordml" xmlns:wps="http://schemas.microsoft.com/office/word/2010/wordprocessingShape" mc:Ignorable="w14 w15 w16se w16cid wp14">
+<w:endnotes xmlns:wpc="http://schemas.microsoft.com/office/word/2010/wordprocessingCanvas" xmlns:cx="http://schemas.microsoft.com/office/drawing/2014/chartex" xmlns:mc="http://schemas.openxmlformats.org/markup-compatibility/2006" xmlns:o="urn:schemas-microsoft-com:office:office" xmlns:r="http://schemas.openxmlformats.org/officeDocument/2006/relationships" xmlns:m="http://schemas.openxmlformats.org/officeDocument/2006/math" xmlns:v="urn:schemas-microsoft-com:vml" xmlns:wp14="http://schemas.microsoft.com/office/word/2010/wordprocessingDrawing" xmlns:wp="http://schemas.openxmlformats.org/drawingml/2006/wordprocessingDrawing" xmlns:w10="urn:schemas-microsoft-com:office:word" xmlns:w="http://schemas.openxmlformats.org/wordprocessingml/2006/main" xmlns:w14="http://schemas.microsoft.com/office/word/2010/wordml" xmlns:w15="http://schemas.microsoft.com/office/word/2012/wordml" xmlns:w16se="http://schemas.microsoft.com/office/word/2015/wordml/symex" xmlns:wpg="http://schemas.microsoft.com/office/word/2010/wordprocessingGroup" xmlns:wpi="http://schemas.microsoft.com/office/word/2010/wordprocessingInk" xmlns:wne="http://schemas.microsoft.com/office/word/2006/wordml" xmlns:wps="http://schemas.microsoft.com/office/word/2010/wordprocessingShape" mc:Ignorable="w14 w15 w16se wp14">
   <w:endnote w:type="separator" w:id="-1">
     <w:p>
       <w:pPr>
@@ -4090,7 +4746,7 @@
 </file>
 
 <file path=word/footer1.xml><?xml version="1.0" encoding="utf-8"?>
-<w:ftr xmlns:wpc="http://schemas.microsoft.com/office/word/2010/wordprocessingCanvas" xmlns:cx="http://schemas.microsoft.com/office/drawing/2014/chartex" xmlns:cx1="http://schemas.microsoft.com/office/drawing/2015/9/8/chartex" xmlns:cx2="http://schemas.microsoft.com/office/drawing/2015/10/21/chartex" xmlns:cx3="http://schemas.microsoft.com/office/drawing/2016/5/9/chartex" xmlns:cx4="http://schemas.microsoft.com/office/drawing/2016/5/10/chartex" xmlns:cx5="http://schemas.microsoft.com/office/drawing/2016/5/11/chartex" xmlns:cx6="http://schemas.microsoft.com/office/drawing/2016/5/12/chartex" xmlns:cx7="http://schemas.microsoft.com/office/drawing/2016/5/13/chartex" xmlns:cx8="http://schemas.microsoft.com/office/drawing/2016/5/14/chartex" xmlns:mc="http://schemas.openxmlformats.org/markup-compatibility/2006" xmlns:aink="http://schemas.microsoft.com/office/drawing/2016/ink" xmlns:am3d="http://schemas.microsoft.com/office/drawing/2017/model3d" xmlns:o="urn:schemas-microsoft-com:office:office" xmlns:r="http://schemas.openxmlformats.org/officeDocument/2006/relationships" xmlns:m="http://schemas.openxmlformats.org/officeDocument/2006/math" xmlns:v="urn:schemas-microsoft-com:vml" xmlns:wp14="http://schemas.microsoft.com/office/word/2010/wordprocessingDrawing" xmlns:wp="http://schemas.openxmlformats.org/drawingml/2006/wordprocessingDrawing" xmlns:w10="urn:schemas-microsoft-com:office:word" xmlns:w="http://schemas.openxmlformats.org/wordprocessingml/2006/main" xmlns:w14="http://schemas.microsoft.com/office/word/2010/wordml" xmlns:w15="http://schemas.microsoft.com/office/word/2012/wordml" xmlns:w16cid="http://schemas.microsoft.com/office/word/2016/wordml/cid" xmlns:w16se="http://schemas.microsoft.com/office/word/2015/wordml/symex" xmlns:wpg="http://schemas.microsoft.com/office/word/2010/wordprocessingGroup" xmlns:wpi="http://schemas.microsoft.com/office/word/2010/wordprocessingInk" xmlns:wne="http://schemas.microsoft.com/office/word/2006/wordml" xmlns:wps="http://schemas.microsoft.com/office/word/2010/wordprocessingShape" mc:Ignorable="w14 w15 w16se w16cid wp14">
+<w:ftr xmlns:wpc="http://schemas.microsoft.com/office/word/2010/wordprocessingCanvas" xmlns:cx="http://schemas.microsoft.com/office/drawing/2014/chartex" xmlns:mc="http://schemas.openxmlformats.org/markup-compatibility/2006" xmlns:o="urn:schemas-microsoft-com:office:office" xmlns:r="http://schemas.openxmlformats.org/officeDocument/2006/relationships" xmlns:m="http://schemas.openxmlformats.org/officeDocument/2006/math" xmlns:v="urn:schemas-microsoft-com:vml" xmlns:wp14="http://schemas.microsoft.com/office/word/2010/wordprocessingDrawing" xmlns:wp="http://schemas.openxmlformats.org/drawingml/2006/wordprocessingDrawing" xmlns:w10="urn:schemas-microsoft-com:office:word" xmlns:w="http://schemas.openxmlformats.org/wordprocessingml/2006/main" xmlns:w14="http://schemas.microsoft.com/office/word/2010/wordml" xmlns:w15="http://schemas.microsoft.com/office/word/2012/wordml" xmlns:w16se="http://schemas.microsoft.com/office/word/2015/wordml/symex" xmlns:wpg="http://schemas.microsoft.com/office/word/2010/wordprocessingGroup" xmlns:wpi="http://schemas.microsoft.com/office/word/2010/wordprocessingInk" xmlns:wne="http://schemas.microsoft.com/office/word/2006/wordml" xmlns:wps="http://schemas.microsoft.com/office/word/2010/wordprocessingShape" mc:Ignorable="w14 w15 w16se wp14">
   <w:sdt>
     <w:sdtPr>
       <w:id w:val="-354120873"/>
@@ -4109,22 +4765,78 @@
         <w:r>
           <w:rPr>
             <w:noProof/>
+            <w:lang w:eastAsia="de-DE"/>
           </w:rPr>
-        </w:r>
-        <w:r>
-          <w:rPr>
-            <w:noProof/>
-          </w:rPr>
-          <w:pict>
-            <v:shapetype id="_x0000_t110" coordsize="21600,21600" o:spt="110" path="m10800,l,10800,10800,21600,21600,10800xe">
-              <v:stroke joinstyle="miter"/>
-              <v:path gradientshapeok="t" o:connecttype="rect" textboxrect="5400,5400,16200,16200"/>
-            </v:shapetype>
-            <v:shape id="AutoForm 1" o:spid="_x0000_s2049" type="#_x0000_t110" alt="Horizontal hell" style="width:430.5pt;height:3.55pt;flip:y;visibility:visible;mso-wrap-style:square;mso-left-percent:-10001;mso-top-percent:-10001;mso-position-horizontal:absolute;mso-position-horizontal-relative:char;mso-position-vertical:absolute;mso-position-vertical-relative:line;mso-left-percent:-10001;mso-top-percent:-10001;v-text-anchor:top" fillcolor="black" stroked="f">
-              <v:fill r:id="rId1" o:title="" type="pattern"/>
-              <w10:anchorlock/>
-            </v:shape>
-          </w:pict>
+          <mc:AlternateContent>
+            <mc:Choice Requires="wps">
+              <w:drawing>
+                <wp:inline distT="0" distB="0" distL="0" distR="0">
+                  <wp:extent cx="5467350" cy="45085"/>
+                  <wp:effectExtent l="0" t="3810" r="0" b="8255"/>
+                  <wp:docPr id="3" name="AutoForm 1" descr="Horizontal hell"/>
+                  <wp:cNvGraphicFramePr>
+                    <a:graphicFrameLocks xmlns:a="http://schemas.openxmlformats.org/drawingml/2006/main"/>
+                  </wp:cNvGraphicFramePr>
+                  <a:graphic xmlns:a="http://schemas.openxmlformats.org/drawingml/2006/main">
+                    <a:graphicData uri="http://schemas.microsoft.com/office/word/2010/wordprocessingShape">
+                      <wps:wsp>
+                        <wps:cNvSpPr>
+                          <a:spLocks noChangeArrowheads="1"/>
+                        </wps:cNvSpPr>
+                        <wps:spPr bwMode="auto">
+                          <a:xfrm flipV="1">
+                            <a:off x="0" y="0"/>
+                            <a:ext cx="5467350" cy="45085"/>
+                          </a:xfrm>
+                          <a:prstGeom prst="flowChartDecision">
+                            <a:avLst/>
+                          </a:prstGeom>
+                          <a:pattFill prst="ltHorz">
+                            <a:fgClr>
+                              <a:srgbClr val="000000"/>
+                            </a:fgClr>
+                            <a:bgClr>
+                              <a:srgbClr val="FFFFFF"/>
+                            </a:bgClr>
+                          </a:pattFill>
+                          <a:ln>
+                            <a:noFill/>
+                          </a:ln>
+                          <a:extLst>
+                            <a:ext uri="{91240B29-F687-4F45-9708-019B960494DF}">
+                              <a14:hiddenLine xmlns:a14="http://schemas.microsoft.com/office/drawing/2010/main" w="9525">
+                                <a:solidFill>
+                                  <a:srgbClr val="000000"/>
+                                </a:solidFill>
+                                <a:miter lim="800000"/>
+                                <a:headEnd/>
+                                <a:tailEnd/>
+                              </a14:hiddenLine>
+                            </a:ext>
+                          </a:extLst>
+                        </wps:spPr>
+                        <wps:bodyPr rot="0" vert="horz" wrap="square" lIns="91440" tIns="45720" rIns="91440" bIns="45720" anchor="t" anchorCtr="0" upright="1">
+                          <a:noAutofit/>
+                        </wps:bodyPr>
+                      </wps:wsp>
+                    </a:graphicData>
+                  </a:graphic>
+                </wp:inline>
+              </w:drawing>
+            </mc:Choice>
+            <mc:Fallback>
+              <w:pict>
+                <v:shapetype w14:anchorId="2B68DE3B" id="_x0000_t110" coordsize="21600,21600" o:spt="110" path="m10800,l,10800,10800,21600,21600,10800xe">
+                  <v:stroke joinstyle="miter"/>
+                  <v:path gradientshapeok="t" o:connecttype="rect" textboxrect="5400,5400,16200,16200"/>
+                </v:shapetype>
+                <v:shape id="AutoForm 1" o:spid="_x0000_s1026" type="#_x0000_t110" alt="Horizontal hell" style="width:430.5pt;height:3.55pt;flip:y;visibility:visible;mso-wrap-style:square;mso-left-percent:-10001;mso-top-percent:-10001;mso-position-horizontal:absolute;mso-position-horizontal-relative:char;mso-position-vertical:absolute;mso-position-vertical-relative:line;mso-left-percent:-10001;mso-top-percent:-10001;v-text-anchor:top" o:gfxdata="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" fillcolor="black" stroked="f">
+                  <v:fill r:id="rId1" o:title="" type="pattern"/>
+                  <w10:anchorlock/>
+                </v:shape>
+              </w:pict>
+            </mc:Fallback>
+          </mc:AlternateContent>
         </w:r>
       </w:p>
       <w:p>
@@ -4145,7 +4857,7 @@
           <w:rPr>
             <w:noProof/>
           </w:rPr>
-          <w:t>7</w:t>
+          <w:t>2</w:t>
         </w:r>
         <w:r>
           <w:rPr>
@@ -4165,7 +4877,7 @@
 </file>
 
 <file path=word/footnotes.xml><?xml version="1.0" encoding="utf-8"?>
-<w:footnotes xmlns:wpc="http://schemas.microsoft.com/office/word/2010/wordprocessingCanvas" xmlns:cx="http://schemas.microsoft.com/office/drawing/2014/chartex" xmlns:cx1="http://schemas.microsoft.com/office/drawing/2015/9/8/chartex" xmlns:cx2="http://schemas.microsoft.com/office/drawing/2015/10/21/chartex" xmlns:cx3="http://schemas.microsoft.com/office/drawing/2016/5/9/chartex" xmlns:cx4="http://schemas.microsoft.com/office/drawing/2016/5/10/chartex" xmlns:cx5="http://schemas.microsoft.com/office/drawing/2016/5/11/chartex" xmlns:cx6="http://schemas.microsoft.com/office/drawing/2016/5/12/chartex" xmlns:cx7="http://schemas.microsoft.com/office/drawing/2016/5/13/chartex" xmlns:cx8="http://schemas.microsoft.com/office/drawing/2016/5/14/chartex" xmlns:mc="http://schemas.openxmlformats.org/markup-compatibility/2006" xmlns:aink="http://schemas.microsoft.com/office/drawing/2016/ink" xmlns:am3d="http://schemas.microsoft.com/office/drawing/2017/model3d" xmlns:o="urn:schemas-microsoft-com:office:office" xmlns:r="http://schemas.openxmlformats.org/officeDocument/2006/relationships" xmlns:m="http://schemas.openxmlformats.org/officeDocument/2006/math" xmlns:v="urn:schemas-microsoft-com:vml" xmlns:wp14="http://schemas.microsoft.com/office/word/2010/wordprocessingDrawing" xmlns:wp="http://schemas.openxmlformats.org/drawingml/2006/wordprocessingDrawing" xmlns:w10="urn:schemas-microsoft-com:office:word" xmlns:w="http://schemas.openxmlformats.org/wordprocessingml/2006/main" xmlns:w14="http://schemas.microsoft.com/office/word/2010/wordml" xmlns:w15="http://schemas.microsoft.com/office/word/2012/wordml" xmlns:w16cid="http://schemas.microsoft.com/office/word/2016/wordml/cid" xmlns:w16se="http://schemas.microsoft.com/office/word/2015/wordml/symex" xmlns:wpg="http://schemas.microsoft.com/office/word/2010/wordprocessingGroup" xmlns:wpi="http://schemas.microsoft.com/office/word/2010/wordprocessingInk" xmlns:wne="http://schemas.microsoft.com/office/word/2006/wordml" xmlns:wps="http://schemas.microsoft.com/office/word/2010/wordprocessingShape" mc:Ignorable="w14 w15 w16se w16cid wp14">
+<w:footnotes xmlns:wpc="http://schemas.microsoft.com/office/word/2010/wordprocessingCanvas" xmlns:cx="http://schemas.microsoft.com/office/drawing/2014/chartex" xmlns:mc="http://schemas.openxmlformats.org/markup-compatibility/2006" xmlns:o="urn:schemas-microsoft-com:office:office" xmlns:r="http://schemas.openxmlformats.org/officeDocument/2006/relationships" xmlns:m="http://schemas.openxmlformats.org/officeDocument/2006/math" xmlns:v="urn:schemas-microsoft-com:vml" xmlns:wp14="http://schemas.microsoft.com/office/word/2010/wordprocessingDrawing" xmlns:wp="http://schemas.openxmlformats.org/drawingml/2006/wordprocessingDrawing" xmlns:w10="urn:schemas-microsoft-com:office:word" xmlns:w="http://schemas.openxmlformats.org/wordprocessingml/2006/main" xmlns:w14="http://schemas.microsoft.com/office/word/2010/wordml" xmlns:w15="http://schemas.microsoft.com/office/word/2012/wordml" xmlns:w16se="http://schemas.microsoft.com/office/word/2015/wordml/symex" xmlns:wpg="http://schemas.microsoft.com/office/word/2010/wordprocessingGroup" xmlns:wpi="http://schemas.microsoft.com/office/word/2010/wordprocessingInk" xmlns:wne="http://schemas.microsoft.com/office/word/2006/wordml" xmlns:wps="http://schemas.microsoft.com/office/word/2010/wordprocessingShape" mc:Ignorable="w14 w15 w16se wp14">
   <w:footnote w:type="separator" w:id="-1">
     <w:p>
       <w:pPr>
@@ -4190,7 +4902,7 @@
 </file>
 
 <file path=word/numbering.xml><?xml version="1.0" encoding="utf-8"?>
-<w:numbering xmlns:wpc="http://schemas.microsoft.com/office/word/2010/wordprocessingCanvas" xmlns:cx="http://schemas.microsoft.com/office/drawing/2014/chartex" xmlns:cx1="http://schemas.microsoft.com/office/drawing/2015/9/8/chartex" xmlns:cx2="http://schemas.microsoft.com/office/drawing/2015/10/21/chartex" xmlns:cx3="http://schemas.microsoft.com/office/drawing/2016/5/9/chartex" xmlns:cx4="http://schemas.microsoft.com/office/drawing/2016/5/10/chartex" xmlns:cx5="http://schemas.microsoft.com/office/drawing/2016/5/11/chartex" xmlns:cx6="http://schemas.microsoft.com/office/drawing/2016/5/12/chartex" xmlns:cx7="http://schemas.microsoft.com/office/drawing/2016/5/13/chartex" xmlns:cx8="http://schemas.microsoft.com/office/drawing/2016/5/14/chartex" xmlns:mc="http://schemas.openxmlformats.org/markup-compatibility/2006" xmlns:aink="http://schemas.microsoft.com/office/drawing/2016/ink" xmlns:am3d="http://schemas.microsoft.com/office/drawing/2017/model3d" xmlns:o="urn:schemas-microsoft-com:office:office" xmlns:r="http://schemas.openxmlformats.org/officeDocument/2006/relationships" xmlns:m="http://schemas.openxmlformats.org/officeDocument/2006/math" xmlns:v="urn:schemas-microsoft-com:vml" xmlns:wp14="http://schemas.microsoft.com/office/word/2010/wordprocessingDrawing" xmlns:wp="http://schemas.openxmlformats.org/drawingml/2006/wordprocessingDrawing" xmlns:w10="urn:schemas-microsoft-com:office:word" xmlns:w="http://schemas.openxmlformats.org/wordprocessingml/2006/main" xmlns:w14="http://schemas.microsoft.com/office/word/2010/wordml" xmlns:w15="http://schemas.microsoft.com/office/word/2012/wordml" xmlns:w16cid="http://schemas.microsoft.com/office/word/2016/wordml/cid" xmlns:w16se="http://schemas.microsoft.com/office/word/2015/wordml/symex" xmlns:wpg="http://schemas.microsoft.com/office/word/2010/wordprocessingGroup" xmlns:wpi="http://schemas.microsoft.com/office/word/2010/wordprocessingInk" xmlns:wne="http://schemas.microsoft.com/office/word/2006/wordml" xmlns:wps="http://schemas.microsoft.com/office/word/2010/wordprocessingShape" mc:Ignorable="w14 w15 w16se w16cid wp14">
+<w:numbering xmlns:wpc="http://schemas.microsoft.com/office/word/2010/wordprocessingCanvas" xmlns:cx="http://schemas.microsoft.com/office/drawing/2014/chartex" xmlns:mc="http://schemas.openxmlformats.org/markup-compatibility/2006" xmlns:o="urn:schemas-microsoft-com:office:office" xmlns:r="http://schemas.openxmlformats.org/officeDocument/2006/relationships" xmlns:m="http://schemas.openxmlformats.org/officeDocument/2006/math" xmlns:v="urn:schemas-microsoft-com:vml" xmlns:wp14="http://schemas.microsoft.com/office/word/2010/wordprocessingDrawing" xmlns:wp="http://schemas.openxmlformats.org/drawingml/2006/wordprocessingDrawing" xmlns:w10="urn:schemas-microsoft-com:office:word" xmlns:w="http://schemas.openxmlformats.org/wordprocessingml/2006/main" xmlns:w14="http://schemas.microsoft.com/office/word/2010/wordml" xmlns:w15="http://schemas.microsoft.com/office/word/2012/wordml" xmlns:w16se="http://schemas.microsoft.com/office/word/2015/wordml/symex" xmlns:wpg="http://schemas.microsoft.com/office/word/2010/wordprocessingGroup" xmlns:wpi="http://schemas.microsoft.com/office/word/2010/wordprocessingInk" xmlns:wne="http://schemas.microsoft.com/office/word/2006/wordml" xmlns:wps="http://schemas.microsoft.com/office/word/2010/wordprocessingShape" mc:Ignorable="w14 w15 w16se wp14">
   <w:abstractNum w:abstractNumId="0" w15:restartNumberingAfterBreak="0">
     <w:nsid w:val="0BC124E0"/>
     <w:multiLevelType w:val="hybridMultilevel"/>
@@ -4543,7 +5255,7 @@
 </file>
 
 <file path=word/styles.xml><?xml version="1.0" encoding="utf-8"?>
-<w:styles xmlns:mc="http://schemas.openxmlformats.org/markup-compatibility/2006" xmlns:r="http://schemas.openxmlformats.org/officeDocument/2006/relationships" xmlns:w="http://schemas.openxmlformats.org/wordprocessingml/2006/main" xmlns:w14="http://schemas.microsoft.com/office/word/2010/wordml" xmlns:w15="http://schemas.microsoft.com/office/word/2012/wordml" xmlns:w16cid="http://schemas.microsoft.com/office/word/2016/wordml/cid" xmlns:w16se="http://schemas.microsoft.com/office/word/2015/wordml/symex" mc:Ignorable="w14 w15 w16se w16cid">
+<w:styles xmlns:mc="http://schemas.openxmlformats.org/markup-compatibility/2006" xmlns:r="http://schemas.openxmlformats.org/officeDocument/2006/relationships" xmlns:w="http://schemas.openxmlformats.org/wordprocessingml/2006/main" xmlns:w14="http://schemas.microsoft.com/office/word/2010/wordml" xmlns:w15="http://schemas.microsoft.com/office/word/2012/wordml" xmlns:w16se="http://schemas.microsoft.com/office/word/2015/wordml/symex" mc:Ignorable="w14 w15 w16se">
   <w:docDefaults>
     <w:rPrDefault>
       <w:rPr>
@@ -4559,7 +5271,7 @@
       </w:pPr>
     </w:pPrDefault>
   </w:docDefaults>
-  <w:latentStyles w:defLockedState="0" w:defUIPriority="99" w:defSemiHidden="0" w:defUnhideWhenUsed="0" w:defQFormat="0" w:count="376">
+  <w:latentStyles w:defLockedState="0" w:defUIPriority="99" w:defSemiHidden="0" w:defUnhideWhenUsed="0" w:defQFormat="0" w:count="371">
     <w:lsdException w:name="Normal" w:uiPriority="0" w:qFormat="1"/>
     <w:lsdException w:name="heading 1" w:uiPriority="9" w:qFormat="1"/>
     <w:lsdException w:name="heading 2" w:semiHidden="1" w:uiPriority="9" w:unhideWhenUsed="1" w:qFormat="1"/>
@@ -4714,7 +5426,7 @@
     <w:lsdException w:name="Table Web 2" w:semiHidden="1" w:unhideWhenUsed="1"/>
     <w:lsdException w:name="Table Web 3" w:semiHidden="1" w:unhideWhenUsed="1"/>
     <w:lsdException w:name="Balloon Text" w:semiHidden="1" w:unhideWhenUsed="1"/>
-    <w:lsdException w:name="Table Grid" w:semiHidden="1" w:uiPriority="59" w:unhideWhenUsed="1"/>
+    <w:lsdException w:name="Table Grid" w:uiPriority="59"/>
     <w:lsdException w:name="Table Theme" w:semiHidden="1" w:unhideWhenUsed="1"/>
     <w:lsdException w:name="Placeholder Text" w:semiHidden="1"/>
     <w:lsdException w:name="No Spacing" w:uiPriority="1" w:qFormat="1"/>
@@ -4931,11 +5643,6 @@
     <w:lsdException w:name="List Table 5 Dark Accent 6" w:uiPriority="50"/>
     <w:lsdException w:name="List Table 6 Colorful Accent 6" w:uiPriority="51"/>
     <w:lsdException w:name="List Table 7 Colorful Accent 6" w:uiPriority="52"/>
-    <w:lsdException w:name="Mention" w:semiHidden="1" w:unhideWhenUsed="1"/>
-    <w:lsdException w:name="Smart Hyperlink" w:semiHidden="1" w:unhideWhenUsed="1"/>
-    <w:lsdException w:name="Hashtag" w:semiHidden="1" w:unhideWhenUsed="1"/>
-    <w:lsdException w:name="Unresolved Mention" w:semiHidden="1" w:unhideWhenUsed="1"/>
-    <w:lsdException w:name="Smart Link" w:semiHidden="1" w:unhideWhenUsed="1"/>
   </w:latentStyles>
   <w:style w:type="paragraph" w:default="1" w:styleId="Standard">
     <w:name w:val="Normal"/>
@@ -5668,7 +6375,7 @@
 <file path=customXml/item1.xml><?xml version="1.0" encoding="utf-8"?>
 <CoverPageProperties xmlns="http://schemas.microsoft.com/office/2006/coverPageProps">
   <PublishDate>2019-05-23T00:00:00</PublishDate>
-  <Abstract>Die Spannende Reise von 3 jungen Programmieren</Abstract>
+  <Abstract>Implementation des Strategiespiels „Reversi“ in C</Abstract>
   <CompanyAddress/>
   <CompanyPhone/>
   <CompanyFax/>
@@ -5689,7 +6396,7 @@
 </file>
 
 <file path=customXml/itemProps2.xml><?xml version="1.0" encoding="utf-8"?>
-<ds:datastoreItem xmlns:ds="http://schemas.openxmlformats.org/officeDocument/2006/customXml" ds:itemID="{3CF23A40-7B69-4924-8EB7-A2E9C71ABB40}">
+<ds:datastoreItem xmlns:ds="http://schemas.openxmlformats.org/officeDocument/2006/customXml" ds:itemID="{CA96E636-8A36-45B5-B5DE-F74595F39C81}">
   <ds:schemaRefs>
     <ds:schemaRef ds:uri="http://schemas.openxmlformats.org/officeDocument/2006/bibliography"/>
   </ds:schemaRefs>

</xml_diff>